<commit_message>
feat: databse, create entities, dto, services, repositories, exception
</commit_message>
<xml_diff>
--- a/Spring Boot Security.docx
+++ b/Spring Boot Security.docx
@@ -30,7 +30,7 @@
       <w:pPr>
         <w:numPr>
           <w:ilvl w:val="0"/>
-          <w:numId w:val="4"/>
+          <w:numId w:val="5"/>
         </w:numPr>
         <w:spacing w:line="360" w:lineRule="auto"/>
         <w:ind w:left="720" w:hanging="360"/>
@@ -46,7 +46,7 @@
       <w:pPr>
         <w:numPr>
           <w:ilvl w:val="1"/>
-          <w:numId w:val="4"/>
+          <w:numId w:val="5"/>
         </w:numPr>
         <w:spacing w:line="360" w:lineRule="auto"/>
         <w:ind w:left="1440" w:hanging="360"/>
@@ -62,7 +62,7 @@
       <w:pPr>
         <w:numPr>
           <w:ilvl w:val="1"/>
-          <w:numId w:val="4"/>
+          <w:numId w:val="5"/>
         </w:numPr>
         <w:spacing w:line="360" w:lineRule="auto"/>
         <w:ind w:left="1440" w:hanging="360"/>
@@ -78,7 +78,7 @@
       <w:pPr>
         <w:numPr>
           <w:ilvl w:val="1"/>
-          <w:numId w:val="4"/>
+          <w:numId w:val="5"/>
         </w:numPr>
         <w:spacing w:line="360" w:lineRule="auto"/>
         <w:ind w:left="1440" w:hanging="360"/>
@@ -94,7 +94,7 @@
       <w:pPr>
         <w:numPr>
           <w:ilvl w:val="1"/>
-          <w:numId w:val="4"/>
+          <w:numId w:val="5"/>
         </w:numPr>
         <w:spacing w:line="360" w:lineRule="auto"/>
         <w:ind w:left="1440" w:hanging="360"/>
@@ -113,7 +113,7 @@
       <w:pPr>
         <w:numPr>
           <w:ilvl w:val="1"/>
-          <w:numId w:val="4"/>
+          <w:numId w:val="5"/>
         </w:numPr>
         <w:spacing w:line="360" w:lineRule="auto"/>
         <w:ind w:left="1440" w:hanging="360"/>
@@ -453,7 +453,7 @@
       <w:pPr>
         <w:numPr>
           <w:ilvl w:val="0"/>
-          <w:numId w:val="6"/>
+          <w:numId w:val="7"/>
         </w:numPr>
         <w:spacing w:line="360" w:lineRule="auto"/>
         <w:ind w:left="720" w:hanging="360"/>
@@ -477,12 +477,12 @@
           <wp:inline distB="114300" distT="114300" distL="114300" distR="114300">
             <wp:extent cx="3027623" cy="3437613"/>
             <wp:effectExtent b="0" l="0" r="0" t="0"/>
-            <wp:docPr id="8" name="image8.png"/>
+            <wp:docPr id="17" name="image3.png"/>
             <a:graphic>
               <a:graphicData uri="http://schemas.openxmlformats.org/drawingml/2006/picture">
                 <pic:pic>
                   <pic:nvPicPr>
-                    <pic:cNvPr id="0" name="image8.png"/>
+                    <pic:cNvPr id="0" name="image3.png"/>
                     <pic:cNvPicPr preferRelativeResize="0"/>
                   </pic:nvPicPr>
                   <pic:blipFill>
@@ -744,7 +744,7 @@
       <w:pPr>
         <w:numPr>
           <w:ilvl w:val="0"/>
-          <w:numId w:val="9"/>
+          <w:numId w:val="11"/>
         </w:numPr>
         <w:spacing w:line="360" w:lineRule="auto"/>
         <w:ind w:left="720" w:hanging="360"/>
@@ -760,7 +760,7 @@
       <w:pPr>
         <w:numPr>
           <w:ilvl w:val="1"/>
-          <w:numId w:val="9"/>
+          <w:numId w:val="11"/>
         </w:numPr>
         <w:spacing w:line="360" w:lineRule="auto"/>
         <w:ind w:left="1440" w:hanging="360"/>
@@ -776,7 +776,7 @@
       <w:pPr>
         <w:numPr>
           <w:ilvl w:val="1"/>
-          <w:numId w:val="9"/>
+          <w:numId w:val="11"/>
         </w:numPr>
         <w:spacing w:line="360" w:lineRule="auto"/>
         <w:ind w:left="1440" w:hanging="360"/>
@@ -792,7 +792,7 @@
       <w:pPr>
         <w:numPr>
           <w:ilvl w:val="1"/>
-          <w:numId w:val="9"/>
+          <w:numId w:val="11"/>
         </w:numPr>
         <w:spacing w:line="360" w:lineRule="auto"/>
         <w:ind w:left="1440" w:hanging="360"/>
@@ -828,12 +828,12 @@
           <wp:inline distB="114300" distT="114300" distL="114300" distR="114300">
             <wp:extent cx="3929063" cy="1276350"/>
             <wp:effectExtent b="0" l="0" r="0" t="0"/>
-            <wp:docPr id="6" name="image3.png"/>
+            <wp:docPr id="14" name="image1.png"/>
             <a:graphic>
               <a:graphicData uri="http://schemas.openxmlformats.org/drawingml/2006/picture">
                 <pic:pic>
                   <pic:nvPicPr>
-                    <pic:cNvPr id="0" name="image3.png"/>
+                    <pic:cNvPr id="0" name="image1.png"/>
                     <pic:cNvPicPr preferRelativeResize="0"/>
                   </pic:nvPicPr>
                   <pic:blipFill>
@@ -875,12 +875,12 @@
           <wp:inline distB="114300" distT="114300" distL="114300" distR="114300">
             <wp:extent cx="3919538" cy="2714625"/>
             <wp:effectExtent b="0" l="0" r="0" t="0"/>
-            <wp:docPr id="1" name="image6.png"/>
+            <wp:docPr id="2" name="image8.png"/>
             <a:graphic>
               <a:graphicData uri="http://schemas.openxmlformats.org/drawingml/2006/picture">
                 <pic:pic>
                   <pic:nvPicPr>
-                    <pic:cNvPr id="0" name="image6.png"/>
+                    <pic:cNvPr id="0" name="image8.png"/>
                     <pic:cNvPicPr preferRelativeResize="0"/>
                   </pic:nvPicPr>
                   <pic:blipFill>
@@ -926,7 +926,7 @@
       <w:pPr>
         <w:numPr>
           <w:ilvl w:val="0"/>
-          <w:numId w:val="9"/>
+          <w:numId w:val="11"/>
         </w:numPr>
         <w:spacing w:line="360" w:lineRule="auto"/>
         <w:ind w:left="720" w:hanging="360"/>
@@ -942,7 +942,7 @@
       <w:pPr>
         <w:numPr>
           <w:ilvl w:val="0"/>
-          <w:numId w:val="9"/>
+          <w:numId w:val="11"/>
         </w:numPr>
         <w:spacing w:line="360" w:lineRule="auto"/>
         <w:ind w:left="720" w:hanging="360"/>
@@ -971,7 +971,7 @@
       <w:pPr>
         <w:numPr>
           <w:ilvl w:val="0"/>
-          <w:numId w:val="9"/>
+          <w:numId w:val="11"/>
         </w:numPr>
         <w:spacing w:line="360" w:lineRule="auto"/>
         <w:ind w:left="720" w:hanging="360"/>
@@ -1055,7 +1055,7 @@
       <w:pPr>
         <w:numPr>
           <w:ilvl w:val="0"/>
-          <w:numId w:val="9"/>
+          <w:numId w:val="11"/>
         </w:numPr>
         <w:spacing w:line="360" w:lineRule="auto"/>
         <w:ind w:left="720" w:hanging="360"/>
@@ -1084,7 +1084,7 @@
           <wp:inline distB="114300" distT="114300" distL="114300" distR="114300">
             <wp:extent cx="3490913" cy="2403869"/>
             <wp:effectExtent b="0" l="0" r="0" t="0"/>
-            <wp:docPr id="3" name="image2.png"/>
+            <wp:docPr id="6" name="image2.png"/>
             <a:graphic>
               <a:graphicData uri="http://schemas.openxmlformats.org/drawingml/2006/picture">
                 <pic:pic>
@@ -1205,7 +1205,7 @@
       <w:pPr>
         <w:numPr>
           <w:ilvl w:val="0"/>
-          <w:numId w:val="11"/>
+          <w:numId w:val="13"/>
         </w:numPr>
         <w:spacing w:line="360" w:lineRule="auto"/>
         <w:ind w:left="720" w:hanging="360"/>
@@ -1229,12 +1229,12 @@
           <wp:inline distB="114300" distT="114300" distL="114300" distR="114300">
             <wp:extent cx="3995738" cy="914580"/>
             <wp:effectExtent b="0" l="0" r="0" t="0"/>
-            <wp:docPr id="2" name="image1.png"/>
+            <wp:docPr id="5" name="image5.png"/>
             <a:graphic>
               <a:graphicData uri="http://schemas.openxmlformats.org/drawingml/2006/picture">
                 <pic:pic>
                   <pic:nvPicPr>
-                    <pic:cNvPr id="0" name="image1.png"/>
+                    <pic:cNvPr id="0" name="image5.png"/>
                     <pic:cNvPicPr preferRelativeResize="0"/>
                   </pic:nvPicPr>
                   <pic:blipFill>
@@ -1462,7 +1462,7 @@
       <w:pPr>
         <w:numPr>
           <w:ilvl w:val="0"/>
-          <w:numId w:val="7"/>
+          <w:numId w:val="8"/>
         </w:numPr>
         <w:spacing w:after="0" w:afterAutospacing="0" w:before="240" w:line="360" w:lineRule="auto"/>
         <w:ind w:left="720" w:hanging="360"/>
@@ -1478,7 +1478,7 @@
       <w:pPr>
         <w:numPr>
           <w:ilvl w:val="1"/>
-          <w:numId w:val="7"/>
+          <w:numId w:val="8"/>
         </w:numPr>
         <w:spacing w:after="0" w:afterAutospacing="0" w:before="0" w:beforeAutospacing="0" w:line="360" w:lineRule="auto"/>
         <w:ind w:left="1440" w:hanging="360"/>
@@ -1501,7 +1501,7 @@
       <w:pPr>
         <w:numPr>
           <w:ilvl w:val="1"/>
-          <w:numId w:val="7"/>
+          <w:numId w:val="8"/>
         </w:numPr>
         <w:spacing w:after="0" w:afterAutospacing="0" w:before="0" w:beforeAutospacing="0" w:line="360" w:lineRule="auto"/>
         <w:ind w:left="1440" w:hanging="360"/>
@@ -1550,7 +1550,7 @@
       <w:pPr>
         <w:numPr>
           <w:ilvl w:val="0"/>
-          <w:numId w:val="7"/>
+          <w:numId w:val="8"/>
         </w:numPr>
         <w:spacing w:after="0" w:afterAutospacing="0" w:before="0" w:beforeAutospacing="0" w:line="360" w:lineRule="auto"/>
         <w:ind w:left="720" w:hanging="360"/>
@@ -1566,7 +1566,7 @@
       <w:pPr>
         <w:numPr>
           <w:ilvl w:val="1"/>
-          <w:numId w:val="7"/>
+          <w:numId w:val="8"/>
         </w:numPr>
         <w:spacing w:after="240" w:before="0" w:beforeAutospacing="0" w:line="360" w:lineRule="auto"/>
         <w:ind w:left="1440" w:hanging="360"/>
@@ -1676,7 +1676,7 @@
       <w:pPr>
         <w:numPr>
           <w:ilvl w:val="0"/>
-          <w:numId w:val="10"/>
+          <w:numId w:val="12"/>
         </w:numPr>
         <w:spacing w:after="0" w:afterAutospacing="0" w:before="240" w:line="360" w:lineRule="auto"/>
         <w:ind w:left="720" w:hanging="360"/>
@@ -1718,7 +1718,7 @@
       <w:pPr>
         <w:numPr>
           <w:ilvl w:val="0"/>
-          <w:numId w:val="10"/>
+          <w:numId w:val="12"/>
         </w:numPr>
         <w:spacing w:after="240" w:before="0" w:beforeAutospacing="0" w:line="360" w:lineRule="auto"/>
         <w:ind w:left="720" w:hanging="360"/>
@@ -1802,7 +1802,7 @@
       <w:pPr>
         <w:numPr>
           <w:ilvl w:val="0"/>
-          <w:numId w:val="8"/>
+          <w:numId w:val="10"/>
         </w:numPr>
         <w:spacing w:line="360" w:lineRule="auto"/>
         <w:ind w:left="720" w:hanging="360"/>
@@ -1818,7 +1818,7 @@
       <w:pPr>
         <w:numPr>
           <w:ilvl w:val="0"/>
-          <w:numId w:val="8"/>
+          <w:numId w:val="10"/>
         </w:numPr>
         <w:spacing w:line="360" w:lineRule="auto"/>
         <w:ind w:left="720" w:hanging="360"/>
@@ -1856,7 +1856,7 @@
       <w:pPr>
         <w:numPr>
           <w:ilvl w:val="1"/>
-          <w:numId w:val="2"/>
+          <w:numId w:val="3"/>
         </w:numPr>
         <w:spacing w:line="360" w:lineRule="auto"/>
         <w:ind w:left="1440" w:hanging="360"/>
@@ -1906,7 +1906,7 @@
           <wp:inline distB="114300" distT="114300" distL="114300" distR="114300">
             <wp:extent cx="3321179" cy="623078"/>
             <wp:effectExtent b="0" l="0" r="0" t="0"/>
-            <wp:docPr id="5" name="image4.png"/>
+            <wp:docPr id="11" name="image4.png"/>
             <a:graphic>
               <a:graphicData uri="http://schemas.openxmlformats.org/drawingml/2006/picture">
                 <pic:pic>
@@ -1953,12 +1953,12 @@
           <wp:inline distB="114300" distT="114300" distL="114300" distR="114300">
             <wp:extent cx="4700790" cy="2470928"/>
             <wp:effectExtent b="0" l="0" r="0" t="0"/>
-            <wp:docPr id="9" name="image9.png"/>
+            <wp:docPr id="18" name="image14.png"/>
             <a:graphic>
               <a:graphicData uri="http://schemas.openxmlformats.org/drawingml/2006/picture">
                 <pic:pic>
                   <pic:nvPicPr>
-                    <pic:cNvPr id="0" name="image9.png"/>
+                    <pic:cNvPr id="0" name="image14.png"/>
                     <pic:cNvPicPr preferRelativeResize="0"/>
                   </pic:nvPicPr>
                   <pic:blipFill>
@@ -1992,7 +1992,7 @@
       <w:pPr>
         <w:numPr>
           <w:ilvl w:val="1"/>
-          <w:numId w:val="3"/>
+          <w:numId w:val="4"/>
         </w:numPr>
         <w:spacing w:line="360" w:lineRule="auto"/>
         <w:ind w:left="1440" w:hanging="360"/>
@@ -2073,7 +2073,7 @@
       <w:pPr>
         <w:numPr>
           <w:ilvl w:val="1"/>
-          <w:numId w:val="3"/>
+          <w:numId w:val="4"/>
         </w:numPr>
         <w:spacing w:line="360" w:lineRule="auto"/>
         <w:ind w:left="1440" w:hanging="360"/>
@@ -2097,12 +2097,12 @@
           <wp:inline distB="114300" distT="114300" distL="114300" distR="114300">
             <wp:extent cx="4904143" cy="653886"/>
             <wp:effectExtent b="0" l="0" r="0" t="0"/>
-            <wp:docPr id="7" name="image5.png"/>
+            <wp:docPr id="16" name="image6.png"/>
             <a:graphic>
               <a:graphicData uri="http://schemas.openxmlformats.org/drawingml/2006/picture">
                 <pic:pic>
                   <pic:nvPicPr>
-                    <pic:cNvPr id="0" name="image5.png"/>
+                    <pic:cNvPr id="0" name="image6.png"/>
                     <pic:cNvPicPr preferRelativeResize="0"/>
                   </pic:nvPicPr>
                   <pic:blipFill>
@@ -2218,7 +2218,7 @@
       <w:pPr>
         <w:numPr>
           <w:ilvl w:val="0"/>
-          <w:numId w:val="5"/>
+          <w:numId w:val="6"/>
         </w:numPr>
         <w:spacing w:line="360" w:lineRule="auto"/>
         <w:ind w:left="720" w:hanging="360"/>
@@ -2247,7 +2247,7 @@
       <w:pPr>
         <w:numPr>
           <w:ilvl w:val="0"/>
-          <w:numId w:val="5"/>
+          <w:numId w:val="6"/>
         </w:numPr>
         <w:spacing w:line="360" w:lineRule="auto"/>
         <w:ind w:left="720" w:hanging="360"/>
@@ -2276,7 +2276,7 @@
       <w:pPr>
         <w:numPr>
           <w:ilvl w:val="0"/>
-          <w:numId w:val="5"/>
+          <w:numId w:val="6"/>
         </w:numPr>
         <w:spacing w:line="360" w:lineRule="auto"/>
         <w:ind w:left="720" w:hanging="360"/>
@@ -2292,7 +2292,7 @@
       <w:pPr>
         <w:numPr>
           <w:ilvl w:val="1"/>
-          <w:numId w:val="5"/>
+          <w:numId w:val="6"/>
         </w:numPr>
         <w:spacing w:line="360" w:lineRule="auto"/>
         <w:ind w:left="1440" w:hanging="360"/>
@@ -2308,7 +2308,7 @@
       <w:pPr>
         <w:numPr>
           <w:ilvl w:val="1"/>
-          <w:numId w:val="5"/>
+          <w:numId w:val="6"/>
         </w:numPr>
         <w:spacing w:line="360" w:lineRule="auto"/>
         <w:ind w:left="1440" w:hanging="360"/>
@@ -2332,7 +2332,7 @@
           <wp:inline distB="114300" distT="114300" distL="114300" distR="114300">
             <wp:extent cx="5091113" cy="4074844"/>
             <wp:effectExtent b="0" l="0" r="0" t="0"/>
-            <wp:docPr id="4" name="image7.png"/>
+            <wp:docPr id="9" name="image7.png"/>
             <a:graphic>
               <a:graphicData uri="http://schemas.openxmlformats.org/drawingml/2006/picture">
                 <pic:pic>
@@ -2382,7 +2382,7 @@
       <w:pPr>
         <w:numPr>
           <w:ilvl w:val="0"/>
-          <w:numId w:val="5"/>
+          <w:numId w:val="6"/>
         </w:numPr>
         <w:spacing w:line="360" w:lineRule="auto"/>
         <w:ind w:left="720" w:hanging="360"/>
@@ -2398,7 +2398,7 @@
       <w:pPr>
         <w:numPr>
           <w:ilvl w:val="1"/>
-          <w:numId w:val="5"/>
+          <w:numId w:val="6"/>
         </w:numPr>
         <w:spacing w:line="360" w:lineRule="auto"/>
         <w:ind w:left="1440" w:hanging="360"/>
@@ -2419,6 +2419,1633 @@
         <w:rPr>
           <w:rtl w:val="0"/>
         </w:rPr>
+      </w:r>
+    </w:p>
+    <w:p>
+      <w:pPr>
+        <w:spacing w:line="360" w:lineRule="auto"/>
+        <w:rPr/>
+      </w:pPr>
+      <w:r>
+        <w:rPr>
+          <w:rtl w:val="0"/>
+        </w:rPr>
+      </w:r>
+    </w:p>
+    <w:p>
+      <w:pPr>
+        <w:spacing w:line="360" w:lineRule="auto"/>
+        <w:rPr/>
+      </w:pPr>
+      <w:r>
+        <w:rPr>
+          <w:rtl w:val="0"/>
+        </w:rPr>
+      </w:r>
+    </w:p>
+    <w:p>
+      <w:pPr>
+        <w:spacing w:line="360" w:lineRule="auto"/>
+        <w:rPr/>
+      </w:pPr>
+      <w:r>
+        <w:rPr>
+          <w:rtl w:val="0"/>
+        </w:rPr>
+      </w:r>
+    </w:p>
+    <w:p>
+      <w:pPr>
+        <w:pStyle w:val="Heading2"/>
+        <w:spacing w:after="0" w:before="0" w:line="360" w:lineRule="auto"/>
+        <w:rPr>
+          <w:b w:val="1"/>
+          <w:sz w:val="22"/>
+          <w:szCs w:val="22"/>
+          <w:u w:val="single"/>
+        </w:rPr>
+      </w:pPr>
+      <w:bookmarkStart w:colFirst="0" w:colLast="0" w:name="_rdk37dp064w6" w:id="7"/>
+      <w:bookmarkEnd w:id="7"/>
+      <w:r>
+        <w:rPr>
+          <w:b w:val="1"/>
+          <w:sz w:val="22"/>
+          <w:szCs w:val="22"/>
+          <w:u w:val="single"/>
+          <w:rtl w:val="0"/>
+        </w:rPr>
+        <w:t xml:space="preserve">Refactor and connect with database</w:t>
+      </w:r>
+    </w:p>
+    <w:p>
+      <w:pPr>
+        <w:numPr>
+          <w:ilvl w:val="0"/>
+          <w:numId w:val="2"/>
+        </w:numPr>
+        <w:spacing w:line="360" w:lineRule="auto"/>
+        <w:ind w:left="720" w:hanging="360"/>
+      </w:pPr>
+      <w:r>
+        <w:rPr>
+          <w:rtl w:val="0"/>
+        </w:rPr>
+        <w:t xml:space="preserve">When we pass a credential object (</w:t>
+      </w:r>
+      <w:r>
+        <w:rPr>
+          <w:b w:val="1"/>
+          <w:rtl w:val="0"/>
+        </w:rPr>
+        <w:t xml:space="preserve">Authentication Object,</w:t>
+      </w:r>
+      <w:r>
+        <w:rPr>
+          <w:rtl w:val="0"/>
+        </w:rPr>
+        <w:t xml:space="preserve"> still not authenticated) to the </w:t>
+      </w:r>
+      <w:r>
+        <w:rPr>
+          <w:b w:val="1"/>
+          <w:rtl w:val="0"/>
+        </w:rPr>
+        <w:t xml:space="preserve">Authentication Provider</w:t>
+      </w:r>
+      <w:r>
+        <w:rPr>
+          <w:rtl w:val="0"/>
+        </w:rPr>
+        <w:t xml:space="preserve"> (who will provide the service of checking it and validating it), it will provide an </w:t>
+      </w:r>
+      <w:r>
+        <w:rPr>
+          <w:b w:val="1"/>
+          <w:rtl w:val="0"/>
+        </w:rPr>
+        <w:t xml:space="preserve">Authentication Objec</w:t>
+      </w:r>
+      <w:r>
+        <w:rPr>
+          <w:rtl w:val="0"/>
+        </w:rPr>
+        <w:t xml:space="preserve">t (Authenticated object).</w:t>
+      </w:r>
+    </w:p>
+    <w:p>
+      <w:pPr>
+        <w:spacing w:line="360" w:lineRule="auto"/>
+        <w:ind w:left="720" w:firstLine="0"/>
+        <w:rPr/>
+      </w:pPr>
+      <w:r>
+        <w:rPr>
+          <w:rtl w:val="0"/>
+        </w:rPr>
+      </w:r>
+    </w:p>
+    <w:p>
+      <w:pPr>
+        <w:spacing w:line="360" w:lineRule="auto"/>
+        <w:ind w:left="720" w:firstLine="0"/>
+        <w:rPr/>
+      </w:pPr>
+      <w:r>
+        <w:rPr>
+          <w:b w:val="1"/>
+          <w:rtl w:val="0"/>
+        </w:rPr>
+        <w:t xml:space="preserve">NOTE :- </w:t>
+      </w:r>
+      <w:r>
+        <w:rPr>
+          <w:rtl w:val="0"/>
+        </w:rPr>
+        <w:t xml:space="preserve">Controllers use services to handle business logic. Services interact with repositories to fetch or manipulate data, and repositories communicate with the database to perform these operations.</w:t>
+      </w:r>
+    </w:p>
+    <w:p>
+      <w:pPr>
+        <w:spacing w:line="360" w:lineRule="auto"/>
+        <w:ind w:left="720" w:firstLine="0"/>
+        <w:rPr/>
+      </w:pPr>
+      <w:r>
+        <w:rPr>
+          <w:rtl w:val="0"/>
+        </w:rPr>
+      </w:r>
+    </w:p>
+    <w:p>
+      <w:pPr>
+        <w:numPr>
+          <w:ilvl w:val="0"/>
+          <w:numId w:val="2"/>
+        </w:numPr>
+        <w:spacing w:line="360" w:lineRule="auto"/>
+        <w:ind w:left="720" w:hanging="360"/>
+      </w:pPr>
+      <w:r>
+        <w:rPr>
+          <w:rtl w:val="0"/>
+        </w:rPr>
+        <w:t xml:space="preserve">Add two dependencies</w:t>
+      </w:r>
+    </w:p>
+    <w:p>
+      <w:pPr>
+        <w:numPr>
+          <w:ilvl w:val="1"/>
+          <w:numId w:val="2"/>
+        </w:numPr>
+        <w:spacing w:line="360" w:lineRule="auto"/>
+        <w:ind w:left="1440" w:hanging="360"/>
+      </w:pPr>
+      <w:r>
+        <w:rPr>
+          <w:rtl w:val="0"/>
+        </w:rPr>
+        <w:t xml:space="preserve">JPA</w:t>
+      </w:r>
+    </w:p>
+    <w:p>
+      <w:pPr>
+        <w:numPr>
+          <w:ilvl w:val="1"/>
+          <w:numId w:val="2"/>
+        </w:numPr>
+        <w:spacing w:line="360" w:lineRule="auto"/>
+        <w:ind w:left="1440" w:hanging="360"/>
+      </w:pPr>
+      <w:r>
+        <w:rPr>
+          <w:rtl w:val="0"/>
+        </w:rPr>
+        <w:t xml:space="preserve">Postgresql </w:t>
+      </w:r>
+    </w:p>
+    <w:p>
+      <w:pPr>
+        <w:numPr>
+          <w:ilvl w:val="1"/>
+          <w:numId w:val="2"/>
+        </w:numPr>
+        <w:spacing w:line="360" w:lineRule="auto"/>
+        <w:ind w:left="1440" w:hanging="360"/>
+        <w:rPr>
+          <w:u w:val="none"/>
+        </w:rPr>
+      </w:pPr>
+      <w:r>
+        <w:rPr>
+          <w:rtl w:val="0"/>
+        </w:rPr>
+        <w:t xml:space="preserve">ModelMapper</w:t>
+      </w:r>
+    </w:p>
+    <w:p>
+      <w:pPr>
+        <w:numPr>
+          <w:ilvl w:val="1"/>
+          <w:numId w:val="2"/>
+        </w:numPr>
+        <w:spacing w:line="360" w:lineRule="auto"/>
+        <w:ind w:left="1440" w:hanging="360"/>
+        <w:rPr>
+          <w:u w:val="none"/>
+        </w:rPr>
+      </w:pPr>
+      <w:r>
+        <w:rPr>
+          <w:rtl w:val="0"/>
+        </w:rPr>
+        <w:t xml:space="preserve">Jakarta</w:t>
+      </w:r>
+    </w:p>
+    <w:p>
+      <w:pPr>
+        <w:numPr>
+          <w:ilvl w:val="1"/>
+          <w:numId w:val="2"/>
+        </w:numPr>
+        <w:spacing w:line="360" w:lineRule="auto"/>
+        <w:ind w:left="1440" w:hanging="360"/>
+        <w:rPr>
+          <w:u w:val="none"/>
+        </w:rPr>
+      </w:pPr>
+      <w:r>
+        <w:rPr>
+          <w:rtl w:val="0"/>
+        </w:rPr>
+        <w:t xml:space="preserve">Validation</w:t>
+      </w:r>
+    </w:p>
+    <w:p>
+      <w:pPr>
+        <w:spacing w:line="360" w:lineRule="auto"/>
+        <w:ind w:left="1440" w:firstLine="0"/>
+        <w:rPr/>
+      </w:pPr>
+      <w:r>
+        <w:rPr/>
+        <w:drawing>
+          <wp:inline distB="114300" distT="114300" distL="114300" distR="114300">
+            <wp:extent cx="3948113" cy="3454598"/>
+            <wp:effectExtent b="0" l="0" r="0" t="0"/>
+            <wp:docPr id="12" name="image12.png"/>
+            <a:graphic>
+              <a:graphicData uri="http://schemas.openxmlformats.org/drawingml/2006/picture">
+                <pic:pic>
+                  <pic:nvPicPr>
+                    <pic:cNvPr id="0" name="image12.png"/>
+                    <pic:cNvPicPr preferRelativeResize="0"/>
+                  </pic:nvPicPr>
+                  <pic:blipFill>
+                    <a:blip r:embed="rId15"/>
+                    <a:srcRect b="0" l="0" r="0" t="0"/>
+                    <a:stretch>
+                      <a:fillRect/>
+                    </a:stretch>
+                  </pic:blipFill>
+                  <pic:spPr>
+                    <a:xfrm>
+                      <a:off x="0" y="0"/>
+                      <a:ext cx="3948113" cy="3454598"/>
+                    </a:xfrm>
+                    <a:prstGeom prst="rect"/>
+                    <a:ln/>
+                  </pic:spPr>
+                </pic:pic>
+              </a:graphicData>
+            </a:graphic>
+          </wp:inline>
+        </w:drawing>
+      </w:r>
+      <w:r>
+        <w:rPr>
+          <w:rtl w:val="0"/>
+        </w:rPr>
+      </w:r>
+    </w:p>
+    <w:p>
+      <w:pPr>
+        <w:numPr>
+          <w:ilvl w:val="0"/>
+          <w:numId w:val="2"/>
+        </w:numPr>
+        <w:spacing w:line="360" w:lineRule="auto"/>
+        <w:ind w:left="720" w:hanging="360"/>
+      </w:pPr>
+      <w:r>
+        <w:rPr>
+          <w:rtl w:val="0"/>
+        </w:rPr>
+        <w:t xml:space="preserve">Create database</w:t>
+      </w:r>
+    </w:p>
+    <w:p>
+      <w:pPr>
+        <w:spacing w:line="360" w:lineRule="auto"/>
+        <w:ind w:left="720" w:firstLine="0"/>
+        <w:rPr/>
+      </w:pPr>
+      <w:r>
+        <w:rPr>
+          <w:rtl w:val="0"/>
+        </w:rPr>
+      </w:r>
+    </w:p>
+    <w:p>
+      <w:pPr>
+        <w:spacing w:line="360" w:lineRule="auto"/>
+        <w:ind w:left="720" w:firstLine="0"/>
+        <w:rPr/>
+      </w:pPr>
+      <w:r>
+        <w:rPr>
+          <w:rtl w:val="0"/>
+        </w:rPr>
+      </w:r>
+    </w:p>
+    <w:p>
+      <w:pPr>
+        <w:spacing w:line="360" w:lineRule="auto"/>
+        <w:ind w:left="720" w:firstLine="0"/>
+        <w:rPr/>
+      </w:pPr>
+      <w:r>
+        <w:rPr>
+          <w:rtl w:val="0"/>
+        </w:rPr>
+      </w:r>
+    </w:p>
+    <w:p>
+      <w:pPr>
+        <w:numPr>
+          <w:ilvl w:val="0"/>
+          <w:numId w:val="2"/>
+        </w:numPr>
+        <w:spacing w:line="360" w:lineRule="auto"/>
+        <w:ind w:left="720" w:hanging="360"/>
+        <w:rPr>
+          <w:u w:val="none"/>
+        </w:rPr>
+      </w:pPr>
+      <w:r>
+        <w:rPr>
+          <w:rtl w:val="0"/>
+        </w:rPr>
+        <w:t xml:space="preserve">Update application.properties</w:t>
+      </w:r>
+    </w:p>
+    <w:p>
+      <w:pPr>
+        <w:spacing w:line="360" w:lineRule="auto"/>
+        <w:ind w:left="720" w:firstLine="0"/>
+        <w:rPr/>
+      </w:pPr>
+      <w:r>
+        <w:rPr/>
+        <w:drawing>
+          <wp:inline distB="114300" distT="114300" distL="114300" distR="114300">
+            <wp:extent cx="5234391" cy="3992900"/>
+            <wp:effectExtent b="0" l="0" r="0" t="0"/>
+            <wp:docPr id="4" name="image16.png"/>
+            <a:graphic>
+              <a:graphicData uri="http://schemas.openxmlformats.org/drawingml/2006/picture">
+                <pic:pic>
+                  <pic:nvPicPr>
+                    <pic:cNvPr id="0" name="image16.png"/>
+                    <pic:cNvPicPr preferRelativeResize="0"/>
+                  </pic:nvPicPr>
+                  <pic:blipFill>
+                    <a:blip r:embed="rId16"/>
+                    <a:srcRect b="0" l="0" r="0" t="0"/>
+                    <a:stretch>
+                      <a:fillRect/>
+                    </a:stretch>
+                  </pic:blipFill>
+                  <pic:spPr>
+                    <a:xfrm>
+                      <a:off x="0" y="0"/>
+                      <a:ext cx="5234391" cy="3992900"/>
+                    </a:xfrm>
+                    <a:prstGeom prst="rect"/>
+                    <a:ln/>
+                  </pic:spPr>
+                </pic:pic>
+              </a:graphicData>
+            </a:graphic>
+          </wp:inline>
+        </w:drawing>
+      </w:r>
+      <w:r>
+        <w:rPr>
+          <w:rtl w:val="0"/>
+        </w:rPr>
+      </w:r>
+    </w:p>
+    <w:p>
+      <w:pPr>
+        <w:spacing w:line="360" w:lineRule="auto"/>
+        <w:ind w:left="720" w:firstLine="0"/>
+        <w:rPr/>
+      </w:pPr>
+      <w:r>
+        <w:rPr>
+          <w:rtl w:val="0"/>
+        </w:rPr>
+      </w:r>
+    </w:p>
+    <w:p>
+      <w:pPr>
+        <w:spacing w:line="360" w:lineRule="auto"/>
+        <w:ind w:left="720" w:firstLine="0"/>
+        <w:rPr/>
+      </w:pPr>
+      <w:r>
+        <w:rPr>
+          <w:rtl w:val="0"/>
+        </w:rPr>
+      </w:r>
+    </w:p>
+    <w:p>
+      <w:pPr>
+        <w:spacing w:line="360" w:lineRule="auto"/>
+        <w:ind w:left="720" w:firstLine="0"/>
+        <w:rPr/>
+      </w:pPr>
+      <w:r>
+        <w:rPr>
+          <w:rtl w:val="0"/>
+        </w:rPr>
+      </w:r>
+    </w:p>
+    <w:p>
+      <w:pPr>
+        <w:spacing w:line="360" w:lineRule="auto"/>
+        <w:ind w:left="720" w:firstLine="0"/>
+        <w:rPr/>
+      </w:pPr>
+      <w:r>
+        <w:rPr>
+          <w:rtl w:val="0"/>
+        </w:rPr>
+      </w:r>
+    </w:p>
+    <w:p>
+      <w:pPr>
+        <w:spacing w:line="360" w:lineRule="auto"/>
+        <w:ind w:left="720" w:firstLine="0"/>
+        <w:rPr/>
+      </w:pPr>
+      <w:r>
+        <w:rPr>
+          <w:rtl w:val="0"/>
+        </w:rPr>
+      </w:r>
+    </w:p>
+    <w:p>
+      <w:pPr>
+        <w:spacing w:line="360" w:lineRule="auto"/>
+        <w:ind w:left="0" w:firstLine="0"/>
+        <w:rPr/>
+      </w:pPr>
+      <w:r>
+        <w:rPr>
+          <w:rtl w:val="0"/>
+        </w:rPr>
+      </w:r>
+    </w:p>
+    <w:p>
+      <w:pPr>
+        <w:spacing w:line="360" w:lineRule="auto"/>
+        <w:ind w:left="0" w:firstLine="0"/>
+        <w:rPr/>
+      </w:pPr>
+      <w:r>
+        <w:rPr>
+          <w:rtl w:val="0"/>
+        </w:rPr>
+      </w:r>
+    </w:p>
+    <w:p>
+      <w:pPr>
+        <w:spacing w:line="360" w:lineRule="auto"/>
+        <w:ind w:left="0" w:firstLine="0"/>
+        <w:rPr/>
+      </w:pPr>
+      <w:r>
+        <w:rPr>
+          <w:rtl w:val="0"/>
+        </w:rPr>
+      </w:r>
+    </w:p>
+    <w:p>
+      <w:pPr>
+        <w:spacing w:line="360" w:lineRule="auto"/>
+        <w:ind w:left="0" w:firstLine="0"/>
+        <w:rPr/>
+      </w:pPr>
+      <w:r>
+        <w:rPr>
+          <w:rtl w:val="0"/>
+        </w:rPr>
+      </w:r>
+    </w:p>
+    <w:p>
+      <w:pPr>
+        <w:spacing w:line="360" w:lineRule="auto"/>
+        <w:ind w:left="0" w:firstLine="0"/>
+        <w:rPr/>
+      </w:pPr>
+      <w:r>
+        <w:rPr>
+          <w:rtl w:val="0"/>
+        </w:rPr>
+      </w:r>
+    </w:p>
+    <w:p>
+      <w:pPr>
+        <w:spacing w:line="360" w:lineRule="auto"/>
+        <w:ind w:left="0" w:firstLine="0"/>
+        <w:rPr/>
+      </w:pPr>
+      <w:r>
+        <w:rPr>
+          <w:rtl w:val="0"/>
+        </w:rPr>
+      </w:r>
+    </w:p>
+    <w:p>
+      <w:pPr>
+        <w:spacing w:line="360" w:lineRule="auto"/>
+        <w:ind w:left="0" w:firstLine="0"/>
+        <w:rPr/>
+      </w:pPr>
+      <w:r>
+        <w:rPr>
+          <w:rtl w:val="0"/>
+        </w:rPr>
+      </w:r>
+    </w:p>
+    <w:p>
+      <w:pPr>
+        <w:spacing w:line="360" w:lineRule="auto"/>
+        <w:ind w:left="0" w:firstLine="0"/>
+        <w:rPr/>
+      </w:pPr>
+      <w:r>
+        <w:rPr>
+          <w:rtl w:val="0"/>
+        </w:rPr>
+      </w:r>
+    </w:p>
+    <w:p>
+      <w:pPr>
+        <w:spacing w:line="360" w:lineRule="auto"/>
+        <w:ind w:left="0" w:firstLine="0"/>
+        <w:rPr/>
+      </w:pPr>
+      <w:r>
+        <w:rPr>
+          <w:rtl w:val="0"/>
+        </w:rPr>
+      </w:r>
+    </w:p>
+    <w:p>
+      <w:pPr>
+        <w:spacing w:line="360" w:lineRule="auto"/>
+        <w:ind w:left="0" w:firstLine="0"/>
+        <w:rPr/>
+      </w:pPr>
+      <w:r>
+        <w:rPr>
+          <w:rtl w:val="0"/>
+        </w:rPr>
+      </w:r>
+    </w:p>
+    <w:p>
+      <w:pPr>
+        <w:spacing w:line="360" w:lineRule="auto"/>
+        <w:ind w:left="0" w:firstLine="0"/>
+        <w:rPr/>
+      </w:pPr>
+      <w:r>
+        <w:rPr>
+          <w:rtl w:val="0"/>
+        </w:rPr>
+      </w:r>
+    </w:p>
+    <w:p>
+      <w:pPr>
+        <w:numPr>
+          <w:ilvl w:val="0"/>
+          <w:numId w:val="2"/>
+        </w:numPr>
+        <w:spacing w:line="360" w:lineRule="auto"/>
+        <w:ind w:left="720" w:hanging="360"/>
+        <w:rPr>
+          <w:u w:val="none"/>
+        </w:rPr>
+      </w:pPr>
+      <w:r>
+        <w:rPr>
+          <w:rtl w:val="0"/>
+        </w:rPr>
+        <w:t xml:space="preserve">Create Users entity inside the entities package (</w:t>
+      </w:r>
+      <w:r>
+        <w:rPr>
+          <w:b w:val="1"/>
+          <w:color w:val="980000"/>
+          <w:rtl w:val="0"/>
+        </w:rPr>
+        <w:t xml:space="preserve">NOTE</w:t>
+      </w:r>
+      <w:r>
+        <w:rPr>
+          <w:rtl w:val="0"/>
+        </w:rPr>
+        <w:t xml:space="preserve"> : set email as unique = true)</w:t>
+      </w:r>
+    </w:p>
+    <w:p>
+      <w:pPr>
+        <w:spacing w:line="360" w:lineRule="auto"/>
+        <w:rPr/>
+      </w:pPr>
+      <w:r>
+        <w:rPr>
+          <w:rtl w:val="0"/>
+        </w:rPr>
+        <w:tab/>
+      </w:r>
+      <w:r>
+        <w:rPr/>
+        <w:drawing>
+          <wp:inline distB="114300" distT="114300" distL="114300" distR="114300">
+            <wp:extent cx="3862720" cy="3564275"/>
+            <wp:effectExtent b="0" l="0" r="0" t="0"/>
+            <wp:docPr id="10" name="image10.png"/>
+            <a:graphic>
+              <a:graphicData uri="http://schemas.openxmlformats.org/drawingml/2006/picture">
+                <pic:pic>
+                  <pic:nvPicPr>
+                    <pic:cNvPr id="0" name="image10.png"/>
+                    <pic:cNvPicPr preferRelativeResize="0"/>
+                  </pic:nvPicPr>
+                  <pic:blipFill>
+                    <a:blip r:embed="rId17"/>
+                    <a:srcRect b="0" l="0" r="0" t="0"/>
+                    <a:stretch>
+                      <a:fillRect/>
+                    </a:stretch>
+                  </pic:blipFill>
+                  <pic:spPr>
+                    <a:xfrm>
+                      <a:off x="0" y="0"/>
+                      <a:ext cx="3862720" cy="3564275"/>
+                    </a:xfrm>
+                    <a:prstGeom prst="rect"/>
+                    <a:ln/>
+                  </pic:spPr>
+                </pic:pic>
+              </a:graphicData>
+            </a:graphic>
+          </wp:inline>
+        </w:drawing>
+      </w:r>
+      <w:r>
+        <w:rPr>
+          <w:rtl w:val="0"/>
+        </w:rPr>
+      </w:r>
+    </w:p>
+    <w:p>
+      <w:pPr>
+        <w:spacing w:line="360" w:lineRule="auto"/>
+        <w:rPr/>
+      </w:pPr>
+      <w:r>
+        <w:rPr>
+          <w:rtl w:val="0"/>
+        </w:rPr>
+      </w:r>
+    </w:p>
+    <w:p>
+      <w:pPr>
+        <w:numPr>
+          <w:ilvl w:val="0"/>
+          <w:numId w:val="2"/>
+        </w:numPr>
+        <w:spacing w:line="360" w:lineRule="auto"/>
+        <w:ind w:left="720" w:hanging="360"/>
+        <w:rPr>
+          <w:u w:val="none"/>
+        </w:rPr>
+      </w:pPr>
+      <w:r>
+        <w:rPr>
+          <w:rtl w:val="0"/>
+        </w:rPr>
+        <w:t xml:space="preserve">Create Users DTO inside the dtos package</w:t>
+      </w:r>
+    </w:p>
+    <w:p>
+      <w:pPr>
+        <w:spacing w:line="360" w:lineRule="auto"/>
+        <w:rPr/>
+      </w:pPr>
+      <w:r>
+        <w:rPr>
+          <w:rtl w:val="0"/>
+        </w:rPr>
+        <w:tab/>
+      </w:r>
+      <w:r>
+        <w:rPr/>
+        <w:drawing>
+          <wp:inline distB="114300" distT="114300" distL="114300" distR="114300">
+            <wp:extent cx="5091113" cy="2345804"/>
+            <wp:effectExtent b="0" l="0" r="0" t="0"/>
+            <wp:docPr id="7" name="image17.png"/>
+            <a:graphic>
+              <a:graphicData uri="http://schemas.openxmlformats.org/drawingml/2006/picture">
+                <pic:pic>
+                  <pic:nvPicPr>
+                    <pic:cNvPr id="0" name="image17.png"/>
+                    <pic:cNvPicPr preferRelativeResize="0"/>
+                  </pic:nvPicPr>
+                  <pic:blipFill>
+                    <a:blip r:embed="rId18"/>
+                    <a:srcRect b="0" l="0" r="0" t="0"/>
+                    <a:stretch>
+                      <a:fillRect/>
+                    </a:stretch>
+                  </pic:blipFill>
+                  <pic:spPr>
+                    <a:xfrm>
+                      <a:off x="0" y="0"/>
+                      <a:ext cx="5091113" cy="2345804"/>
+                    </a:xfrm>
+                    <a:prstGeom prst="rect"/>
+                    <a:ln/>
+                  </pic:spPr>
+                </pic:pic>
+              </a:graphicData>
+            </a:graphic>
+          </wp:inline>
+        </w:drawing>
+      </w:r>
+      <w:r>
+        <w:rPr>
+          <w:rtl w:val="0"/>
+        </w:rPr>
+      </w:r>
+    </w:p>
+    <w:p>
+      <w:pPr>
+        <w:spacing w:line="360" w:lineRule="auto"/>
+        <w:rPr/>
+      </w:pPr>
+      <w:r>
+        <w:rPr>
+          <w:rtl w:val="0"/>
+        </w:rPr>
+      </w:r>
+    </w:p>
+    <w:p>
+      <w:pPr>
+        <w:spacing w:line="360" w:lineRule="auto"/>
+        <w:rPr/>
+      </w:pPr>
+      <w:r>
+        <w:rPr>
+          <w:rtl w:val="0"/>
+        </w:rPr>
+      </w:r>
+    </w:p>
+    <w:p>
+      <w:pPr>
+        <w:spacing w:line="360" w:lineRule="auto"/>
+        <w:rPr/>
+      </w:pPr>
+      <w:r>
+        <w:rPr>
+          <w:rtl w:val="0"/>
+        </w:rPr>
+      </w:r>
+    </w:p>
+    <w:p>
+      <w:pPr>
+        <w:spacing w:line="360" w:lineRule="auto"/>
+        <w:rPr/>
+      </w:pPr>
+      <w:r>
+        <w:rPr>
+          <w:rtl w:val="0"/>
+        </w:rPr>
+      </w:r>
+    </w:p>
+    <w:p>
+      <w:pPr>
+        <w:spacing w:line="360" w:lineRule="auto"/>
+        <w:rPr/>
+      </w:pPr>
+      <w:r>
+        <w:rPr>
+          <w:rtl w:val="0"/>
+        </w:rPr>
+      </w:r>
+    </w:p>
+    <w:p>
+      <w:pPr>
+        <w:numPr>
+          <w:ilvl w:val="0"/>
+          <w:numId w:val="2"/>
+        </w:numPr>
+        <w:spacing w:line="360" w:lineRule="auto"/>
+        <w:ind w:left="720" w:hanging="360"/>
+      </w:pPr>
+      <w:r>
+        <w:rPr>
+          <w:rtl w:val="0"/>
+        </w:rPr>
+        <w:t xml:space="preserve">Create “useRepo” file (interface) inside the repo package</w:t>
+      </w:r>
+    </w:p>
+    <w:p>
+      <w:pPr>
+        <w:spacing w:line="360" w:lineRule="auto"/>
+        <w:ind w:left="720" w:firstLine="0"/>
+        <w:rPr/>
+      </w:pPr>
+      <w:r>
+        <w:rPr/>
+        <w:drawing>
+          <wp:inline distB="114300" distT="114300" distL="114300" distR="114300">
+            <wp:extent cx="4567238" cy="758161"/>
+            <wp:effectExtent b="0" l="0" r="0" t="0"/>
+            <wp:docPr id="15" name="image9.png"/>
+            <a:graphic>
+              <a:graphicData uri="http://schemas.openxmlformats.org/drawingml/2006/picture">
+                <pic:pic>
+                  <pic:nvPicPr>
+                    <pic:cNvPr id="0" name="image9.png"/>
+                    <pic:cNvPicPr preferRelativeResize="0"/>
+                  </pic:nvPicPr>
+                  <pic:blipFill>
+                    <a:blip r:embed="rId19"/>
+                    <a:srcRect b="0" l="0" r="0" t="0"/>
+                    <a:stretch>
+                      <a:fillRect/>
+                    </a:stretch>
+                  </pic:blipFill>
+                  <pic:spPr>
+                    <a:xfrm>
+                      <a:off x="0" y="0"/>
+                      <a:ext cx="4567238" cy="758161"/>
+                    </a:xfrm>
+                    <a:prstGeom prst="rect"/>
+                    <a:ln/>
+                  </pic:spPr>
+                </pic:pic>
+              </a:graphicData>
+            </a:graphic>
+          </wp:inline>
+        </w:drawing>
+      </w:r>
+      <w:r>
+        <w:rPr>
+          <w:rtl w:val="0"/>
+        </w:rPr>
+      </w:r>
+    </w:p>
+    <w:p>
+      <w:pPr>
+        <w:spacing w:line="360" w:lineRule="auto"/>
+        <w:ind w:left="0" w:firstLine="0"/>
+        <w:rPr/>
+      </w:pPr>
+      <w:r>
+        <w:rPr>
+          <w:rtl w:val="0"/>
+        </w:rPr>
+      </w:r>
+    </w:p>
+    <w:p>
+      <w:pPr>
+        <w:numPr>
+          <w:ilvl w:val="0"/>
+          <w:numId w:val="2"/>
+        </w:numPr>
+        <w:spacing w:line="360" w:lineRule="auto"/>
+        <w:ind w:left="720" w:hanging="360"/>
+      </w:pPr>
+      <w:r>
+        <w:rPr>
+          <w:rtl w:val="0"/>
+        </w:rPr>
+        <w:t xml:space="preserve">Inside the exceptions package create ResourceNotFound exception package to handle global exception</w:t>
+      </w:r>
+    </w:p>
+    <w:p>
+      <w:pPr>
+        <w:spacing w:line="360" w:lineRule="auto"/>
+        <w:ind w:left="720" w:firstLine="0"/>
+        <w:rPr/>
+      </w:pPr>
+      <w:r>
+        <w:rPr/>
+        <w:drawing>
+          <wp:inline distB="114300" distT="114300" distL="114300" distR="114300">
+            <wp:extent cx="4776788" cy="3927070"/>
+            <wp:effectExtent b="0" l="0" r="0" t="0"/>
+            <wp:docPr id="1" name="image18.png"/>
+            <a:graphic>
+              <a:graphicData uri="http://schemas.openxmlformats.org/drawingml/2006/picture">
+                <pic:pic>
+                  <pic:nvPicPr>
+                    <pic:cNvPr id="0" name="image18.png"/>
+                    <pic:cNvPicPr preferRelativeResize="0"/>
+                  </pic:nvPicPr>
+                  <pic:blipFill>
+                    <a:blip r:embed="rId20"/>
+                    <a:srcRect b="0" l="0" r="0" t="0"/>
+                    <a:stretch>
+                      <a:fillRect/>
+                    </a:stretch>
+                  </pic:blipFill>
+                  <pic:spPr>
+                    <a:xfrm>
+                      <a:off x="0" y="0"/>
+                      <a:ext cx="4776788" cy="3927070"/>
+                    </a:xfrm>
+                    <a:prstGeom prst="rect"/>
+                    <a:ln/>
+                  </pic:spPr>
+                </pic:pic>
+              </a:graphicData>
+            </a:graphic>
+          </wp:inline>
+        </w:drawing>
+      </w:r>
+      <w:r>
+        <w:rPr>
+          <w:rtl w:val="0"/>
+        </w:rPr>
+      </w:r>
+    </w:p>
+    <w:p>
+      <w:pPr>
+        <w:spacing w:line="360" w:lineRule="auto"/>
+        <w:ind w:left="720" w:firstLine="0"/>
+        <w:rPr/>
+      </w:pPr>
+      <w:r>
+        <w:rPr>
+          <w:rtl w:val="0"/>
+        </w:rPr>
+      </w:r>
+    </w:p>
+    <w:p>
+      <w:pPr>
+        <w:spacing w:line="360" w:lineRule="auto"/>
+        <w:ind w:left="720" w:firstLine="0"/>
+        <w:rPr/>
+      </w:pPr>
+      <w:r>
+        <w:rPr>
+          <w:rtl w:val="0"/>
+        </w:rPr>
+      </w:r>
+    </w:p>
+    <w:p>
+      <w:pPr>
+        <w:spacing w:line="360" w:lineRule="auto"/>
+        <w:ind w:left="720" w:firstLine="0"/>
+        <w:rPr/>
+      </w:pPr>
+      <w:r>
+        <w:rPr>
+          <w:rtl w:val="0"/>
+        </w:rPr>
+      </w:r>
+    </w:p>
+    <w:p>
+      <w:pPr>
+        <w:spacing w:line="360" w:lineRule="auto"/>
+        <w:ind w:left="720" w:firstLine="0"/>
+        <w:rPr/>
+      </w:pPr>
+      <w:r>
+        <w:rPr>
+          <w:rtl w:val="0"/>
+        </w:rPr>
+      </w:r>
+    </w:p>
+    <w:p>
+      <w:pPr>
+        <w:spacing w:line="360" w:lineRule="auto"/>
+        <w:ind w:left="720" w:firstLine="0"/>
+        <w:rPr/>
+      </w:pPr>
+      <w:r>
+        <w:rPr>
+          <w:rtl w:val="0"/>
+        </w:rPr>
+      </w:r>
+    </w:p>
+    <w:p>
+      <w:pPr>
+        <w:spacing w:line="360" w:lineRule="auto"/>
+        <w:ind w:left="720" w:firstLine="0"/>
+        <w:rPr/>
+      </w:pPr>
+      <w:r>
+        <w:rPr>
+          <w:rtl w:val="0"/>
+        </w:rPr>
+      </w:r>
+    </w:p>
+    <w:p>
+      <w:pPr>
+        <w:spacing w:line="360" w:lineRule="auto"/>
+        <w:ind w:left="720" w:firstLine="0"/>
+        <w:rPr/>
+      </w:pPr>
+      <w:r>
+        <w:rPr>
+          <w:rtl w:val="0"/>
+        </w:rPr>
+      </w:r>
+    </w:p>
+    <w:p>
+      <w:pPr>
+        <w:spacing w:line="360" w:lineRule="auto"/>
+        <w:ind w:left="0" w:firstLine="0"/>
+        <w:rPr/>
+      </w:pPr>
+      <w:r>
+        <w:rPr>
+          <w:rtl w:val="0"/>
+        </w:rPr>
+      </w:r>
+    </w:p>
+    <w:p>
+      <w:pPr>
+        <w:numPr>
+          <w:ilvl w:val="0"/>
+          <w:numId w:val="2"/>
+        </w:numPr>
+        <w:spacing w:line="360" w:lineRule="auto"/>
+        <w:ind w:left="720" w:hanging="360"/>
+      </w:pPr>
+      <w:r>
+        <w:rPr>
+          <w:rtl w:val="0"/>
+        </w:rPr>
+        <w:t xml:space="preserve">Inside the service package create one service that implements UserDetailsService (</w:t>
+      </w:r>
+      <w:r>
+        <w:rPr>
+          <w:b w:val="1"/>
+          <w:color w:val="980000"/>
+          <w:rtl w:val="0"/>
+        </w:rPr>
+        <w:t xml:space="preserve">NOTE</w:t>
+      </w:r>
+      <w:r>
+        <w:rPr>
+          <w:rtl w:val="0"/>
+        </w:rPr>
+        <w:t xml:space="preserve"> : use @Service annotation).</w:t>
+      </w:r>
+    </w:p>
+    <w:p>
+      <w:pPr>
+        <w:spacing w:line="360" w:lineRule="auto"/>
+        <w:ind w:left="720" w:firstLine="0"/>
+        <w:rPr/>
+      </w:pPr>
+      <w:r>
+        <w:rPr/>
+        <w:drawing>
+          <wp:inline distB="114300" distT="114300" distL="114300" distR="114300">
+            <wp:extent cx="5321801" cy="2208888"/>
+            <wp:effectExtent b="0" l="0" r="0" t="0"/>
+            <wp:docPr id="13" name="image13.png"/>
+            <a:graphic>
+              <a:graphicData uri="http://schemas.openxmlformats.org/drawingml/2006/picture">
+                <pic:pic>
+                  <pic:nvPicPr>
+                    <pic:cNvPr id="0" name="image13.png"/>
+                    <pic:cNvPicPr preferRelativeResize="0"/>
+                  </pic:nvPicPr>
+                  <pic:blipFill>
+                    <a:blip r:embed="rId21"/>
+                    <a:srcRect b="0" l="0" r="0" t="0"/>
+                    <a:stretch>
+                      <a:fillRect/>
+                    </a:stretch>
+                  </pic:blipFill>
+                  <pic:spPr>
+                    <a:xfrm>
+                      <a:off x="0" y="0"/>
+                      <a:ext cx="5321801" cy="2208888"/>
+                    </a:xfrm>
+                    <a:prstGeom prst="rect"/>
+                    <a:ln/>
+                  </pic:spPr>
+                </pic:pic>
+              </a:graphicData>
+            </a:graphic>
+          </wp:inline>
+        </w:drawing>
+      </w:r>
+      <w:r>
+        <w:rPr>
+          <w:rtl w:val="0"/>
+        </w:rPr>
+      </w:r>
+    </w:p>
+    <w:p>
+      <w:pPr>
+        <w:spacing w:line="360" w:lineRule="auto"/>
+        <w:ind w:left="0" w:firstLine="0"/>
+        <w:rPr/>
+      </w:pPr>
+      <w:r>
+        <w:rPr>
+          <w:rtl w:val="0"/>
+        </w:rPr>
+      </w:r>
+    </w:p>
+    <w:p>
+      <w:pPr>
+        <w:numPr>
+          <w:ilvl w:val="0"/>
+          <w:numId w:val="2"/>
+        </w:numPr>
+        <w:spacing w:line="360" w:lineRule="auto"/>
+        <w:ind w:left="720" w:hanging="360"/>
+        <w:rPr>
+          <w:u w:val="none"/>
+        </w:rPr>
+      </w:pPr>
+      <w:r>
+        <w:rPr>
+          <w:rtl w:val="0"/>
+        </w:rPr>
+        <w:t xml:space="preserve">Now go back to user entities and implement UserDetails on Users entity</w:t>
+      </w:r>
+    </w:p>
+    <w:p>
+      <w:pPr>
+        <w:spacing w:line="360" w:lineRule="auto"/>
+        <w:ind w:left="720" w:firstLine="0"/>
+        <w:rPr/>
+      </w:pPr>
+      <w:r>
+        <w:rPr/>
+        <w:drawing>
+          <wp:inline distB="114300" distT="114300" distL="114300" distR="114300">
+            <wp:extent cx="3748088" cy="4576153"/>
+            <wp:effectExtent b="0" l="0" r="0" t="0"/>
+            <wp:docPr id="3" name="image19.png"/>
+            <a:graphic>
+              <a:graphicData uri="http://schemas.openxmlformats.org/drawingml/2006/picture">
+                <pic:pic>
+                  <pic:nvPicPr>
+                    <pic:cNvPr id="0" name="image19.png"/>
+                    <pic:cNvPicPr preferRelativeResize="0"/>
+                  </pic:nvPicPr>
+                  <pic:blipFill>
+                    <a:blip r:embed="rId22"/>
+                    <a:srcRect b="0" l="0" r="0" t="0"/>
+                    <a:stretch>
+                      <a:fillRect/>
+                    </a:stretch>
+                  </pic:blipFill>
+                  <pic:spPr>
+                    <a:xfrm>
+                      <a:off x="0" y="0"/>
+                      <a:ext cx="3748088" cy="4576153"/>
+                    </a:xfrm>
+                    <a:prstGeom prst="rect"/>
+                    <a:ln/>
+                  </pic:spPr>
+                </pic:pic>
+              </a:graphicData>
+            </a:graphic>
+          </wp:inline>
+        </w:drawing>
+      </w:r>
+      <w:r>
+        <w:rPr>
+          <w:rtl w:val="0"/>
+        </w:rPr>
+      </w:r>
+    </w:p>
+    <w:p>
+      <w:pPr>
+        <w:spacing w:line="360" w:lineRule="auto"/>
+        <w:ind w:left="720" w:firstLine="0"/>
+        <w:rPr/>
+      </w:pPr>
+      <w:r>
+        <w:rPr>
+          <w:rtl w:val="0"/>
+        </w:rPr>
+      </w:r>
+    </w:p>
+    <w:p>
+      <w:pPr>
+        <w:spacing w:line="360" w:lineRule="auto"/>
+        <w:ind w:left="720" w:firstLine="0"/>
+        <w:rPr/>
+      </w:pPr>
+      <w:r>
+        <w:rPr/>
+        <w:drawing>
+          <wp:inline distB="114300" distT="114300" distL="114300" distR="114300">
+            <wp:extent cx="3681413" cy="2754501"/>
+            <wp:effectExtent b="0" l="0" r="0" t="0"/>
+            <wp:docPr id="19" name="image11.png"/>
+            <a:graphic>
+              <a:graphicData uri="http://schemas.openxmlformats.org/drawingml/2006/picture">
+                <pic:pic>
+                  <pic:nvPicPr>
+                    <pic:cNvPr id="0" name="image11.png"/>
+                    <pic:cNvPicPr preferRelativeResize="0"/>
+                  </pic:nvPicPr>
+                  <pic:blipFill>
+                    <a:blip r:embed="rId23"/>
+                    <a:srcRect b="0" l="0" r="0" t="0"/>
+                    <a:stretch>
+                      <a:fillRect/>
+                    </a:stretch>
+                  </pic:blipFill>
+                  <pic:spPr>
+                    <a:xfrm>
+                      <a:off x="0" y="0"/>
+                      <a:ext cx="3681413" cy="2754501"/>
+                    </a:xfrm>
+                    <a:prstGeom prst="rect"/>
+                    <a:ln/>
+                  </pic:spPr>
+                </pic:pic>
+              </a:graphicData>
+            </a:graphic>
+          </wp:inline>
+        </w:drawing>
+      </w:r>
+      <w:r>
+        <w:rPr>
+          <w:rtl w:val="0"/>
+        </w:rPr>
+      </w:r>
+    </w:p>
+    <w:p>
+      <w:pPr>
+        <w:spacing w:line="360" w:lineRule="auto"/>
+        <w:ind w:left="720" w:firstLine="0"/>
+        <w:rPr/>
+      </w:pPr>
+      <w:r>
+        <w:rPr>
+          <w:rtl w:val="0"/>
+        </w:rPr>
+      </w:r>
+    </w:p>
+    <w:p>
+      <w:pPr>
+        <w:numPr>
+          <w:ilvl w:val="0"/>
+          <w:numId w:val="2"/>
+        </w:numPr>
+        <w:spacing w:line="360" w:lineRule="auto"/>
+        <w:ind w:left="720" w:hanging="360"/>
+      </w:pPr>
+      <w:r>
+        <w:rPr>
+          <w:rtl w:val="0"/>
+        </w:rPr>
+        <w:t xml:space="preserve">Go to SecurityConfig then update code </w:t>
+      </w:r>
+    </w:p>
+    <w:p>
+      <w:pPr>
+        <w:spacing w:line="360" w:lineRule="auto"/>
+        <w:ind w:left="720" w:firstLine="0"/>
+        <w:rPr/>
+      </w:pPr>
+      <w:r>
+        <w:rPr/>
+        <w:drawing>
+          <wp:inline distB="114300" distT="114300" distL="114300" distR="114300">
+            <wp:extent cx="4994670" cy="4186238"/>
+            <wp:effectExtent b="0" l="0" r="0" t="0"/>
+            <wp:docPr id="8" name="image15.png"/>
+            <a:graphic>
+              <a:graphicData uri="http://schemas.openxmlformats.org/drawingml/2006/picture">
+                <pic:pic>
+                  <pic:nvPicPr>
+                    <pic:cNvPr id="0" name="image15.png"/>
+                    <pic:cNvPicPr preferRelativeResize="0"/>
+                  </pic:nvPicPr>
+                  <pic:blipFill>
+                    <a:blip r:embed="rId24"/>
+                    <a:srcRect b="0" l="0" r="0" t="0"/>
+                    <a:stretch>
+                      <a:fillRect/>
+                    </a:stretch>
+                  </pic:blipFill>
+                  <pic:spPr>
+                    <a:xfrm>
+                      <a:off x="0" y="0"/>
+                      <a:ext cx="4994670" cy="4186238"/>
+                    </a:xfrm>
+                    <a:prstGeom prst="rect"/>
+                    <a:ln/>
+                  </pic:spPr>
+                </pic:pic>
+              </a:graphicData>
+            </a:graphic>
+          </wp:inline>
+        </w:drawing>
+      </w:r>
+      <w:r>
+        <w:rPr>
+          <w:rtl w:val="0"/>
+        </w:rPr>
+      </w:r>
+    </w:p>
+    <w:p>
+      <w:pPr>
+        <w:spacing w:line="360" w:lineRule="auto"/>
+        <w:ind w:left="720" w:firstLine="0"/>
+        <w:rPr/>
+      </w:pPr>
+      <w:r>
+        <w:rPr>
+          <w:rtl w:val="0"/>
+        </w:rPr>
+      </w:r>
+    </w:p>
+    <w:p>
+      <w:pPr>
+        <w:spacing w:line="360" w:lineRule="auto"/>
+        <w:ind w:left="0" w:firstLine="0"/>
+        <w:rPr/>
+      </w:pPr>
+      <w:r>
+        <w:rPr>
+          <w:rtl w:val="0"/>
+        </w:rPr>
+      </w:r>
+    </w:p>
+    <w:p>
+      <w:pPr>
+        <w:pStyle w:val="Heading2"/>
+        <w:spacing w:after="0" w:before="0" w:line="360" w:lineRule="auto"/>
+        <w:rPr>
+          <w:b w:val="1"/>
+          <w:color w:val="980000"/>
+          <w:sz w:val="22"/>
+          <w:szCs w:val="22"/>
+          <w:u w:val="single"/>
+        </w:rPr>
+      </w:pPr>
+      <w:bookmarkStart w:colFirst="0" w:colLast="0" w:name="_oj4127jn82a1" w:id="8"/>
+      <w:bookmarkEnd w:id="8"/>
+      <w:r>
+        <w:rPr>
+          <w:b w:val="1"/>
+          <w:sz w:val="22"/>
+          <w:szCs w:val="22"/>
+          <w:u w:val="single"/>
+          <w:rtl w:val="0"/>
+        </w:rPr>
+        <w:t xml:space="preserve">What have we done so far ?</w:t>
+      </w:r>
+      <w:r>
+        <w:rPr>
+          <w:rtl w:val="0"/>
+        </w:rPr>
+      </w:r>
+    </w:p>
+    <w:p>
+      <w:pPr>
+        <w:numPr>
+          <w:ilvl w:val="0"/>
+          <w:numId w:val="9"/>
+        </w:numPr>
+        <w:spacing w:line="360" w:lineRule="auto"/>
+        <w:ind w:left="720" w:hanging="360"/>
+      </w:pPr>
+      <w:r>
+        <w:rPr>
+          <w:rtl w:val="0"/>
+        </w:rPr>
+        <w:t xml:space="preserve">We have added two dependencies JPA, postgres, validation, jakarta, model mapper</w:t>
+      </w:r>
+    </w:p>
+    <w:p>
+      <w:pPr>
+        <w:numPr>
+          <w:ilvl w:val="0"/>
+          <w:numId w:val="9"/>
+        </w:numPr>
+        <w:spacing w:line="360" w:lineRule="auto"/>
+        <w:ind w:left="720" w:hanging="360"/>
+      </w:pPr>
+      <w:r>
+        <w:rPr>
+          <w:rtl w:val="0"/>
+        </w:rPr>
+        <w:t xml:space="preserve"> Then updated application properties </w:t>
+      </w:r>
+    </w:p>
+    <w:p>
+      <w:pPr>
+        <w:numPr>
+          <w:ilvl w:val="0"/>
+          <w:numId w:val="9"/>
+        </w:numPr>
+        <w:spacing w:line="360" w:lineRule="auto"/>
+        <w:ind w:left="720" w:hanging="360"/>
+      </w:pPr>
+      <w:r>
+        <w:rPr>
+          <w:rtl w:val="0"/>
+        </w:rPr>
+        <w:t xml:space="preserve">Then configured security config (</w:t>
+      </w:r>
+      <w:r>
+        <w:rPr>
+          <w:b w:val="1"/>
+          <w:rtl w:val="0"/>
+        </w:rPr>
+        <w:t xml:space="preserve">config package &gt; SecurityConfig</w:t>
+      </w:r>
+      <w:r>
+        <w:rPr>
+          <w:rtl w:val="0"/>
+        </w:rPr>
+        <w:t xml:space="preserve">)</w:t>
+      </w:r>
+    </w:p>
+    <w:p>
+      <w:pPr>
+        <w:numPr>
+          <w:ilvl w:val="1"/>
+          <w:numId w:val="9"/>
+        </w:numPr>
+        <w:spacing w:line="360" w:lineRule="auto"/>
+        <w:ind w:left="1440" w:hanging="360"/>
+      </w:pPr>
+      <w:r>
+        <w:rPr>
+          <w:rtl w:val="0"/>
+        </w:rPr>
+        <w:t xml:space="preserve">By default it was using a authentication provider, </w:t>
+      </w:r>
+    </w:p>
+    <w:p>
+      <w:pPr>
+        <w:numPr>
+          <w:ilvl w:val="1"/>
+          <w:numId w:val="9"/>
+        </w:numPr>
+        <w:spacing w:line="360" w:lineRule="auto"/>
+        <w:ind w:left="1440" w:hanging="360"/>
+      </w:pPr>
+      <w:r>
+        <w:rPr>
+          <w:rtl w:val="0"/>
+        </w:rPr>
+        <w:t xml:space="preserve">But we have used out DaoAuthenticationProvider </w:t>
+      </w:r>
+    </w:p>
+    <w:p>
+      <w:pPr>
+        <w:spacing w:line="360" w:lineRule="auto"/>
+        <w:ind w:left="1440" w:firstLine="0"/>
+        <w:rPr/>
+      </w:pPr>
+      <w:r>
+        <w:rPr>
+          <w:rtl w:val="0"/>
+        </w:rPr>
+        <w:t xml:space="preserve">Here we have to pass one password encoder and UserDetailsService</w:t>
+      </w:r>
+    </w:p>
+    <w:p>
+      <w:pPr>
+        <w:numPr>
+          <w:ilvl w:val="0"/>
+          <w:numId w:val="9"/>
+        </w:numPr>
+        <w:spacing w:line="360" w:lineRule="auto"/>
+        <w:ind w:left="720" w:hanging="360"/>
+      </w:pPr>
+      <w:r>
+        <w:rPr>
+          <w:rtl w:val="0"/>
+        </w:rPr>
+        <w:t xml:space="preserve">Since we want our own we have to create out own class (</w:t>
+      </w:r>
+      <w:r>
+        <w:rPr>
+          <w:b w:val="1"/>
+          <w:rtl w:val="0"/>
+        </w:rPr>
+        <w:t xml:space="preserve">service package &gt; MyUserDetailsService</w:t>
+      </w:r>
+      <w:r>
+        <w:rPr>
+          <w:rtl w:val="0"/>
+        </w:rPr>
+        <w:t xml:space="preserve">)</w:t>
+      </w:r>
+    </w:p>
+    <w:p>
+      <w:pPr>
+        <w:numPr>
+          <w:ilvl w:val="1"/>
+          <w:numId w:val="9"/>
+        </w:numPr>
+        <w:spacing w:line="360" w:lineRule="auto"/>
+        <w:ind w:left="1440" w:hanging="360"/>
+      </w:pPr>
+      <w:r>
+        <w:rPr>
+          <w:rtl w:val="0"/>
+        </w:rPr>
+        <w:t xml:space="preserve">To work with we have to implement one method which is </w:t>
+      </w:r>
+      <w:r>
+        <w:rPr>
+          <w:b w:val="1"/>
+          <w:rtl w:val="0"/>
+        </w:rPr>
+        <w:t xml:space="preserve">loadUserByUsername</w:t>
+      </w:r>
+    </w:p>
+    <w:p>
+      <w:pPr>
+        <w:numPr>
+          <w:ilvl w:val="1"/>
+          <w:numId w:val="9"/>
+        </w:numPr>
+        <w:spacing w:line="360" w:lineRule="auto"/>
+        <w:ind w:left="1440" w:hanging="360"/>
+      </w:pPr>
+      <w:r>
+        <w:rPr>
+          <w:rtl w:val="0"/>
+        </w:rPr>
+        <w:t xml:space="preserve">To work with we have to work with repo (repo package &gt; UserRepo)</w:t>
+      </w:r>
+    </w:p>
+    <w:p>
+      <w:pPr>
+        <w:spacing w:line="360" w:lineRule="auto"/>
+        <w:ind w:left="1440" w:firstLine="0"/>
+        <w:rPr/>
+      </w:pPr>
+      <w:r>
+        <w:rPr>
+          <w:rtl w:val="0"/>
+        </w:rPr>
+        <w:t xml:space="preserve">Repo will do the database connectivity</w:t>
+      </w:r>
+    </w:p>
+    <w:p>
+      <w:pPr>
+        <w:numPr>
+          <w:ilvl w:val="1"/>
+          <w:numId w:val="9"/>
+        </w:numPr>
+        <w:spacing w:line="360" w:lineRule="auto"/>
+        <w:ind w:left="1440" w:hanging="360"/>
+      </w:pPr>
+      <w:r>
+        <w:rPr>
+          <w:b w:val="1"/>
+          <w:rtl w:val="0"/>
+        </w:rPr>
+        <w:t xml:space="preserve">loadUserByUsername </w:t>
+      </w:r>
+      <w:r>
+        <w:rPr>
+          <w:rtl w:val="0"/>
+        </w:rPr>
+        <w:t xml:space="preserve">return user object so created UserPrinciple  (which will give us current user details)</w:t>
       </w:r>
     </w:p>
     <w:p>
@@ -3118,8 +4745,8 @@
   <w:abstractNum w:abstractNumId="7">
     <w:lvl w:ilvl="0">
       <w:start w:val="1"/>
-      <w:numFmt w:val="bullet"/>
-      <w:lvlText w:val="●"/>
+      <w:numFmt w:val="decimal"/>
+      <w:lvlText w:val="%1."/>
       <w:lvlJc w:val="left"/>
       <w:pPr>
         <w:ind w:left="720" w:hanging="360"/>
@@ -3142,9 +4769,9 @@
     </w:lvl>
     <w:lvl w:ilvl="2">
       <w:start w:val="1"/>
-      <w:numFmt w:val="bullet"/>
-      <w:lvlText w:val="■"/>
-      <w:lvlJc w:val="left"/>
+      <w:numFmt w:val="lowerRoman"/>
+      <w:lvlText w:val="%3."/>
+      <w:lvlJc w:val="right"/>
       <w:pPr>
         <w:ind w:left="2160" w:hanging="360"/>
       </w:pPr>
@@ -3154,8 +4781,8 @@
     </w:lvl>
     <w:lvl w:ilvl="3">
       <w:start w:val="1"/>
-      <w:numFmt w:val="bullet"/>
-      <w:lvlText w:val="●"/>
+      <w:numFmt w:val="decimal"/>
+      <w:lvlText w:val="%4."/>
       <w:lvlJc w:val="left"/>
       <w:pPr>
         <w:ind w:left="2880" w:hanging="360"/>
@@ -3166,8 +4793,8 @@
     </w:lvl>
     <w:lvl w:ilvl="4">
       <w:start w:val="1"/>
-      <w:numFmt w:val="bullet"/>
-      <w:lvlText w:val="○"/>
+      <w:numFmt w:val="lowerLetter"/>
+      <w:lvlText w:val="%5."/>
       <w:lvlJc w:val="left"/>
       <w:pPr>
         <w:ind w:left="3600" w:hanging="360"/>
@@ -3178,9 +4805,9 @@
     </w:lvl>
     <w:lvl w:ilvl="5">
       <w:start w:val="1"/>
-      <w:numFmt w:val="bullet"/>
-      <w:lvlText w:val="■"/>
-      <w:lvlJc w:val="left"/>
+      <w:numFmt w:val="lowerRoman"/>
+      <w:lvlText w:val="%6."/>
+      <w:lvlJc w:val="right"/>
       <w:pPr>
         <w:ind w:left="4320" w:hanging="360"/>
       </w:pPr>
@@ -3190,8 +4817,8 @@
     </w:lvl>
     <w:lvl w:ilvl="6">
       <w:start w:val="1"/>
-      <w:numFmt w:val="bullet"/>
-      <w:lvlText w:val="●"/>
+      <w:numFmt w:val="decimal"/>
+      <w:lvlText w:val="%7."/>
       <w:lvlJc w:val="left"/>
       <w:pPr>
         <w:ind w:left="5040" w:hanging="360"/>
@@ -3202,8 +4829,8 @@
     </w:lvl>
     <w:lvl w:ilvl="7">
       <w:start w:val="1"/>
-      <w:numFmt w:val="bullet"/>
-      <w:lvlText w:val="○"/>
+      <w:numFmt w:val="lowerLetter"/>
+      <w:lvlText w:val="%8."/>
       <w:lvlJc w:val="left"/>
       <w:pPr>
         <w:ind w:left="5760" w:hanging="360"/>
@@ -3214,9 +4841,9 @@
     </w:lvl>
     <w:lvl w:ilvl="8">
       <w:start w:val="1"/>
-      <w:numFmt w:val="bullet"/>
-      <w:lvlText w:val="■"/>
-      <w:lvlJc w:val="left"/>
+      <w:numFmt w:val="lowerRoman"/>
+      <w:lvlText w:val="%9."/>
+      <w:lvlJc w:val="right"/>
       <w:pPr>
         <w:ind w:left="6480" w:hanging="360"/>
       </w:pPr>
@@ -3228,6 +4855,116 @@
   <w:abstractNum w:abstractNumId="8">
     <w:lvl w:ilvl="0">
       <w:start w:val="1"/>
+      <w:numFmt w:val="bullet"/>
+      <w:lvlText w:val="●"/>
+      <w:lvlJc w:val="left"/>
+      <w:pPr>
+        <w:ind w:left="720" w:hanging="360"/>
+      </w:pPr>
+      <w:rPr>
+        <w:u w:val="none"/>
+      </w:rPr>
+    </w:lvl>
+    <w:lvl w:ilvl="1">
+      <w:start w:val="1"/>
+      <w:numFmt w:val="bullet"/>
+      <w:lvlText w:val="○"/>
+      <w:lvlJc w:val="left"/>
+      <w:pPr>
+        <w:ind w:left="1440" w:hanging="360"/>
+      </w:pPr>
+      <w:rPr>
+        <w:u w:val="none"/>
+      </w:rPr>
+    </w:lvl>
+    <w:lvl w:ilvl="2">
+      <w:start w:val="1"/>
+      <w:numFmt w:val="bullet"/>
+      <w:lvlText w:val="■"/>
+      <w:lvlJc w:val="left"/>
+      <w:pPr>
+        <w:ind w:left="2160" w:hanging="360"/>
+      </w:pPr>
+      <w:rPr>
+        <w:u w:val="none"/>
+      </w:rPr>
+    </w:lvl>
+    <w:lvl w:ilvl="3">
+      <w:start w:val="1"/>
+      <w:numFmt w:val="bullet"/>
+      <w:lvlText w:val="●"/>
+      <w:lvlJc w:val="left"/>
+      <w:pPr>
+        <w:ind w:left="2880" w:hanging="360"/>
+      </w:pPr>
+      <w:rPr>
+        <w:u w:val="none"/>
+      </w:rPr>
+    </w:lvl>
+    <w:lvl w:ilvl="4">
+      <w:start w:val="1"/>
+      <w:numFmt w:val="bullet"/>
+      <w:lvlText w:val="○"/>
+      <w:lvlJc w:val="left"/>
+      <w:pPr>
+        <w:ind w:left="3600" w:hanging="360"/>
+      </w:pPr>
+      <w:rPr>
+        <w:u w:val="none"/>
+      </w:rPr>
+    </w:lvl>
+    <w:lvl w:ilvl="5">
+      <w:start w:val="1"/>
+      <w:numFmt w:val="bullet"/>
+      <w:lvlText w:val="■"/>
+      <w:lvlJc w:val="left"/>
+      <w:pPr>
+        <w:ind w:left="4320" w:hanging="360"/>
+      </w:pPr>
+      <w:rPr>
+        <w:u w:val="none"/>
+      </w:rPr>
+    </w:lvl>
+    <w:lvl w:ilvl="6">
+      <w:start w:val="1"/>
+      <w:numFmt w:val="bullet"/>
+      <w:lvlText w:val="●"/>
+      <w:lvlJc w:val="left"/>
+      <w:pPr>
+        <w:ind w:left="5040" w:hanging="360"/>
+      </w:pPr>
+      <w:rPr>
+        <w:u w:val="none"/>
+      </w:rPr>
+    </w:lvl>
+    <w:lvl w:ilvl="7">
+      <w:start w:val="1"/>
+      <w:numFmt w:val="bullet"/>
+      <w:lvlText w:val="○"/>
+      <w:lvlJc w:val="left"/>
+      <w:pPr>
+        <w:ind w:left="5760" w:hanging="360"/>
+      </w:pPr>
+      <w:rPr>
+        <w:u w:val="none"/>
+      </w:rPr>
+    </w:lvl>
+    <w:lvl w:ilvl="8">
+      <w:start w:val="1"/>
+      <w:numFmt w:val="bullet"/>
+      <w:lvlText w:val="■"/>
+      <w:lvlJc w:val="left"/>
+      <w:pPr>
+        <w:ind w:left="6480" w:hanging="360"/>
+      </w:pPr>
+      <w:rPr>
+        <w:u w:val="none"/>
+      </w:rPr>
+    </w:lvl>
+  </w:abstractNum>
+  <w:abstractNum w:abstractNumId="9">
+    <w:lvl w:ilvl="0">
+      <w:start w:val="1"/>
       <w:numFmt w:val="decimal"/>
       <w:lvlText w:val="%1."/>
       <w:lvlJc w:val="left"/>
@@ -3335,7 +5072,7 @@
       </w:rPr>
     </w:lvl>
   </w:abstractNum>
-  <w:abstractNum w:abstractNumId="9">
+  <w:abstractNum w:abstractNumId="10">
     <w:lvl w:ilvl="0">
       <w:start w:val="1"/>
       <w:numFmt w:val="decimal"/>
@@ -3445,7 +5182,117 @@
       </w:rPr>
     </w:lvl>
   </w:abstractNum>
-  <w:abstractNum w:abstractNumId="10">
+  <w:abstractNum w:abstractNumId="11">
+    <w:lvl w:ilvl="0">
+      <w:start w:val="1"/>
+      <w:numFmt w:val="decimal"/>
+      <w:lvlText w:val="%1."/>
+      <w:lvlJc w:val="left"/>
+      <w:pPr>
+        <w:ind w:left="720" w:hanging="360"/>
+      </w:pPr>
+      <w:rPr>
+        <w:u w:val="none"/>
+      </w:rPr>
+    </w:lvl>
+    <w:lvl w:ilvl="1">
+      <w:start w:val="1"/>
+      <w:numFmt w:val="bullet"/>
+      <w:lvlText w:val="○"/>
+      <w:lvlJc w:val="left"/>
+      <w:pPr>
+        <w:ind w:left="1440" w:hanging="360"/>
+      </w:pPr>
+      <w:rPr>
+        <w:u w:val="none"/>
+      </w:rPr>
+    </w:lvl>
+    <w:lvl w:ilvl="2">
+      <w:start w:val="1"/>
+      <w:numFmt w:val="lowerRoman"/>
+      <w:lvlText w:val="%3."/>
+      <w:lvlJc w:val="right"/>
+      <w:pPr>
+        <w:ind w:left="2160" w:hanging="360"/>
+      </w:pPr>
+      <w:rPr>
+        <w:u w:val="none"/>
+      </w:rPr>
+    </w:lvl>
+    <w:lvl w:ilvl="3">
+      <w:start w:val="1"/>
+      <w:numFmt w:val="decimal"/>
+      <w:lvlText w:val="%4."/>
+      <w:lvlJc w:val="left"/>
+      <w:pPr>
+        <w:ind w:left="2880" w:hanging="360"/>
+      </w:pPr>
+      <w:rPr>
+        <w:u w:val="none"/>
+      </w:rPr>
+    </w:lvl>
+    <w:lvl w:ilvl="4">
+      <w:start w:val="1"/>
+      <w:numFmt w:val="lowerLetter"/>
+      <w:lvlText w:val="%5."/>
+      <w:lvlJc w:val="left"/>
+      <w:pPr>
+        <w:ind w:left="3600" w:hanging="360"/>
+      </w:pPr>
+      <w:rPr>
+        <w:u w:val="none"/>
+      </w:rPr>
+    </w:lvl>
+    <w:lvl w:ilvl="5">
+      <w:start w:val="1"/>
+      <w:numFmt w:val="lowerRoman"/>
+      <w:lvlText w:val="%6."/>
+      <w:lvlJc w:val="right"/>
+      <w:pPr>
+        <w:ind w:left="4320" w:hanging="360"/>
+      </w:pPr>
+      <w:rPr>
+        <w:u w:val="none"/>
+      </w:rPr>
+    </w:lvl>
+    <w:lvl w:ilvl="6">
+      <w:start w:val="1"/>
+      <w:numFmt w:val="decimal"/>
+      <w:lvlText w:val="%7."/>
+      <w:lvlJc w:val="left"/>
+      <w:pPr>
+        <w:ind w:left="5040" w:hanging="360"/>
+      </w:pPr>
+      <w:rPr>
+        <w:u w:val="none"/>
+      </w:rPr>
+    </w:lvl>
+    <w:lvl w:ilvl="7">
+      <w:start w:val="1"/>
+      <w:numFmt w:val="lowerLetter"/>
+      <w:lvlText w:val="%8."/>
+      <w:lvlJc w:val="left"/>
+      <w:pPr>
+        <w:ind w:left="5760" w:hanging="360"/>
+      </w:pPr>
+      <w:rPr>
+        <w:u w:val="none"/>
+      </w:rPr>
+    </w:lvl>
+    <w:lvl w:ilvl="8">
+      <w:start w:val="1"/>
+      <w:numFmt w:val="lowerRoman"/>
+      <w:lvlText w:val="%9."/>
+      <w:lvlJc w:val="right"/>
+      <w:pPr>
+        <w:ind w:left="6480" w:hanging="360"/>
+      </w:pPr>
+      <w:rPr>
+        <w:u w:val="none"/>
+      </w:rPr>
+    </w:lvl>
+  </w:abstractNum>
+  <w:abstractNum w:abstractNumId="12">
     <w:lvl w:ilvl="0">
       <w:start w:val="1"/>
       <w:numFmt w:val="bullet"/>
@@ -3555,7 +5402,7 @@
       </w:rPr>
     </w:lvl>
   </w:abstractNum>
-  <w:abstractNum w:abstractNumId="11">
+  <w:abstractNum w:abstractNumId="13">
     <w:lvl w:ilvl="0">
       <w:start w:val="1"/>
       <w:numFmt w:val="decimal"/>
@@ -3697,6 +5544,12 @@
   </w:num>
   <w:num w:numId="11">
     <w:abstractNumId w:val="11"/>
+  </w:num>
+  <w:num w:numId="12">
+    <w:abstractNumId w:val="12"/>
+  </w:num>
+  <w:num w:numId="13">
+    <w:abstractNumId w:val="13"/>
   </w:num>
 </w:numbering>
 </file>

</xml_diff>

<commit_message>
feat: add word doc
</commit_message>
<xml_diff>
--- a/Spring Boot Security.docx
+++ b/Spring Boot Security.docx
@@ -30,7 +30,7 @@
       <w:pPr>
         <w:numPr>
           <w:ilvl w:val="0"/>
-          <w:numId w:val="7"/>
+          <w:numId w:val="8"/>
         </w:numPr>
         <w:spacing w:line="360" w:lineRule="auto"/>
         <w:ind w:left="720" w:hanging="360"/>
@@ -46,7 +46,7 @@
       <w:pPr>
         <w:numPr>
           <w:ilvl w:val="1"/>
-          <w:numId w:val="7"/>
+          <w:numId w:val="8"/>
         </w:numPr>
         <w:spacing w:line="360" w:lineRule="auto"/>
         <w:ind w:left="1440" w:hanging="360"/>
@@ -62,7 +62,7 @@
       <w:pPr>
         <w:numPr>
           <w:ilvl w:val="1"/>
-          <w:numId w:val="7"/>
+          <w:numId w:val="8"/>
         </w:numPr>
         <w:spacing w:line="360" w:lineRule="auto"/>
         <w:ind w:left="1440" w:hanging="360"/>
@@ -78,7 +78,7 @@
       <w:pPr>
         <w:numPr>
           <w:ilvl w:val="1"/>
-          <w:numId w:val="7"/>
+          <w:numId w:val="8"/>
         </w:numPr>
         <w:spacing w:line="360" w:lineRule="auto"/>
         <w:ind w:left="1440" w:hanging="360"/>
@@ -94,7 +94,7 @@
       <w:pPr>
         <w:numPr>
           <w:ilvl w:val="1"/>
-          <w:numId w:val="7"/>
+          <w:numId w:val="8"/>
         </w:numPr>
         <w:spacing w:line="360" w:lineRule="auto"/>
         <w:ind w:left="1440" w:hanging="360"/>
@@ -113,7 +113,7 @@
       <w:pPr>
         <w:numPr>
           <w:ilvl w:val="1"/>
-          <w:numId w:val="7"/>
+          <w:numId w:val="8"/>
         </w:numPr>
         <w:spacing w:line="360" w:lineRule="auto"/>
         <w:ind w:left="1440" w:hanging="360"/>
@@ -453,7 +453,7 @@
       <w:pPr>
         <w:numPr>
           <w:ilvl w:val="0"/>
-          <w:numId w:val="9"/>
+          <w:numId w:val="10"/>
         </w:numPr>
         <w:spacing w:line="360" w:lineRule="auto"/>
         <w:ind w:left="720" w:hanging="360"/>
@@ -477,12 +477,12 @@
           <wp:inline distB="114300" distT="114300" distL="114300" distR="114300">
             <wp:extent cx="3027623" cy="3437613"/>
             <wp:effectExtent b="0" l="0" r="0" t="0"/>
-            <wp:docPr id="25" name="image19.png"/>
+            <wp:docPr id="42" name="image35.png"/>
             <a:graphic>
               <a:graphicData uri="http://schemas.openxmlformats.org/drawingml/2006/picture">
                 <pic:pic>
                   <pic:nvPicPr>
-                    <pic:cNvPr id="0" name="image19.png"/>
+                    <pic:cNvPr id="0" name="image35.png"/>
                     <pic:cNvPicPr preferRelativeResize="0"/>
                   </pic:nvPicPr>
                   <pic:blipFill>
@@ -744,7 +744,7 @@
       <w:pPr>
         <w:numPr>
           <w:ilvl w:val="0"/>
-          <w:numId w:val="13"/>
+          <w:numId w:val="15"/>
         </w:numPr>
         <w:spacing w:line="360" w:lineRule="auto"/>
         <w:ind w:left="720" w:hanging="360"/>
@@ -760,7 +760,7 @@
       <w:pPr>
         <w:numPr>
           <w:ilvl w:val="1"/>
-          <w:numId w:val="13"/>
+          <w:numId w:val="15"/>
         </w:numPr>
         <w:spacing w:line="360" w:lineRule="auto"/>
         <w:ind w:left="1440" w:hanging="360"/>
@@ -776,7 +776,7 @@
       <w:pPr>
         <w:numPr>
           <w:ilvl w:val="1"/>
-          <w:numId w:val="13"/>
+          <w:numId w:val="15"/>
         </w:numPr>
         <w:spacing w:line="360" w:lineRule="auto"/>
         <w:ind w:left="1440" w:hanging="360"/>
@@ -792,7 +792,7 @@
       <w:pPr>
         <w:numPr>
           <w:ilvl w:val="1"/>
-          <w:numId w:val="13"/>
+          <w:numId w:val="15"/>
         </w:numPr>
         <w:spacing w:line="360" w:lineRule="auto"/>
         <w:ind w:left="1440" w:hanging="360"/>
@@ -828,12 +828,12 @@
           <wp:inline distB="114300" distT="114300" distL="114300" distR="114300">
             <wp:extent cx="3929063" cy="1276350"/>
             <wp:effectExtent b="0" l="0" r="0" t="0"/>
-            <wp:docPr id="6" name="image4.png"/>
+            <wp:docPr id="10" name="image6.png"/>
             <a:graphic>
               <a:graphicData uri="http://schemas.openxmlformats.org/drawingml/2006/picture">
                 <pic:pic>
                   <pic:nvPicPr>
-                    <pic:cNvPr id="0" name="image4.png"/>
+                    <pic:cNvPr id="0" name="image6.png"/>
                     <pic:cNvPicPr preferRelativeResize="0"/>
                   </pic:nvPicPr>
                   <pic:blipFill>
@@ -875,12 +875,12 @@
           <wp:inline distB="114300" distT="114300" distL="114300" distR="114300">
             <wp:extent cx="3919538" cy="2714625"/>
             <wp:effectExtent b="0" l="0" r="0" t="0"/>
-            <wp:docPr id="2" name="image14.png"/>
+            <wp:docPr id="3" name="image23.png"/>
             <a:graphic>
               <a:graphicData uri="http://schemas.openxmlformats.org/drawingml/2006/picture">
                 <pic:pic>
                   <pic:nvPicPr>
-                    <pic:cNvPr id="0" name="image14.png"/>
+                    <pic:cNvPr id="0" name="image23.png"/>
                     <pic:cNvPicPr preferRelativeResize="0"/>
                   </pic:nvPicPr>
                   <pic:blipFill>
@@ -926,7 +926,7 @@
       <w:pPr>
         <w:numPr>
           <w:ilvl w:val="0"/>
-          <w:numId w:val="13"/>
+          <w:numId w:val="15"/>
         </w:numPr>
         <w:spacing w:line="360" w:lineRule="auto"/>
         <w:ind w:left="720" w:hanging="360"/>
@@ -942,7 +942,7 @@
       <w:pPr>
         <w:numPr>
           <w:ilvl w:val="0"/>
-          <w:numId w:val="13"/>
+          <w:numId w:val="15"/>
         </w:numPr>
         <w:spacing w:line="360" w:lineRule="auto"/>
         <w:ind w:left="720" w:hanging="360"/>
@@ -971,7 +971,7 @@
       <w:pPr>
         <w:numPr>
           <w:ilvl w:val="0"/>
-          <w:numId w:val="13"/>
+          <w:numId w:val="15"/>
         </w:numPr>
         <w:spacing w:line="360" w:lineRule="auto"/>
         <w:ind w:left="720" w:hanging="360"/>
@@ -1055,7 +1055,7 @@
       <w:pPr>
         <w:numPr>
           <w:ilvl w:val="0"/>
-          <w:numId w:val="13"/>
+          <w:numId w:val="15"/>
         </w:numPr>
         <w:spacing w:line="360" w:lineRule="auto"/>
         <w:ind w:left="720" w:hanging="360"/>
@@ -1084,12 +1084,12 @@
           <wp:inline distB="114300" distT="114300" distL="114300" distR="114300">
             <wp:extent cx="3490913" cy="2403869"/>
             <wp:effectExtent b="0" l="0" r="0" t="0"/>
-            <wp:docPr id="15" name="image9.png"/>
+            <wp:docPr id="28" name="image20.png"/>
             <a:graphic>
               <a:graphicData uri="http://schemas.openxmlformats.org/drawingml/2006/picture">
                 <pic:pic>
                   <pic:nvPicPr>
-                    <pic:cNvPr id="0" name="image9.png"/>
+                    <pic:cNvPr id="0" name="image20.png"/>
                     <pic:cNvPicPr preferRelativeResize="0"/>
                   </pic:nvPicPr>
                   <pic:blipFill>
@@ -1205,7 +1205,7 @@
       <w:pPr>
         <w:numPr>
           <w:ilvl w:val="0"/>
-          <w:numId w:val="15"/>
+          <w:numId w:val="17"/>
         </w:numPr>
         <w:spacing w:line="360" w:lineRule="auto"/>
         <w:ind w:left="720" w:hanging="360"/>
@@ -1229,12 +1229,12 @@
           <wp:inline distB="114300" distT="114300" distL="114300" distR="114300">
             <wp:extent cx="3995738" cy="914580"/>
             <wp:effectExtent b="0" l="0" r="0" t="0"/>
-            <wp:docPr id="14" name="image3.png"/>
+            <wp:docPr id="26" name="image15.png"/>
             <a:graphic>
               <a:graphicData uri="http://schemas.openxmlformats.org/drawingml/2006/picture">
                 <pic:pic>
                   <pic:nvPicPr>
-                    <pic:cNvPr id="0" name="image3.png"/>
+                    <pic:cNvPr id="0" name="image15.png"/>
                     <pic:cNvPicPr preferRelativeResize="0"/>
                   </pic:nvPicPr>
                   <pic:blipFill>
@@ -1462,7 +1462,7 @@
       <w:pPr>
         <w:numPr>
           <w:ilvl w:val="0"/>
-          <w:numId w:val="10"/>
+          <w:numId w:val="11"/>
         </w:numPr>
         <w:spacing w:after="0" w:afterAutospacing="0" w:before="240" w:line="360" w:lineRule="auto"/>
         <w:ind w:left="720" w:hanging="360"/>
@@ -1478,7 +1478,7 @@
       <w:pPr>
         <w:numPr>
           <w:ilvl w:val="1"/>
-          <w:numId w:val="10"/>
+          <w:numId w:val="11"/>
         </w:numPr>
         <w:spacing w:after="0" w:afterAutospacing="0" w:before="0" w:beforeAutospacing="0" w:line="360" w:lineRule="auto"/>
         <w:ind w:left="1440" w:hanging="360"/>
@@ -1501,7 +1501,7 @@
       <w:pPr>
         <w:numPr>
           <w:ilvl w:val="1"/>
-          <w:numId w:val="10"/>
+          <w:numId w:val="11"/>
         </w:numPr>
         <w:spacing w:after="0" w:afterAutospacing="0" w:before="0" w:beforeAutospacing="0" w:line="360" w:lineRule="auto"/>
         <w:ind w:left="1440" w:hanging="360"/>
@@ -1550,7 +1550,7 @@
       <w:pPr>
         <w:numPr>
           <w:ilvl w:val="0"/>
-          <w:numId w:val="10"/>
+          <w:numId w:val="11"/>
         </w:numPr>
         <w:spacing w:after="0" w:afterAutospacing="0" w:before="0" w:beforeAutospacing="0" w:line="360" w:lineRule="auto"/>
         <w:ind w:left="720" w:hanging="360"/>
@@ -1566,7 +1566,7 @@
       <w:pPr>
         <w:numPr>
           <w:ilvl w:val="1"/>
-          <w:numId w:val="10"/>
+          <w:numId w:val="11"/>
         </w:numPr>
         <w:spacing w:after="240" w:before="0" w:beforeAutospacing="0" w:line="360" w:lineRule="auto"/>
         <w:ind w:left="1440" w:hanging="360"/>
@@ -1676,7 +1676,7 @@
       <w:pPr>
         <w:numPr>
           <w:ilvl w:val="0"/>
-          <w:numId w:val="14"/>
+          <w:numId w:val="16"/>
         </w:numPr>
         <w:spacing w:after="0" w:afterAutospacing="0" w:before="240" w:line="360" w:lineRule="auto"/>
         <w:ind w:left="720" w:hanging="360"/>
@@ -1718,7 +1718,7 @@
       <w:pPr>
         <w:numPr>
           <w:ilvl w:val="0"/>
-          <w:numId w:val="14"/>
+          <w:numId w:val="16"/>
         </w:numPr>
         <w:spacing w:after="240" w:before="0" w:beforeAutospacing="0" w:line="360" w:lineRule="auto"/>
         <w:ind w:left="720" w:hanging="360"/>
@@ -1802,7 +1802,7 @@
       <w:pPr>
         <w:numPr>
           <w:ilvl w:val="0"/>
-          <w:numId w:val="12"/>
+          <w:numId w:val="14"/>
         </w:numPr>
         <w:spacing w:line="360" w:lineRule="auto"/>
         <w:ind w:left="720" w:hanging="360"/>
@@ -1818,7 +1818,7 @@
       <w:pPr>
         <w:numPr>
           <w:ilvl w:val="0"/>
-          <w:numId w:val="12"/>
+          <w:numId w:val="14"/>
         </w:numPr>
         <w:spacing w:line="360" w:lineRule="auto"/>
         <w:ind w:left="720" w:hanging="360"/>
@@ -1906,12 +1906,12 @@
           <wp:inline distB="114300" distT="114300" distL="114300" distR="114300">
             <wp:extent cx="3321179" cy="623078"/>
             <wp:effectExtent b="0" l="0" r="0" t="0"/>
-            <wp:docPr id="4" name="image2.png"/>
+            <wp:docPr id="8" name="image8.png"/>
             <a:graphic>
               <a:graphicData uri="http://schemas.openxmlformats.org/drawingml/2006/picture">
                 <pic:pic>
                   <pic:nvPicPr>
-                    <pic:cNvPr id="0" name="image2.png"/>
+                    <pic:cNvPr id="0" name="image8.png"/>
                     <pic:cNvPicPr preferRelativeResize="0"/>
                   </pic:nvPicPr>
                   <pic:blipFill>
@@ -1953,12 +1953,12 @@
           <wp:inline distB="114300" distT="114300" distL="114300" distR="114300">
             <wp:extent cx="5397932" cy="2084778"/>
             <wp:effectExtent b="0" l="0" r="0" t="0"/>
-            <wp:docPr id="13" name="image8.png"/>
+            <wp:docPr id="25" name="image25.png"/>
             <a:graphic>
               <a:graphicData uri="http://schemas.openxmlformats.org/drawingml/2006/picture">
                 <pic:pic>
                   <pic:nvPicPr>
-                    <pic:cNvPr id="0" name="image8.png"/>
+                    <pic:cNvPr id="0" name="image25.png"/>
                     <pic:cNvPicPr preferRelativeResize="0"/>
                   </pic:nvPicPr>
                   <pic:blipFill>
@@ -2097,12 +2097,12 @@
           <wp:inline distB="114300" distT="114300" distL="114300" distR="114300">
             <wp:extent cx="4904143" cy="653886"/>
             <wp:effectExtent b="0" l="0" r="0" t="0"/>
-            <wp:docPr id="23" name="image6.png"/>
+            <wp:docPr id="40" name="image31.png"/>
             <a:graphic>
               <a:graphicData uri="http://schemas.openxmlformats.org/drawingml/2006/picture">
                 <pic:pic>
                   <pic:nvPicPr>
-                    <pic:cNvPr id="0" name="image6.png"/>
+                    <pic:cNvPr id="0" name="image31.png"/>
                     <pic:cNvPicPr preferRelativeResize="0"/>
                   </pic:nvPicPr>
                   <pic:blipFill>
@@ -2218,7 +2218,7 @@
       <w:pPr>
         <w:numPr>
           <w:ilvl w:val="0"/>
-          <w:numId w:val="8"/>
+          <w:numId w:val="9"/>
         </w:numPr>
         <w:spacing w:line="360" w:lineRule="auto"/>
         <w:ind w:left="720" w:hanging="360"/>
@@ -2247,7 +2247,7 @@
       <w:pPr>
         <w:numPr>
           <w:ilvl w:val="0"/>
-          <w:numId w:val="8"/>
+          <w:numId w:val="9"/>
         </w:numPr>
         <w:spacing w:line="360" w:lineRule="auto"/>
         <w:ind w:left="720" w:hanging="360"/>
@@ -2276,7 +2276,7 @@
       <w:pPr>
         <w:numPr>
           <w:ilvl w:val="0"/>
-          <w:numId w:val="8"/>
+          <w:numId w:val="9"/>
         </w:numPr>
         <w:spacing w:line="360" w:lineRule="auto"/>
         <w:ind w:left="720" w:hanging="360"/>
@@ -2292,7 +2292,7 @@
       <w:pPr>
         <w:numPr>
           <w:ilvl w:val="1"/>
-          <w:numId w:val="8"/>
+          <w:numId w:val="9"/>
         </w:numPr>
         <w:spacing w:line="360" w:lineRule="auto"/>
         <w:ind w:left="1440" w:hanging="360"/>
@@ -2308,7 +2308,7 @@
       <w:pPr>
         <w:numPr>
           <w:ilvl w:val="1"/>
-          <w:numId w:val="8"/>
+          <w:numId w:val="9"/>
         </w:numPr>
         <w:spacing w:line="360" w:lineRule="auto"/>
         <w:ind w:left="1440" w:hanging="360"/>
@@ -2332,12 +2332,12 @@
           <wp:inline distB="114300" distT="114300" distL="114300" distR="114300">
             <wp:extent cx="5091113" cy="4074844"/>
             <wp:effectExtent b="0" l="0" r="0" t="0"/>
-            <wp:docPr id="19" name="image5.png"/>
+            <wp:docPr id="33" name="image28.png"/>
             <a:graphic>
               <a:graphicData uri="http://schemas.openxmlformats.org/drawingml/2006/picture">
                 <pic:pic>
                   <pic:nvPicPr>
-                    <pic:cNvPr id="0" name="image5.png"/>
+                    <pic:cNvPr id="0" name="image28.png"/>
                     <pic:cNvPicPr preferRelativeResize="0"/>
                   </pic:nvPicPr>
                   <pic:blipFill>
@@ -2382,7 +2382,7 @@
       <w:pPr>
         <w:numPr>
           <w:ilvl w:val="0"/>
-          <w:numId w:val="8"/>
+          <w:numId w:val="9"/>
         </w:numPr>
         <w:spacing w:line="360" w:lineRule="auto"/>
         <w:ind w:left="720" w:hanging="360"/>
@@ -2398,7 +2398,7 @@
       <w:pPr>
         <w:numPr>
           <w:ilvl w:val="1"/>
-          <w:numId w:val="8"/>
+          <w:numId w:val="9"/>
         </w:numPr>
         <w:spacing w:line="360" w:lineRule="auto"/>
         <w:ind w:left="1440" w:hanging="360"/>
@@ -2694,7 +2694,7 @@
           <wp:inline distB="114300" distT="114300" distL="114300" distR="114300">
             <wp:extent cx="3948113" cy="3454598"/>
             <wp:effectExtent b="0" l="0" r="0" t="0"/>
-            <wp:docPr id="5" name="image12.png"/>
+            <wp:docPr id="9" name="image12.png"/>
             <a:graphic>
               <a:graphicData uri="http://schemas.openxmlformats.org/drawingml/2006/picture">
                 <pic:pic>
@@ -2812,12 +2812,12 @@
           <wp:inline distB="114300" distT="114300" distL="114300" distR="114300">
             <wp:extent cx="5234391" cy="3992900"/>
             <wp:effectExtent b="0" l="0" r="0" t="0"/>
-            <wp:docPr id="12" name="image20.png"/>
+            <wp:docPr id="22" name="image24.png"/>
             <a:graphic>
               <a:graphicData uri="http://schemas.openxmlformats.org/drawingml/2006/picture">
                 <pic:pic>
                   <pic:nvPicPr>
-                    <pic:cNvPr id="0" name="image20.png"/>
+                    <pic:cNvPr id="0" name="image24.png"/>
                     <pic:cNvPicPr preferRelativeResize="0"/>
                   </pic:nvPicPr>
                   <pic:blipFill>
@@ -3089,12 +3089,12 @@
           <wp:inline distB="114300" distT="114300" distL="114300" distR="114300">
             <wp:extent cx="3862720" cy="3564275"/>
             <wp:effectExtent b="0" l="0" r="0" t="0"/>
-            <wp:docPr id="20" name="image17.png"/>
+            <wp:docPr id="35" name="image29.png"/>
             <a:graphic>
               <a:graphicData uri="http://schemas.openxmlformats.org/drawingml/2006/picture">
                 <pic:pic>
                   <pic:nvPicPr>
-                    <pic:cNvPr id="0" name="image17.png"/>
+                    <pic:cNvPr id="0" name="image29.png"/>
                     <pic:cNvPicPr preferRelativeResize="0"/>
                   </pic:nvPicPr>
                   <pic:blipFill>
@@ -3191,12 +3191,12 @@
           <wp:inline distB="114300" distT="114300" distL="114300" distR="114300">
             <wp:extent cx="5256748" cy="3192800"/>
             <wp:effectExtent b="0" l="0" r="0" t="0"/>
-            <wp:docPr id="17" name="image18.png"/>
+            <wp:docPr id="31" name="image42.png"/>
             <a:graphic>
               <a:graphicData uri="http://schemas.openxmlformats.org/drawingml/2006/picture">
                 <pic:pic>
                   <pic:nvPicPr>
-                    <pic:cNvPr id="0" name="image18.png"/>
+                    <pic:cNvPr id="0" name="image42.png"/>
                     <pic:cNvPicPr preferRelativeResize="0"/>
                   </pic:nvPicPr>
                   <pic:blipFill>
@@ -3265,12 +3265,12 @@
           <wp:inline distB="114300" distT="114300" distL="114300" distR="114300">
             <wp:extent cx="4567238" cy="758161"/>
             <wp:effectExtent b="0" l="0" r="0" t="0"/>
-            <wp:docPr id="22" name="image7.png"/>
+            <wp:docPr id="39" name="image27.png"/>
             <a:graphic>
               <a:graphicData uri="http://schemas.openxmlformats.org/drawingml/2006/picture">
                 <pic:pic>
                   <pic:nvPicPr>
-                    <pic:cNvPr id="0" name="image7.png"/>
+                    <pic:cNvPr id="0" name="image27.png"/>
                     <pic:cNvPicPr preferRelativeResize="0"/>
                   </pic:nvPicPr>
                   <pic:blipFill>
@@ -3340,12 +3340,12 @@
           <wp:inline distB="114300" distT="114300" distL="114300" distR="114300">
             <wp:extent cx="4776788" cy="3927070"/>
             <wp:effectExtent b="0" l="0" r="0" t="0"/>
-            <wp:docPr id="10" name="image25.png"/>
+            <wp:docPr id="17" name="image36.png"/>
             <a:graphic>
               <a:graphicData uri="http://schemas.openxmlformats.org/drawingml/2006/picture">
                 <pic:pic>
                   <pic:nvPicPr>
-                    <pic:cNvPr id="0" name="image25.png"/>
+                    <pic:cNvPr id="0" name="image36.png"/>
                     <pic:cNvPicPr preferRelativeResize="0"/>
                   </pic:nvPicPr>
                   <pic:blipFill>
@@ -3513,12 +3513,12 @@
           <wp:inline distB="114300" distT="114300" distL="114300" distR="114300">
             <wp:extent cx="5321801" cy="2208888"/>
             <wp:effectExtent b="0" l="0" r="0" t="0"/>
-            <wp:docPr id="21" name="image16.png"/>
+            <wp:docPr id="38" name="image33.png"/>
             <a:graphic>
               <a:graphicData uri="http://schemas.openxmlformats.org/drawingml/2006/picture">
                 <pic:pic>
                   <pic:nvPicPr>
-                    <pic:cNvPr id="0" name="image16.png"/>
+                    <pic:cNvPr id="0" name="image33.png"/>
                     <pic:cNvPicPr preferRelativeResize="0"/>
                   </pic:nvPicPr>
                   <pic:blipFill>
@@ -3591,12 +3591,12 @@
           <wp:inline distB="114300" distT="114300" distL="114300" distR="114300">
             <wp:extent cx="3748088" cy="4576153"/>
             <wp:effectExtent b="0" l="0" r="0" t="0"/>
-            <wp:docPr id="11" name="image24.png"/>
+            <wp:docPr id="20" name="image30.png"/>
             <a:graphic>
               <a:graphicData uri="http://schemas.openxmlformats.org/drawingml/2006/picture">
                 <pic:pic>
                   <pic:nvPicPr>
-                    <pic:cNvPr id="0" name="image24.png"/>
+                    <pic:cNvPr id="0" name="image30.png"/>
                     <pic:cNvPicPr preferRelativeResize="0"/>
                   </pic:nvPicPr>
                   <pic:blipFill>
@@ -3650,12 +3650,12 @@
           <wp:inline distB="114300" distT="114300" distL="114300" distR="114300">
             <wp:extent cx="3681413" cy="2754501"/>
             <wp:effectExtent b="0" l="0" r="0" t="0"/>
-            <wp:docPr id="26" name="image15.png"/>
+            <wp:docPr id="43" name="image34.png"/>
             <a:graphic>
               <a:graphicData uri="http://schemas.openxmlformats.org/drawingml/2006/picture">
                 <pic:pic>
                   <pic:nvPicPr>
-                    <pic:cNvPr id="0" name="image15.png"/>
+                    <pic:cNvPr id="0" name="image34.png"/>
                     <pic:cNvPicPr preferRelativeResize="0"/>
                   </pic:nvPicPr>
                   <pic:blipFill>
@@ -3725,12 +3725,12 @@
           <wp:inline distB="114300" distT="114300" distL="114300" distR="114300">
             <wp:extent cx="4994670" cy="4186238"/>
             <wp:effectExtent b="0" l="0" r="0" t="0"/>
-            <wp:docPr id="16" name="image22.png"/>
+            <wp:docPr id="30" name="image37.png"/>
             <a:graphic>
               <a:graphicData uri="http://schemas.openxmlformats.org/drawingml/2006/picture">
                 <pic:pic>
                   <pic:nvPicPr>
-                    <pic:cNvPr id="0" name="image22.png"/>
+                    <pic:cNvPr id="0" name="image37.png"/>
                     <pic:cNvPicPr preferRelativeResize="0"/>
                   </pic:nvPicPr>
                   <pic:blipFill>
@@ -3818,7 +3818,7 @@
       <w:pPr>
         <w:numPr>
           <w:ilvl w:val="0"/>
-          <w:numId w:val="11"/>
+          <w:numId w:val="12"/>
         </w:numPr>
         <w:spacing w:line="360" w:lineRule="auto"/>
         <w:ind w:left="720" w:hanging="360"/>
@@ -3834,7 +3834,7 @@
       <w:pPr>
         <w:numPr>
           <w:ilvl w:val="0"/>
-          <w:numId w:val="11"/>
+          <w:numId w:val="12"/>
         </w:numPr>
         <w:spacing w:line="360" w:lineRule="auto"/>
         <w:ind w:left="720" w:hanging="360"/>
@@ -3850,7 +3850,7 @@
       <w:pPr>
         <w:numPr>
           <w:ilvl w:val="0"/>
-          <w:numId w:val="11"/>
+          <w:numId w:val="12"/>
         </w:numPr>
         <w:spacing w:line="360" w:lineRule="auto"/>
         <w:ind w:left="720" w:hanging="360"/>
@@ -3879,7 +3879,7 @@
       <w:pPr>
         <w:numPr>
           <w:ilvl w:val="1"/>
-          <w:numId w:val="11"/>
+          <w:numId w:val="12"/>
         </w:numPr>
         <w:spacing w:line="360" w:lineRule="auto"/>
         <w:ind w:left="1440" w:hanging="360"/>
@@ -3895,7 +3895,7 @@
       <w:pPr>
         <w:numPr>
           <w:ilvl w:val="1"/>
-          <w:numId w:val="11"/>
+          <w:numId w:val="12"/>
         </w:numPr>
         <w:spacing w:line="360" w:lineRule="auto"/>
         <w:ind w:left="1440" w:hanging="360"/>
@@ -3924,7 +3924,7 @@
       <w:pPr>
         <w:numPr>
           <w:ilvl w:val="0"/>
-          <w:numId w:val="11"/>
+          <w:numId w:val="12"/>
         </w:numPr>
         <w:spacing w:line="360" w:lineRule="auto"/>
         <w:ind w:left="720" w:hanging="360"/>
@@ -3953,7 +3953,7 @@
       <w:pPr>
         <w:numPr>
           <w:ilvl w:val="1"/>
-          <w:numId w:val="11"/>
+          <w:numId w:val="12"/>
         </w:numPr>
         <w:spacing w:line="360" w:lineRule="auto"/>
         <w:ind w:left="1440" w:hanging="360"/>
@@ -3976,7 +3976,7 @@
       <w:pPr>
         <w:numPr>
           <w:ilvl w:val="1"/>
-          <w:numId w:val="11"/>
+          <w:numId w:val="12"/>
         </w:numPr>
         <w:spacing w:line="360" w:lineRule="auto"/>
         <w:ind w:left="1440" w:hanging="360"/>
@@ -4005,7 +4005,7 @@
       <w:pPr>
         <w:numPr>
           <w:ilvl w:val="1"/>
-          <w:numId w:val="11"/>
+          <w:numId w:val="12"/>
         </w:numPr>
         <w:spacing w:line="360" w:lineRule="auto"/>
         <w:ind w:left="1440" w:hanging="360"/>
@@ -4320,12 +4320,12 @@
           <wp:inline distB="114300" distT="114300" distL="114300" distR="114300">
             <wp:extent cx="3314940" cy="1294488"/>
             <wp:effectExtent b="0" l="0" r="0" t="0"/>
-            <wp:docPr id="9" name="image1.png"/>
+            <wp:docPr id="15" name="image5.png"/>
             <a:graphic>
               <a:graphicData uri="http://schemas.openxmlformats.org/drawingml/2006/picture">
                 <pic:pic>
                   <pic:nvPicPr>
-                    <pic:cNvPr id="0" name="image1.png"/>
+                    <pic:cNvPr id="0" name="image5.png"/>
                     <pic:cNvPicPr preferRelativeResize="0"/>
                   </pic:nvPicPr>
                   <pic:blipFill>
@@ -4383,7 +4383,7 @@
           <wp:inline distB="114300" distT="114300" distL="114300" distR="114300">
             <wp:extent cx="4433888" cy="2106097"/>
             <wp:effectExtent b="0" l="0" r="0" t="0"/>
-            <wp:docPr id="3" name="image11.png"/>
+            <wp:docPr id="6" name="image11.png"/>
             <a:graphic>
               <a:graphicData uri="http://schemas.openxmlformats.org/drawingml/2006/picture">
                 <pic:pic>
@@ -4653,12 +4653,12 @@
           <wp:inline distB="114300" distT="114300" distL="114300" distR="114300">
             <wp:extent cx="5199946" cy="6733263"/>
             <wp:effectExtent b="0" l="0" r="0" t="0"/>
-            <wp:docPr id="18" name="image26.png"/>
+            <wp:docPr id="32" name="image40.png"/>
             <a:graphic>
               <a:graphicData uri="http://schemas.openxmlformats.org/drawingml/2006/picture">
                 <pic:pic>
                   <pic:nvPicPr>
-                    <pic:cNvPr id="0" name="image26.png"/>
+                    <pic:cNvPr id="0" name="image40.png"/>
                     <pic:cNvPicPr preferRelativeResize="0"/>
                   </pic:nvPicPr>
                   <pic:blipFill>
@@ -4700,12 +4700,12 @@
           <wp:inline distB="114300" distT="114300" distL="114300" distR="114300">
             <wp:extent cx="5624316" cy="3271838"/>
             <wp:effectExtent b="0" l="0" r="0" t="0"/>
-            <wp:docPr id="1" name="image23.png"/>
+            <wp:docPr id="2" name="image26.png"/>
             <a:graphic>
               <a:graphicData uri="http://schemas.openxmlformats.org/drawingml/2006/picture">
                 <pic:pic>
                   <pic:nvPicPr>
-                    <pic:cNvPr id="0" name="image23.png"/>
+                    <pic:cNvPr id="0" name="image26.png"/>
                     <pic:cNvPicPr preferRelativeResize="0"/>
                   </pic:nvPicPr>
                   <pic:blipFill>
@@ -4788,12 +4788,12 @@
           <wp:inline distB="114300" distT="114300" distL="114300" distR="114300">
             <wp:extent cx="5943600" cy="3454400"/>
             <wp:effectExtent b="0" l="0" r="0" t="0"/>
-            <wp:docPr id="24" name="image21.png"/>
+            <wp:docPr id="41" name="image38.png"/>
             <a:graphic>
               <a:graphicData uri="http://schemas.openxmlformats.org/drawingml/2006/picture">
                 <pic:pic>
                   <pic:nvPicPr>
-                    <pic:cNvPr id="0" name="image21.png"/>
+                    <pic:cNvPr id="0" name="image38.png"/>
                     <pic:cNvPicPr preferRelativeResize="0"/>
                   </pic:nvPicPr>
                   <pic:blipFill>
@@ -4878,12 +4878,12 @@
           <wp:inline distB="114300" distT="114300" distL="114300" distR="114300">
             <wp:extent cx="5091113" cy="2447650"/>
             <wp:effectExtent b="0" l="0" r="0" t="0"/>
-            <wp:docPr id="8" name="image10.png"/>
+            <wp:docPr id="14" name="image9.png"/>
             <a:graphic>
               <a:graphicData uri="http://schemas.openxmlformats.org/drawingml/2006/picture">
                 <pic:pic>
                   <pic:nvPicPr>
-                    <pic:cNvPr id="0" name="image10.png"/>
+                    <pic:cNvPr id="0" name="image9.png"/>
                     <pic:cNvPicPr preferRelativeResize="0"/>
                   </pic:nvPicPr>
                   <pic:blipFill>
@@ -4956,12 +4956,12 @@
           <wp:inline distB="114300" distT="114300" distL="114300" distR="114300">
             <wp:extent cx="3143250" cy="2800976"/>
             <wp:effectExtent b="0" l="0" r="0" t="0"/>
-            <wp:docPr id="7" name="image13.png"/>
+            <wp:docPr id="11" name="image4.png"/>
             <a:graphic>
               <a:graphicData uri="http://schemas.openxmlformats.org/drawingml/2006/picture">
                 <pic:pic>
                   <pic:nvPicPr>
-                    <pic:cNvPr id="0" name="image13.png"/>
+                    <pic:cNvPr id="0" name="image4.png"/>
                     <pic:cNvPicPr preferRelativeResize="0"/>
                   </pic:nvPicPr>
                   <pic:blipFill>
@@ -5091,6 +5091,483 @@
       <w:pPr>
         <w:pStyle w:val="Heading2"/>
         <w:spacing w:after="0" w:before="0" w:line="360" w:lineRule="auto"/>
+        <w:rPr/>
+      </w:pPr>
+      <w:bookmarkStart w:colFirst="0" w:colLast="0" w:name="_qo6v6vrr7s3h" w:id="10"/>
+      <w:bookmarkEnd w:id="10"/>
+      <w:r>
+        <w:rPr>
+          <w:b w:val="1"/>
+          <w:sz w:val="22"/>
+          <w:szCs w:val="22"/>
+          <w:u w:val="single"/>
+          <w:rtl w:val="0"/>
+        </w:rPr>
+        <w:t xml:space="preserve">JOT</w:t>
+      </w:r>
+      <w:r>
+        <w:rPr>
+          <w:rtl w:val="0"/>
+        </w:rPr>
+      </w:r>
+    </w:p>
+    <w:p>
+      <w:pPr>
+        <w:numPr>
+          <w:ilvl w:val="0"/>
+          <w:numId w:val="7"/>
+        </w:numPr>
+        <w:spacing w:line="360" w:lineRule="auto"/>
+        <w:ind w:left="720" w:hanging="360"/>
+      </w:pPr>
+      <w:r>
+        <w:rPr>
+          <w:rtl w:val="0"/>
+        </w:rPr>
+        <w:t xml:space="preserve">JWT = JSON web token, in short term we called it JOT</w:t>
+      </w:r>
+    </w:p>
+    <w:p>
+      <w:pPr>
+        <w:numPr>
+          <w:ilvl w:val="0"/>
+          <w:numId w:val="7"/>
+        </w:numPr>
+        <w:spacing w:line="360" w:lineRule="auto"/>
+        <w:ind w:left="720" w:hanging="360"/>
+      </w:pPr>
+      <w:r>
+        <w:rPr>
+          <w:rtl w:val="0"/>
+        </w:rPr>
+        <w:t xml:space="preserve">In early days XML was used as token but it was bulky </w:t>
+      </w:r>
+    </w:p>
+    <w:p>
+      <w:pPr>
+        <w:numPr>
+          <w:ilvl w:val="0"/>
+          <w:numId w:val="7"/>
+        </w:numPr>
+        <w:spacing w:line="360" w:lineRule="auto"/>
+        <w:ind w:left="720" w:hanging="360"/>
+      </w:pPr>
+      <w:r>
+        <w:rPr>
+          <w:rtl w:val="0"/>
+        </w:rPr>
+        <w:t xml:space="preserve">JSON = JavaSCript Object Notation</w:t>
+      </w:r>
+    </w:p>
+    <w:p>
+      <w:pPr>
+        <w:numPr>
+          <w:ilvl w:val="1"/>
+          <w:numId w:val="7"/>
+        </w:numPr>
+        <w:spacing w:line="360" w:lineRule="auto"/>
+        <w:ind w:left="1440" w:hanging="360"/>
+      </w:pPr>
+      <w:r>
+        <w:rPr>
+          <w:rtl w:val="0"/>
+        </w:rPr>
+        <w:t xml:space="preserve">It can represent your data in small format </w:t>
+      </w:r>
+    </w:p>
+    <w:p>
+      <w:pPr>
+        <w:numPr>
+          <w:ilvl w:val="1"/>
+          <w:numId w:val="7"/>
+        </w:numPr>
+        <w:spacing w:line="360" w:lineRule="auto"/>
+        <w:ind w:left="1440" w:hanging="360"/>
+      </w:pPr>
+      <w:r>
+        <w:rPr>
+          <w:rtl w:val="0"/>
+        </w:rPr>
+        <w:t xml:space="preserve">We can also encode it to become a smaller </w:t>
+      </w:r>
+    </w:p>
+    <w:p>
+      <w:pPr>
+        <w:numPr>
+          <w:ilvl w:val="1"/>
+          <w:numId w:val="7"/>
+        </w:numPr>
+        <w:spacing w:line="360" w:lineRule="auto"/>
+        <w:ind w:left="1440" w:hanging="360"/>
+      </w:pPr>
+      <w:r>
+        <w:rPr>
+          <w:rtl w:val="0"/>
+        </w:rPr>
+        <w:t xml:space="preserve">It is very easy to carry between server and client</w:t>
+      </w:r>
+    </w:p>
+    <w:p>
+      <w:pPr>
+        <w:numPr>
+          <w:ilvl w:val="1"/>
+          <w:numId w:val="7"/>
+        </w:numPr>
+        <w:spacing w:line="360" w:lineRule="auto"/>
+        <w:ind w:left="1440" w:hanging="360"/>
+      </w:pPr>
+      <w:r>
+        <w:rPr>
+          <w:rtl w:val="0"/>
+        </w:rPr>
+        <w:t xml:space="preserve">JWTs are not created directly from plain JSON; they follow a specific structure</w:t>
+      </w:r>
+    </w:p>
+    <w:p>
+      <w:pPr>
+        <w:numPr>
+          <w:ilvl w:val="2"/>
+          <w:numId w:val="7"/>
+        </w:numPr>
+        <w:spacing w:line="360" w:lineRule="auto"/>
+        <w:ind w:left="2160" w:hanging="360"/>
+      </w:pPr>
+      <w:r>
+        <w:rPr>
+          <w:rtl w:val="0"/>
+        </w:rPr>
+        <w:t xml:space="preserve">Header (metadata like algorithm and type)</w:t>
+      </w:r>
+    </w:p>
+    <w:p>
+      <w:pPr>
+        <w:numPr>
+          <w:ilvl w:val="2"/>
+          <w:numId w:val="7"/>
+        </w:numPr>
+        <w:spacing w:line="360" w:lineRule="auto"/>
+        <w:ind w:left="2160" w:hanging="360"/>
+      </w:pPr>
+      <w:r>
+        <w:rPr>
+          <w:rtl w:val="0"/>
+        </w:rPr>
+        <w:t xml:space="preserve">Payload (JSON data, typically claims)</w:t>
+      </w:r>
+    </w:p>
+    <w:p>
+      <w:pPr>
+        <w:numPr>
+          <w:ilvl w:val="2"/>
+          <w:numId w:val="7"/>
+        </w:numPr>
+        <w:spacing w:line="360" w:lineRule="auto"/>
+        <w:ind w:left="2160" w:hanging="360"/>
+      </w:pPr>
+      <w:r>
+        <w:rPr>
+          <w:rtl w:val="0"/>
+        </w:rPr>
+        <w:t xml:space="preserve">Signature (ensures data integrity and authenticity)</w:t>
+      </w:r>
+    </w:p>
+    <w:p>
+      <w:pPr>
+        <w:numPr>
+          <w:ilvl w:val="0"/>
+          <w:numId w:val="7"/>
+        </w:numPr>
+        <w:spacing w:line="360" w:lineRule="auto"/>
+        <w:ind w:left="720" w:hanging="360"/>
+      </w:pPr>
+      <w:r>
+        <w:rPr>
+          <w:rtl w:val="0"/>
+        </w:rPr>
+        <w:t xml:space="preserve">The main reason using JWT is for </w:t>
+      </w:r>
+      <w:r>
+        <w:rPr>
+          <w:b w:val="1"/>
+          <w:rtl w:val="0"/>
+        </w:rPr>
+        <w:t xml:space="preserve">accountability</w:t>
+      </w:r>
+      <w:r>
+        <w:rPr>
+          <w:rtl w:val="0"/>
+        </w:rPr>
+        <w:t xml:space="preserve"> not security</w:t>
+      </w:r>
+    </w:p>
+    <w:p>
+      <w:pPr>
+        <w:spacing w:line="360" w:lineRule="auto"/>
+        <w:ind w:left="1440" w:firstLine="0"/>
+        <w:rPr/>
+      </w:pPr>
+      <w:r>
+        <w:rPr>
+          <w:rtl w:val="0"/>
+        </w:rPr>
+      </w:r>
+    </w:p>
+    <w:p>
+      <w:pPr>
+        <w:spacing w:line="360" w:lineRule="auto"/>
+        <w:ind w:left="0" w:firstLine="0"/>
+        <w:rPr/>
+      </w:pPr>
+      <w:r>
+        <w:rPr>
+          <w:rtl w:val="0"/>
+        </w:rPr>
+      </w:r>
+    </w:p>
+    <w:p>
+      <w:pPr>
+        <w:spacing w:line="360" w:lineRule="auto"/>
+        <w:ind w:left="0" w:firstLine="0"/>
+        <w:rPr/>
+      </w:pPr>
+      <w:r>
+        <w:rPr>
+          <w:rtl w:val="0"/>
+        </w:rPr>
+      </w:r>
+    </w:p>
+    <w:p>
+      <w:pPr>
+        <w:spacing w:line="360" w:lineRule="auto"/>
+        <w:ind w:left="0" w:firstLine="0"/>
+        <w:rPr/>
+      </w:pPr>
+      <w:r>
+        <w:rPr>
+          <w:rtl w:val="0"/>
+        </w:rPr>
+      </w:r>
+    </w:p>
+    <w:p>
+      <w:pPr>
+        <w:spacing w:line="360" w:lineRule="auto"/>
+        <w:ind w:left="0" w:firstLine="0"/>
+        <w:rPr/>
+      </w:pPr>
+      <w:r>
+        <w:rPr>
+          <w:rtl w:val="0"/>
+        </w:rPr>
+      </w:r>
+    </w:p>
+    <w:p>
+      <w:pPr>
+        <w:spacing w:line="360" w:lineRule="auto"/>
+        <w:ind w:left="0" w:firstLine="0"/>
+        <w:rPr/>
+      </w:pPr>
+      <w:r>
+        <w:rPr>
+          <w:rtl w:val="0"/>
+        </w:rPr>
+      </w:r>
+    </w:p>
+    <w:p>
+      <w:pPr>
+        <w:spacing w:line="360" w:lineRule="auto"/>
+        <w:ind w:left="0" w:firstLine="0"/>
+        <w:rPr/>
+      </w:pPr>
+      <w:r>
+        <w:rPr>
+          <w:rtl w:val="0"/>
+        </w:rPr>
+      </w:r>
+    </w:p>
+    <w:p>
+      <w:pPr>
+        <w:spacing w:line="360" w:lineRule="auto"/>
+        <w:ind w:left="0" w:firstLine="0"/>
+        <w:rPr/>
+      </w:pPr>
+      <w:r>
+        <w:rPr>
+          <w:rtl w:val="0"/>
+        </w:rPr>
+      </w:r>
+    </w:p>
+    <w:p>
+      <w:pPr>
+        <w:spacing w:line="360" w:lineRule="auto"/>
+        <w:ind w:left="0" w:firstLine="0"/>
+        <w:rPr/>
+      </w:pPr>
+      <w:r>
+        <w:rPr>
+          <w:rtl w:val="0"/>
+        </w:rPr>
+      </w:r>
+    </w:p>
+    <w:p>
+      <w:pPr>
+        <w:spacing w:line="360" w:lineRule="auto"/>
+        <w:ind w:left="0" w:firstLine="0"/>
+        <w:rPr/>
+      </w:pPr>
+      <w:r>
+        <w:rPr>
+          <w:rtl w:val="0"/>
+        </w:rPr>
+      </w:r>
+    </w:p>
+    <w:p>
+      <w:pPr>
+        <w:spacing w:line="360" w:lineRule="auto"/>
+        <w:ind w:left="0" w:firstLine="0"/>
+        <w:rPr/>
+      </w:pPr>
+      <w:r>
+        <w:rPr>
+          <w:rtl w:val="0"/>
+        </w:rPr>
+      </w:r>
+    </w:p>
+    <w:p>
+      <w:pPr>
+        <w:spacing w:line="360" w:lineRule="auto"/>
+        <w:ind w:left="0" w:firstLine="0"/>
+        <w:rPr/>
+      </w:pPr>
+      <w:r>
+        <w:rPr>
+          <w:rtl w:val="0"/>
+        </w:rPr>
+      </w:r>
+    </w:p>
+    <w:p>
+      <w:pPr>
+        <w:spacing w:line="360" w:lineRule="auto"/>
+        <w:ind w:left="0" w:firstLine="0"/>
+        <w:rPr/>
+      </w:pPr>
+      <w:r>
+        <w:rPr>
+          <w:rtl w:val="0"/>
+        </w:rPr>
+      </w:r>
+    </w:p>
+    <w:p>
+      <w:pPr>
+        <w:spacing w:line="360" w:lineRule="auto"/>
+        <w:ind w:left="0" w:firstLine="0"/>
+        <w:rPr/>
+      </w:pPr>
+      <w:r>
+        <w:rPr>
+          <w:rtl w:val="0"/>
+        </w:rPr>
+      </w:r>
+    </w:p>
+    <w:p>
+      <w:pPr>
+        <w:spacing w:line="360" w:lineRule="auto"/>
+        <w:ind w:left="0" w:firstLine="0"/>
+        <w:rPr/>
+      </w:pPr>
+      <w:r>
+        <w:rPr>
+          <w:rtl w:val="0"/>
+        </w:rPr>
+      </w:r>
+    </w:p>
+    <w:p>
+      <w:pPr>
+        <w:spacing w:line="360" w:lineRule="auto"/>
+        <w:ind w:left="0" w:firstLine="0"/>
+        <w:rPr/>
+      </w:pPr>
+      <w:r>
+        <w:rPr>
+          <w:rtl w:val="0"/>
+        </w:rPr>
+      </w:r>
+    </w:p>
+    <w:p>
+      <w:pPr>
+        <w:spacing w:line="360" w:lineRule="auto"/>
+        <w:ind w:left="0" w:firstLine="0"/>
+        <w:rPr/>
+      </w:pPr>
+      <w:r>
+        <w:rPr>
+          <w:rtl w:val="0"/>
+        </w:rPr>
+      </w:r>
+    </w:p>
+    <w:p>
+      <w:pPr>
+        <w:spacing w:line="360" w:lineRule="auto"/>
+        <w:ind w:left="0" w:firstLine="0"/>
+        <w:rPr/>
+      </w:pPr>
+      <w:r>
+        <w:rPr>
+          <w:rtl w:val="0"/>
+        </w:rPr>
+      </w:r>
+    </w:p>
+    <w:p>
+      <w:pPr>
+        <w:spacing w:line="360" w:lineRule="auto"/>
+        <w:ind w:left="0" w:firstLine="0"/>
+        <w:rPr/>
+      </w:pPr>
+      <w:r>
+        <w:rPr>
+          <w:rtl w:val="0"/>
+        </w:rPr>
+      </w:r>
+    </w:p>
+    <w:p>
+      <w:pPr>
+        <w:spacing w:line="360" w:lineRule="auto"/>
+        <w:ind w:left="0" w:firstLine="0"/>
+        <w:rPr/>
+      </w:pPr>
+      <w:r>
+        <w:rPr>
+          <w:rtl w:val="0"/>
+        </w:rPr>
+      </w:r>
+    </w:p>
+    <w:p>
+      <w:pPr>
+        <w:spacing w:line="360" w:lineRule="auto"/>
+        <w:ind w:left="0" w:firstLine="0"/>
+        <w:rPr/>
+      </w:pPr>
+      <w:r>
+        <w:rPr>
+          <w:rtl w:val="0"/>
+        </w:rPr>
+      </w:r>
+    </w:p>
+    <w:p>
+      <w:pPr>
+        <w:spacing w:line="360" w:lineRule="auto"/>
+        <w:ind w:left="0" w:firstLine="0"/>
+        <w:rPr/>
+      </w:pPr>
+      <w:r>
+        <w:rPr>
+          <w:rtl w:val="0"/>
+        </w:rPr>
+      </w:r>
+    </w:p>
+    <w:p>
+      <w:pPr>
+        <w:pStyle w:val="Heading2"/>
+        <w:spacing w:after="0" w:before="0" w:line="360" w:lineRule="auto"/>
         <w:rPr>
           <w:b w:val="1"/>
           <w:color w:val="980000"/>
@@ -5099,8 +5576,8 @@
           <w:u w:val="single"/>
         </w:rPr>
       </w:pPr>
-      <w:bookmarkStart w:colFirst="0" w:colLast="0" w:name="_qo6v6vrr7s3h" w:id="10"/>
-      <w:bookmarkEnd w:id="10"/>
+      <w:bookmarkStart w:colFirst="0" w:colLast="0" w:name="_a2wiwhkja1um" w:id="11"/>
+      <w:bookmarkEnd w:id="11"/>
       <w:r>
         <w:rPr>
           <w:b w:val="1"/>
@@ -5109,7 +5586,7 @@
           <w:u w:val="single"/>
           <w:rtl w:val="0"/>
         </w:rPr>
-        <w:t xml:space="preserve">JOT</w:t>
+        <w:t xml:space="preserve">Create JOT</w:t>
       </w:r>
       <w:r>
         <w:rPr>
@@ -5125,15 +5602,12 @@
         </w:numPr>
         <w:spacing w:line="360" w:lineRule="auto"/>
         <w:ind w:left="720" w:hanging="360"/>
-        <w:rPr>
-          <w:u w:val="none"/>
-        </w:rPr>
-      </w:pPr>
-      <w:r>
-        <w:rPr>
-          <w:rtl w:val="0"/>
-        </w:rPr>
-        <w:t xml:space="preserve">At first create this on main class</w:t>
+      </w:pPr>
+      <w:r>
+        <w:rPr>
+          <w:rtl w:val="0"/>
+        </w:rPr>
+        <w:t xml:space="preserve">JWT = JSON web token, in short term we called it JOT</w:t>
       </w:r>
     </w:p>
     <w:p>
@@ -5144,6 +5618,633 @@
         </w:numPr>
         <w:spacing w:line="360" w:lineRule="auto"/>
         <w:ind w:left="720" w:hanging="360"/>
+      </w:pPr>
+      <w:r>
+        <w:rPr>
+          <w:rtl w:val="0"/>
+        </w:rPr>
+        <w:t xml:space="preserve">When you want to use the JOT we have to use the one more layer</w:t>
+      </w:r>
+    </w:p>
+    <w:p>
+      <w:pPr>
+        <w:numPr>
+          <w:ilvl w:val="1"/>
+          <w:numId w:val="6"/>
+        </w:numPr>
+        <w:spacing w:line="360" w:lineRule="auto"/>
+        <w:ind w:left="1440" w:hanging="360"/>
+      </w:pPr>
+      <w:r>
+        <w:rPr>
+          <w:rtl w:val="0"/>
+        </w:rPr>
+        <w:t xml:space="preserve">When we send a request to the server, that object of authentication to </w:t>
+      </w:r>
+      <w:r>
+        <w:rPr>
+          <w:b w:val="1"/>
+          <w:rtl w:val="0"/>
+        </w:rPr>
+        <w:t xml:space="preserve">AuthenticationManager</w:t>
+      </w:r>
+      <w:r>
+        <w:rPr>
+          <w:rtl w:val="0"/>
+        </w:rPr>
+        <w:t xml:space="preserve">.</w:t>
+      </w:r>
+    </w:p>
+    <w:p>
+      <w:pPr>
+        <w:numPr>
+          <w:ilvl w:val="1"/>
+          <w:numId w:val="6"/>
+        </w:numPr>
+        <w:spacing w:line="360" w:lineRule="auto"/>
+        <w:ind w:left="1440" w:hanging="360"/>
+      </w:pPr>
+      <w:r>
+        <w:rPr>
+          <w:rtl w:val="0"/>
+        </w:rPr>
+        <w:t xml:space="preserve">AuthenticationManager called the AuthenticationProvider. </w:t>
+      </w:r>
+    </w:p>
+    <w:p>
+      <w:pPr>
+        <w:numPr>
+          <w:ilvl w:val="0"/>
+          <w:numId w:val="6"/>
+        </w:numPr>
+        <w:spacing w:line="360" w:lineRule="auto"/>
+        <w:ind w:left="720" w:hanging="360"/>
+      </w:pPr>
+      <w:r>
+        <w:rPr>
+          <w:rtl w:val="0"/>
+        </w:rPr>
+        <w:t xml:space="preserve">So let’s add three more dependencies</w:t>
+      </w:r>
+    </w:p>
+    <w:p>
+      <w:pPr>
+        <w:numPr>
+          <w:ilvl w:val="1"/>
+          <w:numId w:val="6"/>
+        </w:numPr>
+        <w:spacing w:line="360" w:lineRule="auto"/>
+        <w:ind w:left="1440" w:hanging="360"/>
+      </w:pPr>
+      <w:r>
+        <w:rPr>
+          <w:rtl w:val="0"/>
+        </w:rPr>
+        <w:t xml:space="preserve">jjwt api</w:t>
+      </w:r>
+    </w:p>
+    <w:p>
+      <w:pPr>
+        <w:numPr>
+          <w:ilvl w:val="1"/>
+          <w:numId w:val="6"/>
+        </w:numPr>
+        <w:spacing w:line="360" w:lineRule="auto"/>
+        <w:ind w:left="1440" w:hanging="360"/>
+      </w:pPr>
+      <w:r>
+        <w:rPr>
+          <w:rtl w:val="0"/>
+        </w:rPr>
+        <w:t xml:space="preserve">jjwt imp</w:t>
+      </w:r>
+    </w:p>
+    <w:p>
+      <w:pPr>
+        <w:numPr>
+          <w:ilvl w:val="1"/>
+          <w:numId w:val="6"/>
+        </w:numPr>
+        <w:spacing w:line="360" w:lineRule="auto"/>
+        <w:ind w:left="1440" w:hanging="360"/>
+      </w:pPr>
+      <w:r>
+        <w:rPr>
+          <w:rtl w:val="0"/>
+        </w:rPr>
+        <w:t xml:space="preserve">jjwt jackson</w:t>
+      </w:r>
+    </w:p>
+    <w:p>
+      <w:pPr>
+        <w:numPr>
+          <w:ilvl w:val="1"/>
+          <w:numId w:val="6"/>
+        </w:numPr>
+        <w:spacing w:line="360" w:lineRule="auto"/>
+        <w:ind w:left="1440" w:hanging="360"/>
+      </w:pPr>
+      <w:r>
+        <w:rPr>
+          <w:rtl w:val="0"/>
+        </w:rPr>
+        <w:t xml:space="preserve">Load maven it will download dependencies </w:t>
+      </w:r>
+    </w:p>
+    <w:p>
+      <w:pPr>
+        <w:spacing w:line="360" w:lineRule="auto"/>
+        <w:ind w:left="1440" w:firstLine="0"/>
+        <w:rPr/>
+      </w:pPr>
+      <w:r>
+        <w:rPr/>
+        <w:drawing>
+          <wp:inline distB="114300" distT="114300" distL="114300" distR="114300">
+            <wp:extent cx="3077219" cy="2919413"/>
+            <wp:effectExtent b="0" l="0" r="0" t="0"/>
+            <wp:docPr id="12" name="image14.png"/>
+            <a:graphic>
+              <a:graphicData uri="http://schemas.openxmlformats.org/drawingml/2006/picture">
+                <pic:pic>
+                  <pic:nvPicPr>
+                    <pic:cNvPr id="0" name="image14.png"/>
+                    <pic:cNvPicPr preferRelativeResize="0"/>
+                  </pic:nvPicPr>
+                  <pic:blipFill>
+                    <a:blip r:embed="rId31"/>
+                    <a:srcRect b="0" l="0" r="0" t="0"/>
+                    <a:stretch>
+                      <a:fillRect/>
+                    </a:stretch>
+                  </pic:blipFill>
+                  <pic:spPr>
+                    <a:xfrm>
+                      <a:off x="0" y="0"/>
+                      <a:ext cx="3077219" cy="2919413"/>
+                    </a:xfrm>
+                    <a:prstGeom prst="rect"/>
+                    <a:ln/>
+                  </pic:spPr>
+                </pic:pic>
+              </a:graphicData>
+            </a:graphic>
+          </wp:inline>
+        </w:drawing>
+      </w:r>
+      <w:r>
+        <w:rPr>
+          <w:rtl w:val="0"/>
+        </w:rPr>
+      </w:r>
+    </w:p>
+    <w:p>
+      <w:pPr>
+        <w:numPr>
+          <w:ilvl w:val="0"/>
+          <w:numId w:val="6"/>
+        </w:numPr>
+        <w:spacing w:line="360" w:lineRule="auto"/>
+        <w:ind w:left="720" w:hanging="360"/>
+      </w:pPr>
+      <w:r>
+        <w:rPr>
+          <w:rtl w:val="0"/>
+        </w:rPr>
+        <w:t xml:space="preserve">Go to userController and create one function for user-login</w:t>
+      </w:r>
+    </w:p>
+    <w:p>
+      <w:pPr>
+        <w:spacing w:line="360" w:lineRule="auto"/>
+        <w:ind w:left="720" w:firstLine="0"/>
+        <w:rPr/>
+      </w:pPr>
+      <w:r>
+        <w:rPr/>
+        <w:drawing>
+          <wp:inline distB="114300" distT="114300" distL="114300" distR="114300">
+            <wp:extent cx="3967163" cy="1506759"/>
+            <wp:effectExtent b="0" l="0" r="0" t="0"/>
+            <wp:docPr id="7" name="image16.png"/>
+            <a:graphic>
+              <a:graphicData uri="http://schemas.openxmlformats.org/drawingml/2006/picture">
+                <pic:pic>
+                  <pic:nvPicPr>
+                    <pic:cNvPr id="0" name="image16.png"/>
+                    <pic:cNvPicPr preferRelativeResize="0"/>
+                  </pic:nvPicPr>
+                  <pic:blipFill>
+                    <a:blip r:embed="rId32"/>
+                    <a:srcRect b="0" l="0" r="0" t="0"/>
+                    <a:stretch>
+                      <a:fillRect/>
+                    </a:stretch>
+                  </pic:blipFill>
+                  <pic:spPr>
+                    <a:xfrm>
+                      <a:off x="0" y="0"/>
+                      <a:ext cx="3967163" cy="1506759"/>
+                    </a:xfrm>
+                    <a:prstGeom prst="rect"/>
+                    <a:ln/>
+                  </pic:spPr>
+                </pic:pic>
+              </a:graphicData>
+            </a:graphic>
+          </wp:inline>
+        </w:drawing>
+      </w:r>
+      <w:r>
+        <w:rPr>
+          <w:rtl w:val="0"/>
+        </w:rPr>
+      </w:r>
+    </w:p>
+    <w:p>
+      <w:pPr>
+        <w:spacing w:line="360" w:lineRule="auto"/>
+        <w:ind w:left="720" w:firstLine="0"/>
+        <w:rPr/>
+      </w:pPr>
+      <w:r>
+        <w:rPr>
+          <w:rtl w:val="0"/>
+        </w:rPr>
+      </w:r>
+    </w:p>
+    <w:p>
+      <w:pPr>
+        <w:spacing w:line="360" w:lineRule="auto"/>
+        <w:ind w:left="0" w:firstLine="0"/>
+        <w:rPr/>
+      </w:pPr>
+      <w:r>
+        <w:rPr>
+          <w:rtl w:val="0"/>
+        </w:rPr>
+      </w:r>
+    </w:p>
+    <w:p>
+      <w:pPr>
+        <w:spacing w:line="360" w:lineRule="auto"/>
+        <w:ind w:left="0" w:firstLine="0"/>
+        <w:rPr/>
+      </w:pPr>
+      <w:r>
+        <w:rPr>
+          <w:rtl w:val="0"/>
+        </w:rPr>
+      </w:r>
+    </w:p>
+    <w:p>
+      <w:pPr>
+        <w:numPr>
+          <w:ilvl w:val="0"/>
+          <w:numId w:val="6"/>
+        </w:numPr>
+        <w:spacing w:line="360" w:lineRule="auto"/>
+        <w:ind w:left="720" w:hanging="360"/>
+      </w:pPr>
+      <w:r>
+        <w:rPr>
+          <w:rtl w:val="0"/>
+        </w:rPr>
+        <w:t xml:space="preserve">Then create function (src &gt; main &gt; java &gt;package &gt; config&gt; )</w:t>
+      </w:r>
+    </w:p>
+    <w:p>
+      <w:pPr>
+        <w:spacing w:line="360" w:lineRule="auto"/>
+        <w:ind w:left="720" w:firstLine="0"/>
+        <w:rPr/>
+      </w:pPr>
+      <w:r>
+        <w:rPr>
+          <w:rtl w:val="0"/>
+        </w:rPr>
+        <w:t xml:space="preserve">Since we want our own login system we need this function to layer, it communicate with AuthenticationProvider behind the </w:t>
+      </w:r>
+    </w:p>
+    <w:p>
+      <w:pPr>
+        <w:spacing w:line="360" w:lineRule="auto"/>
+        <w:ind w:left="720" w:firstLine="0"/>
+        <w:rPr/>
+      </w:pPr>
+      <w:r>
+        <w:rPr/>
+        <w:drawing>
+          <wp:inline distB="114300" distT="114300" distL="114300" distR="114300">
+            <wp:extent cx="5943600" cy="749300"/>
+            <wp:effectExtent b="0" l="0" r="0" t="0"/>
+            <wp:docPr id="18" name="image17.png"/>
+            <a:graphic>
+              <a:graphicData uri="http://schemas.openxmlformats.org/drawingml/2006/picture">
+                <pic:pic>
+                  <pic:nvPicPr>
+                    <pic:cNvPr id="0" name="image17.png"/>
+                    <pic:cNvPicPr preferRelativeResize="0"/>
+                  </pic:nvPicPr>
+                  <pic:blipFill>
+                    <a:blip r:embed="rId33"/>
+                    <a:srcRect b="0" l="0" r="0" t="0"/>
+                    <a:stretch>
+                      <a:fillRect/>
+                    </a:stretch>
+                  </pic:blipFill>
+                  <pic:spPr>
+                    <a:xfrm>
+                      <a:off x="0" y="0"/>
+                      <a:ext cx="5943600" cy="749300"/>
+                    </a:xfrm>
+                    <a:prstGeom prst="rect"/>
+                    <a:ln/>
+                  </pic:spPr>
+                </pic:pic>
+              </a:graphicData>
+            </a:graphic>
+          </wp:inline>
+        </w:drawing>
+      </w:r>
+      <w:r>
+        <w:rPr>
+          <w:rtl w:val="0"/>
+        </w:rPr>
+      </w:r>
+    </w:p>
+    <w:p>
+      <w:pPr>
+        <w:spacing w:line="360" w:lineRule="auto"/>
+        <w:rPr/>
+      </w:pPr>
+      <w:r>
+        <w:rPr>
+          <w:rtl w:val="0"/>
+        </w:rPr>
+      </w:r>
+    </w:p>
+    <w:p>
+      <w:pPr>
+        <w:numPr>
+          <w:ilvl w:val="0"/>
+          <w:numId w:val="6"/>
+        </w:numPr>
+        <w:spacing w:line="360" w:lineRule="auto"/>
+        <w:ind w:left="720" w:hanging="360"/>
+      </w:pPr>
+      <w:r>
+        <w:rPr>
+          <w:rtl w:val="0"/>
+        </w:rPr>
+        <w:t xml:space="preserve">Now create payloads</w:t>
+      </w:r>
+    </w:p>
+    <w:p>
+      <w:pPr>
+        <w:spacing w:line="360" w:lineRule="auto"/>
+        <w:ind w:left="720" w:firstLine="0"/>
+        <w:rPr/>
+      </w:pPr>
+      <w:r>
+        <w:rPr/>
+        <w:drawing>
+          <wp:inline distB="114300" distT="114300" distL="114300" distR="114300">
+            <wp:extent cx="3319463" cy="816261"/>
+            <wp:effectExtent b="0" l="0" r="0" t="0"/>
+            <wp:docPr id="27" name="image18.png"/>
+            <a:graphic>
+              <a:graphicData uri="http://schemas.openxmlformats.org/drawingml/2006/picture">
+                <pic:pic>
+                  <pic:nvPicPr>
+                    <pic:cNvPr id="0" name="image18.png"/>
+                    <pic:cNvPicPr preferRelativeResize="0"/>
+                  </pic:nvPicPr>
+                  <pic:blipFill>
+                    <a:blip r:embed="rId34"/>
+                    <a:srcRect b="0" l="0" r="0" t="0"/>
+                    <a:stretch>
+                      <a:fillRect/>
+                    </a:stretch>
+                  </pic:blipFill>
+                  <pic:spPr>
+                    <a:xfrm>
+                      <a:off x="0" y="0"/>
+                      <a:ext cx="3319463" cy="816261"/>
+                    </a:xfrm>
+                    <a:prstGeom prst="rect"/>
+                    <a:ln/>
+                  </pic:spPr>
+                </pic:pic>
+              </a:graphicData>
+            </a:graphic>
+          </wp:inline>
+        </w:drawing>
+      </w:r>
+      <w:r>
+        <w:rPr>
+          <w:rtl w:val="0"/>
+        </w:rPr>
+      </w:r>
+    </w:p>
+    <w:p>
+      <w:pPr>
+        <w:spacing w:line="360" w:lineRule="auto"/>
+        <w:ind w:left="720" w:firstLine="0"/>
+        <w:rPr/>
+      </w:pPr>
+      <w:r>
+        <w:rPr/>
+        <w:drawing>
+          <wp:inline distB="114300" distT="114300" distL="114300" distR="114300">
+            <wp:extent cx="3312818" cy="1466177"/>
+            <wp:effectExtent b="0" l="0" r="0" t="0"/>
+            <wp:docPr id="34" name="image21.png"/>
+            <a:graphic>
+              <a:graphicData uri="http://schemas.openxmlformats.org/drawingml/2006/picture">
+                <pic:pic>
+                  <pic:nvPicPr>
+                    <pic:cNvPr id="0" name="image21.png"/>
+                    <pic:cNvPicPr preferRelativeResize="0"/>
+                  </pic:nvPicPr>
+                  <pic:blipFill>
+                    <a:blip r:embed="rId35"/>
+                    <a:srcRect b="0" l="0" r="0" t="0"/>
+                    <a:stretch>
+                      <a:fillRect/>
+                    </a:stretch>
+                  </pic:blipFill>
+                  <pic:spPr>
+                    <a:xfrm>
+                      <a:off x="0" y="0"/>
+                      <a:ext cx="3312818" cy="1466177"/>
+                    </a:xfrm>
+                    <a:prstGeom prst="rect"/>
+                    <a:ln/>
+                  </pic:spPr>
+                </pic:pic>
+              </a:graphicData>
+            </a:graphic>
+          </wp:inline>
+        </w:drawing>
+      </w:r>
+      <w:r>
+        <w:rPr>
+          <w:rtl w:val="0"/>
+        </w:rPr>
+      </w:r>
+    </w:p>
+    <w:p>
+      <w:pPr>
+        <w:spacing w:line="360" w:lineRule="auto"/>
+        <w:ind w:left="720" w:firstLine="0"/>
+        <w:rPr/>
+      </w:pPr>
+      <w:r>
+        <w:rPr/>
+        <w:drawing>
+          <wp:inline distB="114300" distT="114300" distL="114300" distR="114300">
+            <wp:extent cx="3252788" cy="1457249"/>
+            <wp:effectExtent b="0" l="0" r="0" t="0"/>
+            <wp:docPr id="16" name="image3.png"/>
+            <a:graphic>
+              <a:graphicData uri="http://schemas.openxmlformats.org/drawingml/2006/picture">
+                <pic:pic>
+                  <pic:nvPicPr>
+                    <pic:cNvPr id="0" name="image3.png"/>
+                    <pic:cNvPicPr preferRelativeResize="0"/>
+                  </pic:nvPicPr>
+                  <pic:blipFill>
+                    <a:blip r:embed="rId36"/>
+                    <a:srcRect b="0" l="0" r="0" t="0"/>
+                    <a:stretch>
+                      <a:fillRect/>
+                    </a:stretch>
+                  </pic:blipFill>
+                  <pic:spPr>
+                    <a:xfrm>
+                      <a:off x="0" y="0"/>
+                      <a:ext cx="3252788" cy="1457249"/>
+                    </a:xfrm>
+                    <a:prstGeom prst="rect"/>
+                    <a:ln/>
+                  </pic:spPr>
+                </pic:pic>
+              </a:graphicData>
+            </a:graphic>
+          </wp:inline>
+        </w:drawing>
+      </w:r>
+      <w:r>
+        <w:rPr>
+          <w:rtl w:val="0"/>
+        </w:rPr>
+      </w:r>
+    </w:p>
+    <w:p>
+      <w:pPr>
+        <w:spacing w:line="360" w:lineRule="auto"/>
+        <w:ind w:left="720" w:firstLine="0"/>
+        <w:rPr/>
+      </w:pPr>
+      <w:r>
+        <w:rPr>
+          <w:rtl w:val="0"/>
+        </w:rPr>
+      </w:r>
+    </w:p>
+    <w:p>
+      <w:pPr>
+        <w:spacing w:line="360" w:lineRule="auto"/>
+        <w:ind w:left="720" w:firstLine="0"/>
+        <w:rPr/>
+      </w:pPr>
+      <w:r>
+        <w:rPr>
+          <w:rtl w:val="0"/>
+        </w:rPr>
+      </w:r>
+    </w:p>
+    <w:p>
+      <w:pPr>
+        <w:spacing w:line="360" w:lineRule="auto"/>
+        <w:ind w:left="720" w:firstLine="0"/>
+        <w:rPr/>
+      </w:pPr>
+      <w:r>
+        <w:rPr>
+          <w:rtl w:val="0"/>
+        </w:rPr>
+      </w:r>
+    </w:p>
+    <w:p>
+      <w:pPr>
+        <w:spacing w:line="360" w:lineRule="auto"/>
+        <w:ind w:left="720" w:firstLine="0"/>
+        <w:rPr/>
+      </w:pPr>
+      <w:r>
+        <w:rPr>
+          <w:rtl w:val="0"/>
+        </w:rPr>
+      </w:r>
+    </w:p>
+    <w:p>
+      <w:pPr>
+        <w:spacing w:line="360" w:lineRule="auto"/>
+        <w:ind w:left="720" w:firstLine="0"/>
+        <w:rPr/>
+      </w:pPr>
+      <w:r>
+        <w:rPr>
+          <w:rtl w:val="0"/>
+        </w:rPr>
+      </w:r>
+    </w:p>
+    <w:p>
+      <w:pPr>
+        <w:spacing w:line="360" w:lineRule="auto"/>
+        <w:ind w:left="720" w:firstLine="0"/>
+        <w:rPr/>
+      </w:pPr>
+      <w:r>
+        <w:rPr>
+          <w:rtl w:val="0"/>
+        </w:rPr>
+      </w:r>
+    </w:p>
+    <w:p>
+      <w:pPr>
+        <w:spacing w:line="360" w:lineRule="auto"/>
+        <w:ind w:left="720" w:firstLine="0"/>
+        <w:rPr/>
+      </w:pPr>
+      <w:r>
+        <w:rPr>
+          <w:rtl w:val="0"/>
+        </w:rPr>
+      </w:r>
+    </w:p>
+    <w:p>
+      <w:pPr>
+        <w:spacing w:line="360" w:lineRule="auto"/>
+        <w:ind w:left="0" w:firstLine="0"/>
+        <w:rPr/>
+      </w:pPr>
+      <w:r>
+        <w:rPr>
+          <w:rtl w:val="0"/>
+        </w:rPr>
+      </w:r>
+    </w:p>
+    <w:p>
+      <w:pPr>
+        <w:numPr>
+          <w:ilvl w:val="0"/>
+          <w:numId w:val="6"/>
+        </w:numPr>
+        <w:spacing w:line="360" w:lineRule="auto"/>
+        <w:ind w:left="720" w:hanging="360"/>
         <w:rPr>
           <w:u w:val="none"/>
         </w:rPr>
@@ -5152,6 +6253,613 @@
         <w:rPr>
           <w:rtl w:val="0"/>
         </w:rPr>
+        <w:t xml:space="preserve">Now create JwtTokenService</w:t>
+      </w:r>
+    </w:p>
+    <w:p>
+      <w:pPr>
+        <w:spacing w:line="360" w:lineRule="auto"/>
+        <w:ind w:left="720" w:firstLine="0"/>
+        <w:rPr/>
+      </w:pPr>
+      <w:r>
+        <w:rPr>
+          <w:rtl w:val="0"/>
+        </w:rPr>
+        <w:t xml:space="preserve">src &gt; main &gt; java &gt;package &gt; services</w:t>
+      </w:r>
+    </w:p>
+    <w:p>
+      <w:pPr>
+        <w:spacing w:line="360" w:lineRule="auto"/>
+        <w:ind w:left="720" w:firstLine="0"/>
+        <w:rPr>
+          <w:b w:val="1"/>
+        </w:rPr>
+      </w:pPr>
+      <w:r>
+        <w:rPr/>
+        <w:drawing>
+          <wp:inline distB="114300" distT="114300" distL="114300" distR="114300">
+            <wp:extent cx="2747963" cy="1739217"/>
+            <wp:effectExtent b="0" l="0" r="0" t="0"/>
+            <wp:docPr id="23" name="image19.png"/>
+            <a:graphic>
+              <a:graphicData uri="http://schemas.openxmlformats.org/drawingml/2006/picture">
+                <pic:pic>
+                  <pic:nvPicPr>
+                    <pic:cNvPr id="0" name="image19.png"/>
+                    <pic:cNvPicPr preferRelativeResize="0"/>
+                  </pic:nvPicPr>
+                  <pic:blipFill>
+                    <a:blip r:embed="rId37"/>
+                    <a:srcRect b="0" l="0" r="0" t="0"/>
+                    <a:stretch>
+                      <a:fillRect/>
+                    </a:stretch>
+                  </pic:blipFill>
+                  <pic:spPr>
+                    <a:xfrm>
+                      <a:off x="0" y="0"/>
+                      <a:ext cx="2747963" cy="1739217"/>
+                    </a:xfrm>
+                    <a:prstGeom prst="rect"/>
+                    <a:ln/>
+                  </pic:spPr>
+                </pic:pic>
+              </a:graphicData>
+            </a:graphic>
+          </wp:inline>
+        </w:drawing>
+      </w:r>
+      <w:r>
+        <w:rPr>
+          <w:rtl w:val="0"/>
+        </w:rPr>
+      </w:r>
+    </w:p>
+    <w:p>
+      <w:pPr>
+        <w:spacing w:line="360" w:lineRule="auto"/>
+        <w:ind w:left="720" w:firstLine="0"/>
+        <w:rPr/>
+      </w:pPr>
+      <w:r>
+        <w:rPr/>
+        <w:drawing>
+          <wp:inline distB="114300" distT="114300" distL="114300" distR="114300">
+            <wp:extent cx="4959830" cy="5289838"/>
+            <wp:effectExtent b="0" l="0" r="0" t="0"/>
+            <wp:docPr id="37" name="image43.png"/>
+            <a:graphic>
+              <a:graphicData uri="http://schemas.openxmlformats.org/drawingml/2006/picture">
+                <pic:pic>
+                  <pic:nvPicPr>
+                    <pic:cNvPr id="0" name="image43.png"/>
+                    <pic:cNvPicPr preferRelativeResize="0"/>
+                  </pic:nvPicPr>
+                  <pic:blipFill>
+                    <a:blip r:embed="rId38"/>
+                    <a:srcRect b="0" l="0" r="0" t="0"/>
+                    <a:stretch>
+                      <a:fillRect/>
+                    </a:stretch>
+                  </pic:blipFill>
+                  <pic:spPr>
+                    <a:xfrm>
+                      <a:off x="0" y="0"/>
+                      <a:ext cx="4959830" cy="5289838"/>
+                    </a:xfrm>
+                    <a:prstGeom prst="rect"/>
+                    <a:ln/>
+                  </pic:spPr>
+                </pic:pic>
+              </a:graphicData>
+            </a:graphic>
+          </wp:inline>
+        </w:drawing>
+      </w:r>
+      <w:r>
+        <w:rPr>
+          <w:rtl w:val="0"/>
+        </w:rPr>
+      </w:r>
+    </w:p>
+    <w:p>
+      <w:pPr>
+        <w:spacing w:line="360" w:lineRule="auto"/>
+        <w:ind w:left="720" w:firstLine="0"/>
+        <w:rPr/>
+      </w:pPr>
+      <w:r>
+        <w:rPr>
+          <w:rtl w:val="0"/>
+        </w:rPr>
+      </w:r>
+    </w:p>
+    <w:p>
+      <w:pPr>
+        <w:spacing w:line="360" w:lineRule="auto"/>
+        <w:ind w:left="720" w:firstLine="0"/>
+        <w:rPr/>
+      </w:pPr>
+      <w:r>
+        <w:rPr/>
+        <w:drawing>
+          <wp:inline distB="114300" distT="114300" distL="114300" distR="114300">
+            <wp:extent cx="4893381" cy="5081588"/>
+            <wp:effectExtent b="0" l="0" r="0" t="0"/>
+            <wp:docPr id="36" name="image41.png"/>
+            <a:graphic>
+              <a:graphicData uri="http://schemas.openxmlformats.org/drawingml/2006/picture">
+                <pic:pic>
+                  <pic:nvPicPr>
+                    <pic:cNvPr id="0" name="image41.png"/>
+                    <pic:cNvPicPr preferRelativeResize="0"/>
+                  </pic:nvPicPr>
+                  <pic:blipFill>
+                    <a:blip r:embed="rId39"/>
+                    <a:srcRect b="0" l="0" r="0" t="0"/>
+                    <a:stretch>
+                      <a:fillRect/>
+                    </a:stretch>
+                  </pic:blipFill>
+                  <pic:spPr>
+                    <a:xfrm>
+                      <a:off x="0" y="0"/>
+                      <a:ext cx="4893381" cy="5081588"/>
+                    </a:xfrm>
+                    <a:prstGeom prst="rect"/>
+                    <a:ln/>
+                  </pic:spPr>
+                </pic:pic>
+              </a:graphicData>
+            </a:graphic>
+          </wp:inline>
+        </w:drawing>
+      </w:r>
+      <w:r>
+        <w:rPr>
+          <w:rtl w:val="0"/>
+        </w:rPr>
+      </w:r>
+    </w:p>
+    <w:p>
+      <w:pPr>
+        <w:spacing w:line="360" w:lineRule="auto"/>
+        <w:ind w:left="720" w:firstLine="0"/>
+        <w:rPr/>
+      </w:pPr>
+      <w:r>
+        <w:rPr/>
+        <w:drawing>
+          <wp:inline distB="114300" distT="114300" distL="114300" distR="114300">
+            <wp:extent cx="4871637" cy="2209412"/>
+            <wp:effectExtent b="0" l="0" r="0" t="0"/>
+            <wp:docPr id="21" name="image7.png"/>
+            <a:graphic>
+              <a:graphicData uri="http://schemas.openxmlformats.org/drawingml/2006/picture">
+                <pic:pic>
+                  <pic:nvPicPr>
+                    <pic:cNvPr id="0" name="image7.png"/>
+                    <pic:cNvPicPr preferRelativeResize="0"/>
+                  </pic:nvPicPr>
+                  <pic:blipFill>
+                    <a:blip r:embed="rId40"/>
+                    <a:srcRect b="0" l="0" r="0" t="0"/>
+                    <a:stretch>
+                      <a:fillRect/>
+                    </a:stretch>
+                  </pic:blipFill>
+                  <pic:spPr>
+                    <a:xfrm>
+                      <a:off x="0" y="0"/>
+                      <a:ext cx="4871637" cy="2209412"/>
+                    </a:xfrm>
+                    <a:prstGeom prst="rect"/>
+                    <a:ln/>
+                  </pic:spPr>
+                </pic:pic>
+              </a:graphicData>
+            </a:graphic>
+          </wp:inline>
+        </w:drawing>
+      </w:r>
+      <w:r>
+        <w:rPr>
+          <w:rtl w:val="0"/>
+        </w:rPr>
+      </w:r>
+    </w:p>
+    <w:p>
+      <w:pPr>
+        <w:spacing w:line="360" w:lineRule="auto"/>
+        <w:ind w:left="720" w:firstLine="0"/>
+        <w:rPr/>
+      </w:pPr>
+      <w:r>
+        <w:rPr>
+          <w:rtl w:val="0"/>
+        </w:rPr>
+      </w:r>
+    </w:p>
+    <w:p>
+      <w:pPr>
+        <w:spacing w:line="360" w:lineRule="auto"/>
+        <w:ind w:left="0" w:firstLine="0"/>
+        <w:rPr/>
+      </w:pPr>
+      <w:r>
+        <w:rPr>
+          <w:rtl w:val="0"/>
+        </w:rPr>
+      </w:r>
+    </w:p>
+    <w:p>
+      <w:pPr>
+        <w:spacing w:line="360" w:lineRule="auto"/>
+        <w:ind w:left="0" w:firstLine="0"/>
+        <w:rPr/>
+      </w:pPr>
+      <w:r>
+        <w:rPr>
+          <w:rtl w:val="0"/>
+        </w:rPr>
+      </w:r>
+    </w:p>
+    <w:p>
+      <w:pPr>
+        <w:numPr>
+          <w:ilvl w:val="0"/>
+          <w:numId w:val="6"/>
+        </w:numPr>
+        <w:spacing w:line="360" w:lineRule="auto"/>
+        <w:ind w:left="720" w:hanging="360"/>
+        <w:rPr>
+          <w:u w:val="none"/>
+        </w:rPr>
+      </w:pPr>
+      <w:r>
+        <w:rPr>
+          <w:rtl w:val="0"/>
+        </w:rPr>
+        <w:t xml:space="preserve">Create one file ApiException inside the Exceptions package</w:t>
+      </w:r>
+    </w:p>
+    <w:p>
+      <w:pPr>
+        <w:spacing w:line="360" w:lineRule="auto"/>
+        <w:ind w:left="720" w:firstLine="0"/>
+        <w:rPr/>
+      </w:pPr>
+      <w:r>
+        <w:rPr/>
+        <w:drawing>
+          <wp:inline distB="114300" distT="114300" distL="114300" distR="114300">
+            <wp:extent cx="3633788" cy="1847689"/>
+            <wp:effectExtent b="0" l="0" r="0" t="0"/>
+            <wp:docPr id="1" name="image1.png"/>
+            <a:graphic>
+              <a:graphicData uri="http://schemas.openxmlformats.org/drawingml/2006/picture">
+                <pic:pic>
+                  <pic:nvPicPr>
+                    <pic:cNvPr id="0" name="image1.png"/>
+                    <pic:cNvPicPr preferRelativeResize="0"/>
+                  </pic:nvPicPr>
+                  <pic:blipFill>
+                    <a:blip r:embed="rId41"/>
+                    <a:srcRect b="0" l="0" r="0" t="0"/>
+                    <a:stretch>
+                      <a:fillRect/>
+                    </a:stretch>
+                  </pic:blipFill>
+                  <pic:spPr>
+                    <a:xfrm>
+                      <a:off x="0" y="0"/>
+                      <a:ext cx="3633788" cy="1847689"/>
+                    </a:xfrm>
+                    <a:prstGeom prst="rect"/>
+                    <a:ln/>
+                  </pic:spPr>
+                </pic:pic>
+              </a:graphicData>
+            </a:graphic>
+          </wp:inline>
+        </w:drawing>
+      </w:r>
+      <w:r>
+        <w:rPr>
+          <w:rtl w:val="0"/>
+        </w:rPr>
+      </w:r>
+    </w:p>
+    <w:p>
+      <w:pPr>
+        <w:spacing w:line="360" w:lineRule="auto"/>
+        <w:ind w:left="0" w:firstLine="0"/>
+        <w:rPr/>
+      </w:pPr>
+      <w:r>
+        <w:rPr>
+          <w:rtl w:val="0"/>
+        </w:rPr>
+      </w:r>
+    </w:p>
+    <w:p>
+      <w:pPr>
+        <w:numPr>
+          <w:ilvl w:val="0"/>
+          <w:numId w:val="6"/>
+        </w:numPr>
+        <w:spacing w:line="360" w:lineRule="auto"/>
+        <w:ind w:left="720" w:hanging="360"/>
+        <w:rPr>
+          <w:u w:val="none"/>
+        </w:rPr>
+      </w:pPr>
+      <w:r>
+        <w:rPr>
+          <w:rtl w:val="0"/>
+        </w:rPr>
+        <w:t xml:space="preserve">Create AuthService file</w:t>
+      </w:r>
+    </w:p>
+    <w:p>
+      <w:pPr>
+        <w:spacing w:line="360" w:lineRule="auto"/>
+        <w:ind w:left="720" w:firstLine="0"/>
+        <w:rPr/>
+      </w:pPr>
+      <w:r>
+        <w:rPr>
+          <w:rtl w:val="0"/>
+        </w:rPr>
+        <w:t xml:space="preserve">src &gt; main &gt; java &gt;package &gt; services</w:t>
+      </w:r>
+    </w:p>
+    <w:p>
+      <w:pPr>
+        <w:spacing w:line="360" w:lineRule="auto"/>
+        <w:ind w:left="720" w:firstLine="0"/>
+        <w:rPr/>
+      </w:pPr>
+      <w:r>
+        <w:rPr/>
+        <w:drawing>
+          <wp:inline distB="114300" distT="114300" distL="114300" distR="114300">
+            <wp:extent cx="5291138" cy="5089844"/>
+            <wp:effectExtent b="0" l="0" r="0" t="0"/>
+            <wp:docPr id="24" name="image39.png"/>
+            <a:graphic>
+              <a:graphicData uri="http://schemas.openxmlformats.org/drawingml/2006/picture">
+                <pic:pic>
+                  <pic:nvPicPr>
+                    <pic:cNvPr id="0" name="image39.png"/>
+                    <pic:cNvPicPr preferRelativeResize="0"/>
+                  </pic:nvPicPr>
+                  <pic:blipFill>
+                    <a:blip r:embed="rId42"/>
+                    <a:srcRect b="0" l="0" r="0" t="0"/>
+                    <a:stretch>
+                      <a:fillRect/>
+                    </a:stretch>
+                  </pic:blipFill>
+                  <pic:spPr>
+                    <a:xfrm>
+                      <a:off x="0" y="0"/>
+                      <a:ext cx="5291138" cy="5089844"/>
+                    </a:xfrm>
+                    <a:prstGeom prst="rect"/>
+                    <a:ln/>
+                  </pic:spPr>
+                </pic:pic>
+              </a:graphicData>
+            </a:graphic>
+          </wp:inline>
+        </w:drawing>
+      </w:r>
+      <w:r>
+        <w:rPr>
+          <w:rtl w:val="0"/>
+        </w:rPr>
+      </w:r>
+    </w:p>
+    <w:p>
+      <w:pPr>
+        <w:spacing w:line="360" w:lineRule="auto"/>
+        <w:ind w:left="720" w:firstLine="0"/>
+        <w:rPr/>
+      </w:pPr>
+      <w:r>
+        <w:rPr/>
+        <w:drawing>
+          <wp:inline distB="114300" distT="114300" distL="114300" distR="114300">
+            <wp:extent cx="5943600" cy="1244600"/>
+            <wp:effectExtent b="0" l="0" r="0" t="0"/>
+            <wp:docPr id="5" name="image2.png"/>
+            <a:graphic>
+              <a:graphicData uri="http://schemas.openxmlformats.org/drawingml/2006/picture">
+                <pic:pic>
+                  <pic:nvPicPr>
+                    <pic:cNvPr id="0" name="image2.png"/>
+                    <pic:cNvPicPr preferRelativeResize="0"/>
+                  </pic:nvPicPr>
+                  <pic:blipFill>
+                    <a:blip r:embed="rId43"/>
+                    <a:srcRect b="0" l="0" r="0" t="0"/>
+                    <a:stretch>
+                      <a:fillRect/>
+                    </a:stretch>
+                  </pic:blipFill>
+                  <pic:spPr>
+                    <a:xfrm>
+                      <a:off x="0" y="0"/>
+                      <a:ext cx="5943600" cy="1244600"/>
+                    </a:xfrm>
+                    <a:prstGeom prst="rect"/>
+                    <a:ln/>
+                  </pic:spPr>
+                </pic:pic>
+              </a:graphicData>
+            </a:graphic>
+          </wp:inline>
+        </w:drawing>
+      </w:r>
+      <w:r>
+        <w:rPr>
+          <w:rtl w:val="0"/>
+        </w:rPr>
+      </w:r>
+    </w:p>
+    <w:p>
+      <w:pPr>
+        <w:spacing w:line="360" w:lineRule="auto"/>
+        <w:ind w:left="720" w:firstLine="0"/>
+        <w:rPr/>
+      </w:pPr>
+      <w:r>
+        <w:rPr>
+          <w:rtl w:val="0"/>
+        </w:rPr>
+      </w:r>
+    </w:p>
+    <w:p>
+      <w:pPr>
+        <w:spacing w:line="360" w:lineRule="auto"/>
+        <w:ind w:left="0" w:firstLine="0"/>
+        <w:rPr/>
+      </w:pPr>
+      <w:r>
+        <w:rPr>
+          <w:rtl w:val="0"/>
+        </w:rPr>
+      </w:r>
+    </w:p>
+    <w:p>
+      <w:pPr>
+        <w:pStyle w:val="Heading2"/>
+        <w:spacing w:after="0" w:before="0" w:line="360" w:lineRule="auto"/>
+        <w:rPr>
+          <w:b w:val="1"/>
+          <w:color w:val="980000"/>
+          <w:sz w:val="22"/>
+          <w:szCs w:val="22"/>
+          <w:u w:val="single"/>
+        </w:rPr>
+      </w:pPr>
+      <w:bookmarkStart w:colFirst="0" w:colLast="0" w:name="_81j36jko7d8x" w:id="12"/>
+      <w:bookmarkEnd w:id="12"/>
+      <w:r>
+        <w:rPr>
+          <w:b w:val="1"/>
+          <w:sz w:val="22"/>
+          <w:szCs w:val="22"/>
+          <w:u w:val="single"/>
+          <w:rtl w:val="0"/>
+        </w:rPr>
+        <w:t xml:space="preserve">Validate Token</w:t>
+      </w:r>
+      <w:r>
+        <w:rPr>
+          <w:rtl w:val="0"/>
+        </w:rPr>
+      </w:r>
+    </w:p>
+    <w:p>
+      <w:pPr>
+        <w:numPr>
+          <w:ilvl w:val="0"/>
+          <w:numId w:val="13"/>
+        </w:numPr>
+        <w:spacing w:line="360" w:lineRule="auto"/>
+        <w:ind w:left="720" w:hanging="360"/>
+      </w:pPr>
+      <w:r>
+        <w:rPr>
+          <w:rtl w:val="0"/>
+        </w:rPr>
+        <w:t xml:space="preserve">By default our current code follows user password authentication, but we have to modify it to.</w:t>
+      </w:r>
+    </w:p>
+    <w:p>
+      <w:pPr>
+        <w:numPr>
+          <w:ilvl w:val="1"/>
+          <w:numId w:val="13"/>
+        </w:numPr>
+        <w:spacing w:line="360" w:lineRule="auto"/>
+        <w:ind w:left="1440" w:hanging="360"/>
+      </w:pPr>
+      <w:r>
+        <w:rPr>
+          <w:rtl w:val="0"/>
+        </w:rPr>
+        <w:t xml:space="preserve">Now we will modify filter chain at first when we make a request it will goes to </w:t>
+      </w:r>
+      <w:r>
+        <w:rPr>
+          <w:b w:val="1"/>
+          <w:u w:val="single"/>
+          <w:rtl w:val="0"/>
+        </w:rPr>
+        <w:t xml:space="preserve">JWT</w:t>
+      </w:r>
+      <w:r>
+        <w:rPr>
+          <w:rtl w:val="0"/>
+        </w:rPr>
+        <w:t xml:space="preserve"> filer</w:t>
+      </w:r>
+    </w:p>
+    <w:p>
+      <w:pPr>
+        <w:numPr>
+          <w:ilvl w:val="1"/>
+          <w:numId w:val="13"/>
+        </w:numPr>
+        <w:spacing w:line="360" w:lineRule="auto"/>
+        <w:ind w:left="1440" w:hanging="360"/>
+      </w:pPr>
+      <w:r>
+        <w:rPr>
+          <w:rtl w:val="0"/>
+        </w:rPr>
+        <w:t xml:space="preserve">Then it will goes to the </w:t>
+      </w:r>
+      <w:r>
+        <w:rPr>
+          <w:b w:val="1"/>
+          <w:u w:val="single"/>
+          <w:rtl w:val="0"/>
+        </w:rPr>
+        <w:t xml:space="preserve">UPAF </w:t>
+      </w:r>
+      <w:r>
+        <w:rPr>
+          <w:rtl w:val="0"/>
+        </w:rPr>
+        <w:t xml:space="preserve">(User password authentication filter)</w:t>
+      </w:r>
+      <w:r>
+        <w:rPr>
+          <w:rtl w:val="0"/>
+        </w:rPr>
+      </w:r>
+    </w:p>
+    <w:p>
+      <w:pPr>
+        <w:numPr>
+          <w:ilvl w:val="1"/>
+          <w:numId w:val="13"/>
+        </w:numPr>
+        <w:spacing w:line="360" w:lineRule="auto"/>
+        <w:ind w:left="1440" w:hanging="360"/>
+      </w:pPr>
+      <w:r>
+        <w:rPr>
+          <w:rtl w:val="0"/>
+        </w:rPr>
+        <w:t xml:space="preserve">Now when we make the request JWT service will verify the token and it will pass to the UPAF (User password authentication filter)</w:t>
       </w:r>
     </w:p>
     <w:p>
@@ -5161,21 +6869,738 @@
         <w:rPr/>
       </w:pPr>
       <w:r>
-        <w:rPr>
-          <w:rtl w:val="0"/>
-        </w:rPr>
-      </w:r>
-    </w:p>
-    <w:p>
-      <w:pPr>
-        <w:spacing w:line="360" w:lineRule="auto"/>
-        <w:ind w:left="0" w:firstLine="0"/>
-        <w:rPr/>
-      </w:pPr>
-      <w:r>
-        <w:rPr>
-          <w:rtl w:val="0"/>
-        </w:rPr>
+        <w:rPr/>
+        <w:drawing>
+          <wp:inline distB="114300" distT="114300" distL="114300" distR="114300">
+            <wp:extent cx="5186363" cy="2684608"/>
+            <wp:effectExtent b="0" l="0" r="0" t="0"/>
+            <wp:docPr id="13" name="image10.png"/>
+            <a:graphic>
+              <a:graphicData uri="http://schemas.openxmlformats.org/drawingml/2006/picture">
+                <pic:pic>
+                  <pic:nvPicPr>
+                    <pic:cNvPr id="0" name="image10.png"/>
+                    <pic:cNvPicPr preferRelativeResize="0"/>
+                  </pic:nvPicPr>
+                  <pic:blipFill>
+                    <a:blip r:embed="rId44"/>
+                    <a:srcRect b="0" l="0" r="0" t="0"/>
+                    <a:stretch>
+                      <a:fillRect/>
+                    </a:stretch>
+                  </pic:blipFill>
+                  <pic:spPr>
+                    <a:xfrm>
+                      <a:off x="0" y="0"/>
+                      <a:ext cx="5186363" cy="2684608"/>
+                    </a:xfrm>
+                    <a:prstGeom prst="rect"/>
+                    <a:ln/>
+                  </pic:spPr>
+                </pic:pic>
+              </a:graphicData>
+            </a:graphic>
+          </wp:inline>
+        </w:drawing>
+      </w:r>
+      <w:r>
+        <w:rPr>
+          <w:rtl w:val="0"/>
+        </w:rPr>
+      </w:r>
+    </w:p>
+    <w:p>
+      <w:pPr>
+        <w:spacing w:line="360" w:lineRule="auto"/>
+        <w:ind w:left="1440" w:firstLine="0"/>
+        <w:rPr/>
+      </w:pPr>
+      <w:r>
+        <w:rPr>
+          <w:rtl w:val="0"/>
+        </w:rPr>
+        <w:t xml:space="preserve">we are adding JwtFilter before the UPAF</w:t>
+      </w:r>
+    </w:p>
+    <w:p>
+      <w:pPr>
+        <w:spacing w:line="360" w:lineRule="auto"/>
+        <w:ind w:left="720" w:firstLine="0"/>
+        <w:rPr/>
+      </w:pPr>
+      <w:r>
+        <w:rPr>
+          <w:rtl w:val="0"/>
+        </w:rPr>
+      </w:r>
+    </w:p>
+    <w:p>
+      <w:pPr>
+        <w:spacing w:line="360" w:lineRule="auto"/>
+        <w:ind w:left="720" w:firstLine="0"/>
+        <w:rPr/>
+      </w:pPr>
+      <w:r>
+        <w:rPr>
+          <w:rtl w:val="0"/>
+        </w:rPr>
+      </w:r>
+    </w:p>
+    <w:p>
+      <w:pPr>
+        <w:spacing w:line="360" w:lineRule="auto"/>
+        <w:ind w:left="720" w:firstLine="0"/>
+        <w:rPr/>
+      </w:pPr>
+      <w:r>
+        <w:rPr>
+          <w:rtl w:val="0"/>
+        </w:rPr>
+      </w:r>
+    </w:p>
+    <w:p>
+      <w:pPr>
+        <w:spacing w:line="360" w:lineRule="auto"/>
+        <w:ind w:left="720" w:firstLine="0"/>
+        <w:rPr/>
+      </w:pPr>
+      <w:r>
+        <w:rPr>
+          <w:rtl w:val="0"/>
+        </w:rPr>
+      </w:r>
+    </w:p>
+    <w:p>
+      <w:pPr>
+        <w:spacing w:line="360" w:lineRule="auto"/>
+        <w:ind w:left="720" w:firstLine="0"/>
+        <w:rPr/>
+      </w:pPr>
+      <w:r>
+        <w:rPr>
+          <w:rtl w:val="0"/>
+        </w:rPr>
+      </w:r>
+    </w:p>
+    <w:p>
+      <w:pPr>
+        <w:spacing w:line="360" w:lineRule="auto"/>
+        <w:ind w:left="720" w:firstLine="0"/>
+        <w:rPr/>
+      </w:pPr>
+      <w:r>
+        <w:rPr>
+          <w:rtl w:val="0"/>
+        </w:rPr>
+      </w:r>
+    </w:p>
+    <w:p>
+      <w:pPr>
+        <w:numPr>
+          <w:ilvl w:val="0"/>
+          <w:numId w:val="13"/>
+        </w:numPr>
+        <w:spacing w:line="360" w:lineRule="auto"/>
+        <w:ind w:left="720" w:hanging="360"/>
+        <w:rPr>
+          <w:u w:val="none"/>
+        </w:rPr>
+      </w:pPr>
+      <w:r>
+        <w:rPr>
+          <w:rtl w:val="0"/>
+        </w:rPr>
+        <w:t xml:space="preserve">Create JwtFilter</w:t>
+      </w:r>
+    </w:p>
+    <w:p>
+      <w:pPr>
+        <w:spacing w:line="360" w:lineRule="auto"/>
+        <w:ind w:left="720" w:firstLine="0"/>
+        <w:rPr/>
+      </w:pPr>
+      <w:r>
+        <w:rPr/>
+        <w:drawing>
+          <wp:inline distB="114300" distT="114300" distL="114300" distR="114300">
+            <wp:extent cx="4891088" cy="5087045"/>
+            <wp:effectExtent b="0" l="0" r="0" t="0"/>
+            <wp:docPr id="29" name="image32.png"/>
+            <a:graphic>
+              <a:graphicData uri="http://schemas.openxmlformats.org/drawingml/2006/picture">
+                <pic:pic>
+                  <pic:nvPicPr>
+                    <pic:cNvPr id="0" name="image32.png"/>
+                    <pic:cNvPicPr preferRelativeResize="0"/>
+                  </pic:nvPicPr>
+                  <pic:blipFill>
+                    <a:blip r:embed="rId45"/>
+                    <a:srcRect b="0" l="0" r="0" t="0"/>
+                    <a:stretch>
+                      <a:fillRect/>
+                    </a:stretch>
+                  </pic:blipFill>
+                  <pic:spPr>
+                    <a:xfrm>
+                      <a:off x="0" y="0"/>
+                      <a:ext cx="4891088" cy="5087045"/>
+                    </a:xfrm>
+                    <a:prstGeom prst="rect"/>
+                    <a:ln/>
+                  </pic:spPr>
+                </pic:pic>
+              </a:graphicData>
+            </a:graphic>
+          </wp:inline>
+        </w:drawing>
+      </w:r>
+      <w:r>
+        <w:rPr>
+          <w:rtl w:val="0"/>
+        </w:rPr>
+      </w:r>
+    </w:p>
+    <w:p>
+      <w:pPr>
+        <w:spacing w:line="360" w:lineRule="auto"/>
+        <w:ind w:left="720" w:firstLine="0"/>
+        <w:rPr/>
+      </w:pPr>
+      <w:r>
+        <w:rPr/>
+        <w:drawing>
+          <wp:inline distB="114300" distT="114300" distL="114300" distR="114300">
+            <wp:extent cx="5691188" cy="2298364"/>
+            <wp:effectExtent b="0" l="0" r="0" t="0"/>
+            <wp:docPr id="4" name="image22.png"/>
+            <a:graphic>
+              <a:graphicData uri="http://schemas.openxmlformats.org/drawingml/2006/picture">
+                <pic:pic>
+                  <pic:nvPicPr>
+                    <pic:cNvPr id="0" name="image22.png"/>
+                    <pic:cNvPicPr preferRelativeResize="0"/>
+                  </pic:nvPicPr>
+                  <pic:blipFill>
+                    <a:blip r:embed="rId46"/>
+                    <a:srcRect b="0" l="0" r="0" t="0"/>
+                    <a:stretch>
+                      <a:fillRect/>
+                    </a:stretch>
+                  </pic:blipFill>
+                  <pic:spPr>
+                    <a:xfrm>
+                      <a:off x="0" y="0"/>
+                      <a:ext cx="5691188" cy="2298364"/>
+                    </a:xfrm>
+                    <a:prstGeom prst="rect"/>
+                    <a:ln/>
+                  </pic:spPr>
+                </pic:pic>
+              </a:graphicData>
+            </a:graphic>
+          </wp:inline>
+        </w:drawing>
+      </w:r>
+      <w:r>
+        <w:rPr>
+          <w:rtl w:val="0"/>
+        </w:rPr>
+      </w:r>
+    </w:p>
+    <w:p>
+      <w:pPr>
+        <w:spacing w:line="360" w:lineRule="auto"/>
+        <w:ind w:left="720" w:firstLine="0"/>
+        <w:rPr/>
+      </w:pPr>
+      <w:r>
+        <w:rPr>
+          <w:rtl w:val="0"/>
+        </w:rPr>
+      </w:r>
+    </w:p>
+    <w:p>
+      <w:pPr>
+        <w:numPr>
+          <w:ilvl w:val="0"/>
+          <w:numId w:val="13"/>
+        </w:numPr>
+        <w:spacing w:line="360" w:lineRule="auto"/>
+        <w:ind w:left="720" w:hanging="360"/>
+        <w:rPr>
+          <w:u w:val="none"/>
+        </w:rPr>
+      </w:pPr>
+      <w:r>
+        <w:rPr>
+          <w:rtl w:val="0"/>
+        </w:rPr>
+        <w:t xml:space="preserve">Now run and test the project</w:t>
+      </w:r>
+    </w:p>
+    <w:p>
+      <w:pPr>
+        <w:spacing w:line="360" w:lineRule="auto"/>
+        <w:ind w:left="720" w:firstLine="0"/>
+        <w:rPr/>
+      </w:pPr>
+      <w:r>
+        <w:rPr/>
+        <w:drawing>
+          <wp:inline distB="114300" distT="114300" distL="114300" distR="114300">
+            <wp:extent cx="4129088" cy="2970821"/>
+            <wp:effectExtent b="0" l="0" r="0" t="0"/>
+            <wp:docPr id="19" name="image13.png"/>
+            <a:graphic>
+              <a:graphicData uri="http://schemas.openxmlformats.org/drawingml/2006/picture">
+                <pic:pic>
+                  <pic:nvPicPr>
+                    <pic:cNvPr id="0" name="image13.png"/>
+                    <pic:cNvPicPr preferRelativeResize="0"/>
+                  </pic:nvPicPr>
+                  <pic:blipFill>
+                    <a:blip r:embed="rId47"/>
+                    <a:srcRect b="0" l="0" r="0" t="0"/>
+                    <a:stretch>
+                      <a:fillRect/>
+                    </a:stretch>
+                  </pic:blipFill>
+                  <pic:spPr>
+                    <a:xfrm>
+                      <a:off x="0" y="0"/>
+                      <a:ext cx="4129088" cy="2970821"/>
+                    </a:xfrm>
+                    <a:prstGeom prst="rect"/>
+                    <a:ln/>
+                  </pic:spPr>
+                </pic:pic>
+              </a:graphicData>
+            </a:graphic>
+          </wp:inline>
+        </w:drawing>
+      </w:r>
+      <w:r>
+        <w:rPr>
+          <w:rtl w:val="0"/>
+        </w:rPr>
+      </w:r>
+    </w:p>
+    <w:p>
+      <w:pPr>
+        <w:numPr>
+          <w:ilvl w:val="0"/>
+          <w:numId w:val="13"/>
+        </w:numPr>
+        <w:spacing w:line="360" w:lineRule="auto"/>
+        <w:ind w:left="720" w:hanging="360"/>
+      </w:pPr>
+      <w:r>
+        <w:rPr>
+          <w:rtl w:val="0"/>
+        </w:rPr>
+        <w:t xml:space="preserve">Steps</w:t>
+      </w:r>
+    </w:p>
+    <w:p>
+      <w:pPr>
+        <w:numPr>
+          <w:ilvl w:val="1"/>
+          <w:numId w:val="13"/>
+        </w:numPr>
+        <w:spacing w:line="360" w:lineRule="auto"/>
+        <w:ind w:left="1440" w:hanging="360"/>
+      </w:pPr>
+      <w:r>
+        <w:rPr>
+          <w:rtl w:val="0"/>
+        </w:rPr>
+        <w:t xml:space="preserve">From the request header get the Authorization</w:t>
+      </w:r>
+    </w:p>
+    <w:p>
+      <w:pPr>
+        <w:numPr>
+          <w:ilvl w:val="1"/>
+          <w:numId w:val="13"/>
+        </w:numPr>
+        <w:spacing w:line="360" w:lineRule="auto"/>
+        <w:ind w:left="1440" w:hanging="360"/>
+      </w:pPr>
+      <w:r>
+        <w:rPr>
+          <w:rtl w:val="0"/>
+        </w:rPr>
+        <w:t xml:space="preserve">Declare other two variables </w:t>
+      </w:r>
+      <w:r>
+        <w:rPr>
+          <w:b w:val="1"/>
+          <w:rtl w:val="0"/>
+        </w:rPr>
+        <w:t xml:space="preserve">token</w:t>
+      </w:r>
+      <w:r>
+        <w:rPr>
+          <w:rtl w:val="0"/>
+        </w:rPr>
+        <w:t xml:space="preserve"> and </w:t>
+      </w:r>
+      <w:r>
+        <w:rPr>
+          <w:b w:val="1"/>
+          <w:rtl w:val="0"/>
+        </w:rPr>
+        <w:t xml:space="preserve">username</w:t>
+      </w:r>
+    </w:p>
+    <w:p>
+      <w:pPr>
+        <w:numPr>
+          <w:ilvl w:val="1"/>
+          <w:numId w:val="13"/>
+        </w:numPr>
+        <w:spacing w:line="360" w:lineRule="auto"/>
+        <w:ind w:left="1440" w:hanging="360"/>
+      </w:pPr>
+      <w:r>
+        <w:rPr>
+          <w:rtl w:val="0"/>
+        </w:rPr>
+        <w:t xml:space="preserve">If the </w:t>
+      </w:r>
+      <w:r>
+        <w:rPr>
+          <w:b w:val="1"/>
+          <w:rtl w:val="0"/>
+        </w:rPr>
+        <w:t xml:space="preserve">autheHeader</w:t>
+      </w:r>
+      <w:r>
+        <w:rPr>
+          <w:rtl w:val="0"/>
+        </w:rPr>
+        <w:t xml:space="preserve"> is not null and if it starts with </w:t>
+      </w:r>
+      <w:r>
+        <w:rPr>
+          <w:b w:val="1"/>
+          <w:rtl w:val="0"/>
+        </w:rPr>
+        <w:t xml:space="preserve">Bearer</w:t>
+      </w:r>
+      <w:r>
+        <w:rPr>
+          <w:rtl w:val="0"/>
+        </w:rPr>
+        <w:t xml:space="preserve"> </w:t>
+      </w:r>
+    </w:p>
+    <w:p>
+      <w:pPr>
+        <w:numPr>
+          <w:ilvl w:val="2"/>
+          <w:numId w:val="13"/>
+        </w:numPr>
+        <w:spacing w:line="360" w:lineRule="auto"/>
+        <w:ind w:left="2160" w:hanging="360"/>
+      </w:pPr>
+      <w:r>
+        <w:rPr>
+          <w:rtl w:val="0"/>
+        </w:rPr>
+        <w:t xml:space="preserve">Then get the token </w:t>
+      </w:r>
+    </w:p>
+    <w:p>
+      <w:pPr>
+        <w:numPr>
+          <w:ilvl w:val="2"/>
+          <w:numId w:val="13"/>
+        </w:numPr>
+        <w:spacing w:line="360" w:lineRule="auto"/>
+        <w:ind w:left="2160" w:hanging="360"/>
+      </w:pPr>
+      <w:r>
+        <w:rPr>
+          <w:rtl w:val="0"/>
+        </w:rPr>
+        <w:t xml:space="preserve">Extract username (create function in </w:t>
+      </w:r>
+      <w:r>
+        <w:rPr>
+          <w:b w:val="1"/>
+          <w:rtl w:val="0"/>
+        </w:rPr>
+        <w:t xml:space="preserve">JwtTokenService</w:t>
+      </w:r>
+      <w:r>
+        <w:rPr>
+          <w:rtl w:val="0"/>
+        </w:rPr>
+        <w:t xml:space="preserve"> to extract token) </w:t>
+      </w:r>
+    </w:p>
+    <w:p>
+      <w:pPr>
+        <w:numPr>
+          <w:ilvl w:val="1"/>
+          <w:numId w:val="13"/>
+        </w:numPr>
+        <w:spacing w:line="360" w:lineRule="auto"/>
+        <w:ind w:left="1440" w:hanging="360"/>
+      </w:pPr>
+      <w:r>
+        <w:rPr>
+          <w:rtl w:val="0"/>
+        </w:rPr>
+        <w:t xml:space="preserve"> If the username is not null and SecurityContextHolder is empty then we will proceed further</w:t>
+      </w:r>
+    </w:p>
+    <w:p>
+      <w:pPr>
+        <w:numPr>
+          <w:ilvl w:val="2"/>
+          <w:numId w:val="13"/>
+        </w:numPr>
+        <w:spacing w:line="360" w:lineRule="auto"/>
+        <w:ind w:left="2160" w:hanging="360"/>
+      </w:pPr>
+      <w:r>
+        <w:rPr>
+          <w:rtl w:val="0"/>
+        </w:rPr>
+        <w:t xml:space="preserve">Get userDetails from </w:t>
+      </w:r>
+      <w:r>
+        <w:rPr>
+          <w:b w:val="1"/>
+          <w:rtl w:val="0"/>
+        </w:rPr>
+        <w:t xml:space="preserve">MyUserDetailsService</w:t>
+      </w:r>
+      <w:r>
+        <w:rPr>
+          <w:rtl w:val="0"/>
+        </w:rPr>
+        <w:t xml:space="preserve">.</w:t>
+      </w:r>
+    </w:p>
+    <w:p>
+      <w:pPr>
+        <w:numPr>
+          <w:ilvl w:val="1"/>
+          <w:numId w:val="13"/>
+        </w:numPr>
+        <w:spacing w:line="360" w:lineRule="auto"/>
+        <w:ind w:left="1440" w:hanging="360"/>
+      </w:pPr>
+      <w:r>
+        <w:rPr>
+          <w:rtl w:val="0"/>
+        </w:rPr>
+        <w:t xml:space="preserve">If the token is validate (Create this function in </w:t>
+      </w:r>
+      <w:r>
+        <w:rPr>
+          <w:b w:val="1"/>
+          <w:rtl w:val="0"/>
+        </w:rPr>
+        <w:t xml:space="preserve">JwtService</w:t>
+      </w:r>
+      <w:r>
+        <w:rPr>
+          <w:rtl w:val="0"/>
+        </w:rPr>
+        <w:t xml:space="preserve">) </w:t>
+      </w:r>
+    </w:p>
+    <w:p>
+      <w:pPr>
+        <w:numPr>
+          <w:ilvl w:val="2"/>
+          <w:numId w:val="13"/>
+        </w:numPr>
+        <w:spacing w:line="360" w:lineRule="auto"/>
+        <w:ind w:left="2160" w:hanging="360"/>
+      </w:pPr>
+      <w:r>
+        <w:rPr>
+          <w:rtl w:val="0"/>
+        </w:rPr>
+        <w:t xml:space="preserve">If the token is valid then we have to use another filter  which is </w:t>
+      </w:r>
+      <w:r>
+        <w:rPr>
+          <w:b w:val="1"/>
+          <w:rtl w:val="0"/>
+        </w:rPr>
+        <w:t xml:space="preserve">UsernamePasswordAuthenticationToken</w:t>
+      </w:r>
+      <w:r>
+        <w:rPr>
+          <w:rtl w:val="0"/>
+        </w:rPr>
+        <w:t xml:space="preserve"> </w:t>
+      </w:r>
+    </w:p>
+    <w:p>
+      <w:pPr>
+        <w:spacing w:line="360" w:lineRule="auto"/>
+        <w:ind w:left="2160" w:firstLine="0"/>
+        <w:rPr/>
+      </w:pPr>
+      <w:r>
+        <w:rPr>
+          <w:rtl w:val="0"/>
+        </w:rPr>
+        <w:t xml:space="preserve">This token asked you for three things</w:t>
+      </w:r>
+    </w:p>
+    <w:p>
+      <w:pPr>
+        <w:spacing w:line="360" w:lineRule="auto"/>
+        <w:ind w:left="2160" w:firstLine="0"/>
+        <w:rPr/>
+      </w:pPr>
+      <w:r>
+        <w:rPr>
+          <w:b w:val="1"/>
+          <w:rtl w:val="0"/>
+        </w:rPr>
+        <w:t xml:space="preserve">Principle</w:t>
+      </w:r>
+      <w:r>
+        <w:rPr>
+          <w:rtl w:val="0"/>
+        </w:rPr>
+        <w:t xml:space="preserve">, </w:t>
+      </w:r>
+      <w:r>
+        <w:rPr>
+          <w:b w:val="1"/>
+          <w:rtl w:val="0"/>
+        </w:rPr>
+        <w:t xml:space="preserve">credential</w:t>
+      </w:r>
+      <w:r>
+        <w:rPr>
+          <w:rtl w:val="0"/>
+        </w:rPr>
+        <w:t xml:space="preserve">, </w:t>
+      </w:r>
+      <w:r>
+        <w:rPr>
+          <w:b w:val="1"/>
+          <w:rtl w:val="0"/>
+        </w:rPr>
+        <w:t xml:space="preserve">authorities</w:t>
+      </w:r>
+      <w:r>
+        <w:rPr>
+          <w:rtl w:val="0"/>
+        </w:rPr>
+        <w:t xml:space="preserve"> </w:t>
+      </w:r>
+    </w:p>
+    <w:p>
+      <w:pPr>
+        <w:numPr>
+          <w:ilvl w:val="2"/>
+          <w:numId w:val="13"/>
+        </w:numPr>
+        <w:spacing w:line="360" w:lineRule="auto"/>
+        <w:ind w:left="2160" w:hanging="360"/>
+      </w:pPr>
+      <w:r>
+        <w:rPr>
+          <w:b w:val="1"/>
+          <w:rtl w:val="0"/>
+        </w:rPr>
+        <w:t xml:space="preserve">UsernamePasswordAuthenticationToken o</w:t>
+      </w:r>
+      <w:r>
+        <w:rPr>
+          <w:rtl w:val="0"/>
+        </w:rPr>
+        <w:t xml:space="preserve">bject know about the userDetails but it does not know about the request so we have pass it (</w:t>
+      </w:r>
+      <w:r>
+        <w:rPr>
+          <w:b w:val="1"/>
+          <w:rtl w:val="0"/>
+        </w:rPr>
+        <w:t xml:space="preserve">request</w:t>
+      </w:r>
+      <w:r>
+        <w:rPr>
+          <w:rtl w:val="0"/>
+        </w:rPr>
+        <w:t xml:space="preserve">) using the </w:t>
+      </w:r>
+      <w:r>
+        <w:rPr>
+          <w:b w:val="1"/>
+          <w:rtl w:val="0"/>
+        </w:rPr>
+        <w:t xml:space="preserve">buildDetails</w:t>
+      </w:r>
+      <w:r>
+        <w:rPr>
+          <w:rtl w:val="0"/>
+        </w:rPr>
+        <w:t xml:space="preserve"> of </w:t>
+      </w:r>
+      <w:r>
+        <w:rPr>
+          <w:b w:val="1"/>
+          <w:rtl w:val="0"/>
+        </w:rPr>
+        <w:t xml:space="preserve">WebAuthenticationDetailsSource</w:t>
+      </w:r>
+    </w:p>
+    <w:p>
+      <w:pPr>
+        <w:numPr>
+          <w:ilvl w:val="2"/>
+          <w:numId w:val="13"/>
+        </w:numPr>
+        <w:spacing w:line="360" w:lineRule="auto"/>
+        <w:ind w:left="2160" w:hanging="360"/>
+      </w:pPr>
+      <w:r>
+        <w:rPr>
+          <w:rtl w:val="0"/>
+        </w:rPr>
+        <w:t xml:space="preserve">After that we have to just set to the context </w:t>
+      </w:r>
+    </w:p>
+    <w:p>
+      <w:pPr>
+        <w:spacing w:line="360" w:lineRule="auto"/>
+        <w:ind w:left="2160" w:firstLine="0"/>
+        <w:rPr/>
+      </w:pPr>
+      <w:r>
+        <w:rPr>
+          <w:rtl w:val="0"/>
+        </w:rPr>
+        <w:t xml:space="preserve">By doing this we are adding it to the token</w:t>
+      </w:r>
+    </w:p>
+    <w:p>
+      <w:pPr>
+        <w:numPr>
+          <w:ilvl w:val="2"/>
+          <w:numId w:val="13"/>
+        </w:numPr>
+        <w:spacing w:line="360" w:lineRule="auto"/>
+        <w:ind w:left="2160" w:hanging="360"/>
+      </w:pPr>
+      <w:r>
+        <w:rPr>
+          <w:rtl w:val="0"/>
+        </w:rPr>
+        <w:t xml:space="preserve">Once we do this we simply pass the request</w:t>
       </w:r>
     </w:p>
     <w:sectPr>
@@ -5754,8 +8179,8 @@
     </w:lvl>
     <w:lvl w:ilvl="1">
       <w:start w:val="1"/>
-      <w:numFmt w:val="lowerLetter"/>
-      <w:lvlText w:val="%2."/>
+      <w:numFmt w:val="bullet"/>
+      <w:lvlText w:val="○"/>
       <w:lvlJc w:val="left"/>
       <w:pPr>
         <w:ind w:left="1440" w:hanging="360"/>
@@ -5864,8 +8289,8 @@
     </w:lvl>
     <w:lvl w:ilvl="1">
       <w:start w:val="1"/>
-      <w:numFmt w:val="bullet"/>
-      <w:lvlText w:val="○"/>
+      <w:numFmt w:val="lowerLetter"/>
+      <w:lvlText w:val="%2."/>
       <w:lvlJc w:val="left"/>
       <w:pPr>
         <w:ind w:left="1440" w:hanging="360"/>
@@ -6182,8 +8607,8 @@
   <w:abstractNum w:abstractNumId="10">
     <w:lvl w:ilvl="0">
       <w:start w:val="1"/>
-      <w:numFmt w:val="bullet"/>
-      <w:lvlText w:val="●"/>
+      <w:numFmt w:val="decimal"/>
+      <w:lvlText w:val="%1."/>
       <w:lvlJc w:val="left"/>
       <w:pPr>
         <w:ind w:left="720" w:hanging="360"/>
@@ -6206,9 +8631,9 @@
     </w:lvl>
     <w:lvl w:ilvl="2">
       <w:start w:val="1"/>
-      <w:numFmt w:val="bullet"/>
-      <w:lvlText w:val="■"/>
-      <w:lvlJc w:val="left"/>
+      <w:numFmt w:val="lowerRoman"/>
+      <w:lvlText w:val="%3."/>
+      <w:lvlJc w:val="right"/>
       <w:pPr>
         <w:ind w:left="2160" w:hanging="360"/>
       </w:pPr>
@@ -6218,8 +8643,8 @@
     </w:lvl>
     <w:lvl w:ilvl="3">
       <w:start w:val="1"/>
-      <w:numFmt w:val="bullet"/>
-      <w:lvlText w:val="●"/>
+      <w:numFmt w:val="decimal"/>
+      <w:lvlText w:val="%4."/>
       <w:lvlJc w:val="left"/>
       <w:pPr>
         <w:ind w:left="2880" w:hanging="360"/>
@@ -6230,8 +8655,8 @@
     </w:lvl>
     <w:lvl w:ilvl="4">
       <w:start w:val="1"/>
-      <w:numFmt w:val="bullet"/>
-      <w:lvlText w:val="○"/>
+      <w:numFmt w:val="lowerLetter"/>
+      <w:lvlText w:val="%5."/>
       <w:lvlJc w:val="left"/>
       <w:pPr>
         <w:ind w:left="3600" w:hanging="360"/>
@@ -6242,9 +8667,9 @@
     </w:lvl>
     <w:lvl w:ilvl="5">
       <w:start w:val="1"/>
-      <w:numFmt w:val="bullet"/>
-      <w:lvlText w:val="■"/>
-      <w:lvlJc w:val="left"/>
+      <w:numFmt w:val="lowerRoman"/>
+      <w:lvlText w:val="%6."/>
+      <w:lvlJc w:val="right"/>
       <w:pPr>
         <w:ind w:left="4320" w:hanging="360"/>
       </w:pPr>
@@ -6254,8 +8679,8 @@
     </w:lvl>
     <w:lvl w:ilvl="6">
       <w:start w:val="1"/>
-      <w:numFmt w:val="bullet"/>
-      <w:lvlText w:val="●"/>
+      <w:numFmt w:val="decimal"/>
+      <w:lvlText w:val="%7."/>
       <w:lvlJc w:val="left"/>
       <w:pPr>
         <w:ind w:left="5040" w:hanging="360"/>
@@ -6266,8 +8691,8 @@
     </w:lvl>
     <w:lvl w:ilvl="7">
       <w:start w:val="1"/>
-      <w:numFmt w:val="bullet"/>
-      <w:lvlText w:val="○"/>
+      <w:numFmt w:val="lowerLetter"/>
+      <w:lvlText w:val="%8."/>
       <w:lvlJc w:val="left"/>
       <w:pPr>
         <w:ind w:left="5760" w:hanging="360"/>
@@ -6278,9 +8703,9 @@
     </w:lvl>
     <w:lvl w:ilvl="8">
       <w:start w:val="1"/>
-      <w:numFmt w:val="bullet"/>
-      <w:lvlText w:val="■"/>
-      <w:lvlJc w:val="left"/>
+      <w:numFmt w:val="lowerRoman"/>
+      <w:lvlText w:val="%9."/>
+      <w:lvlJc w:val="right"/>
       <w:pPr>
         <w:ind w:left="6480" w:hanging="360"/>
       </w:pPr>
@@ -6292,6 +8717,116 @@
   <w:abstractNum w:abstractNumId="11">
     <w:lvl w:ilvl="0">
       <w:start w:val="1"/>
+      <w:numFmt w:val="bullet"/>
+      <w:lvlText w:val="●"/>
+      <w:lvlJc w:val="left"/>
+      <w:pPr>
+        <w:ind w:left="720" w:hanging="360"/>
+      </w:pPr>
+      <w:rPr>
+        <w:u w:val="none"/>
+      </w:rPr>
+    </w:lvl>
+    <w:lvl w:ilvl="1">
+      <w:start w:val="1"/>
+      <w:numFmt w:val="bullet"/>
+      <w:lvlText w:val="○"/>
+      <w:lvlJc w:val="left"/>
+      <w:pPr>
+        <w:ind w:left="1440" w:hanging="360"/>
+      </w:pPr>
+      <w:rPr>
+        <w:u w:val="none"/>
+      </w:rPr>
+    </w:lvl>
+    <w:lvl w:ilvl="2">
+      <w:start w:val="1"/>
+      <w:numFmt w:val="bullet"/>
+      <w:lvlText w:val="■"/>
+      <w:lvlJc w:val="left"/>
+      <w:pPr>
+        <w:ind w:left="2160" w:hanging="360"/>
+      </w:pPr>
+      <w:rPr>
+        <w:u w:val="none"/>
+      </w:rPr>
+    </w:lvl>
+    <w:lvl w:ilvl="3">
+      <w:start w:val="1"/>
+      <w:numFmt w:val="bullet"/>
+      <w:lvlText w:val="●"/>
+      <w:lvlJc w:val="left"/>
+      <w:pPr>
+        <w:ind w:left="2880" w:hanging="360"/>
+      </w:pPr>
+      <w:rPr>
+        <w:u w:val="none"/>
+      </w:rPr>
+    </w:lvl>
+    <w:lvl w:ilvl="4">
+      <w:start w:val="1"/>
+      <w:numFmt w:val="bullet"/>
+      <w:lvlText w:val="○"/>
+      <w:lvlJc w:val="left"/>
+      <w:pPr>
+        <w:ind w:left="3600" w:hanging="360"/>
+      </w:pPr>
+      <w:rPr>
+        <w:u w:val="none"/>
+      </w:rPr>
+    </w:lvl>
+    <w:lvl w:ilvl="5">
+      <w:start w:val="1"/>
+      <w:numFmt w:val="bullet"/>
+      <w:lvlText w:val="■"/>
+      <w:lvlJc w:val="left"/>
+      <w:pPr>
+        <w:ind w:left="4320" w:hanging="360"/>
+      </w:pPr>
+      <w:rPr>
+        <w:u w:val="none"/>
+      </w:rPr>
+    </w:lvl>
+    <w:lvl w:ilvl="6">
+      <w:start w:val="1"/>
+      <w:numFmt w:val="bullet"/>
+      <w:lvlText w:val="●"/>
+      <w:lvlJc w:val="left"/>
+      <w:pPr>
+        <w:ind w:left="5040" w:hanging="360"/>
+      </w:pPr>
+      <w:rPr>
+        <w:u w:val="none"/>
+      </w:rPr>
+    </w:lvl>
+    <w:lvl w:ilvl="7">
+      <w:start w:val="1"/>
+      <w:numFmt w:val="bullet"/>
+      <w:lvlText w:val="○"/>
+      <w:lvlJc w:val="left"/>
+      <w:pPr>
+        <w:ind w:left="5760" w:hanging="360"/>
+      </w:pPr>
+      <w:rPr>
+        <w:u w:val="none"/>
+      </w:rPr>
+    </w:lvl>
+    <w:lvl w:ilvl="8">
+      <w:start w:val="1"/>
+      <w:numFmt w:val="bullet"/>
+      <w:lvlText w:val="■"/>
+      <w:lvlJc w:val="left"/>
+      <w:pPr>
+        <w:ind w:left="6480" w:hanging="360"/>
+      </w:pPr>
+      <w:rPr>
+        <w:u w:val="none"/>
+      </w:rPr>
+    </w:lvl>
+  </w:abstractNum>
+  <w:abstractNum w:abstractNumId="12">
+    <w:lvl w:ilvl="0">
+      <w:start w:val="1"/>
       <w:numFmt w:val="decimal"/>
       <w:lvlText w:val="%1."/>
       <w:lvlJc w:val="left"/>
@@ -6399,7 +8934,7 @@
       </w:rPr>
     </w:lvl>
   </w:abstractNum>
-  <w:abstractNum w:abstractNumId="12">
+  <w:abstractNum w:abstractNumId="13">
     <w:lvl w:ilvl="0">
       <w:start w:val="1"/>
       <w:numFmt w:val="decimal"/>
@@ -6509,7 +9044,7 @@
       </w:rPr>
     </w:lvl>
   </w:abstractNum>
-  <w:abstractNum w:abstractNumId="13">
+  <w:abstractNum w:abstractNumId="14">
     <w:lvl w:ilvl="0">
       <w:start w:val="1"/>
       <w:numFmt w:val="decimal"/>
@@ -6619,7 +9154,117 @@
       </w:rPr>
     </w:lvl>
   </w:abstractNum>
-  <w:abstractNum w:abstractNumId="14">
+  <w:abstractNum w:abstractNumId="15">
+    <w:lvl w:ilvl="0">
+      <w:start w:val="1"/>
+      <w:numFmt w:val="decimal"/>
+      <w:lvlText w:val="%1."/>
+      <w:lvlJc w:val="left"/>
+      <w:pPr>
+        <w:ind w:left="720" w:hanging="360"/>
+      </w:pPr>
+      <w:rPr>
+        <w:u w:val="none"/>
+      </w:rPr>
+    </w:lvl>
+    <w:lvl w:ilvl="1">
+      <w:start w:val="1"/>
+      <w:numFmt w:val="bullet"/>
+      <w:lvlText w:val="○"/>
+      <w:lvlJc w:val="left"/>
+      <w:pPr>
+        <w:ind w:left="1440" w:hanging="360"/>
+      </w:pPr>
+      <w:rPr>
+        <w:u w:val="none"/>
+      </w:rPr>
+    </w:lvl>
+    <w:lvl w:ilvl="2">
+      <w:start w:val="1"/>
+      <w:numFmt w:val="lowerRoman"/>
+      <w:lvlText w:val="%3."/>
+      <w:lvlJc w:val="right"/>
+      <w:pPr>
+        <w:ind w:left="2160" w:hanging="360"/>
+      </w:pPr>
+      <w:rPr>
+        <w:u w:val="none"/>
+      </w:rPr>
+    </w:lvl>
+    <w:lvl w:ilvl="3">
+      <w:start w:val="1"/>
+      <w:numFmt w:val="decimal"/>
+      <w:lvlText w:val="%4."/>
+      <w:lvlJc w:val="left"/>
+      <w:pPr>
+        <w:ind w:left="2880" w:hanging="360"/>
+      </w:pPr>
+      <w:rPr>
+        <w:u w:val="none"/>
+      </w:rPr>
+    </w:lvl>
+    <w:lvl w:ilvl="4">
+      <w:start w:val="1"/>
+      <w:numFmt w:val="lowerLetter"/>
+      <w:lvlText w:val="%5."/>
+      <w:lvlJc w:val="left"/>
+      <w:pPr>
+        <w:ind w:left="3600" w:hanging="360"/>
+      </w:pPr>
+      <w:rPr>
+        <w:u w:val="none"/>
+      </w:rPr>
+    </w:lvl>
+    <w:lvl w:ilvl="5">
+      <w:start w:val="1"/>
+      <w:numFmt w:val="lowerRoman"/>
+      <w:lvlText w:val="%6."/>
+      <w:lvlJc w:val="right"/>
+      <w:pPr>
+        <w:ind w:left="4320" w:hanging="360"/>
+      </w:pPr>
+      <w:rPr>
+        <w:u w:val="none"/>
+      </w:rPr>
+    </w:lvl>
+    <w:lvl w:ilvl="6">
+      <w:start w:val="1"/>
+      <w:numFmt w:val="decimal"/>
+      <w:lvlText w:val="%7."/>
+      <w:lvlJc w:val="left"/>
+      <w:pPr>
+        <w:ind w:left="5040" w:hanging="360"/>
+      </w:pPr>
+      <w:rPr>
+        <w:u w:val="none"/>
+      </w:rPr>
+    </w:lvl>
+    <w:lvl w:ilvl="7">
+      <w:start w:val="1"/>
+      <w:numFmt w:val="lowerLetter"/>
+      <w:lvlText w:val="%8."/>
+      <w:lvlJc w:val="left"/>
+      <w:pPr>
+        <w:ind w:left="5760" w:hanging="360"/>
+      </w:pPr>
+      <w:rPr>
+        <w:u w:val="none"/>
+      </w:rPr>
+    </w:lvl>
+    <w:lvl w:ilvl="8">
+      <w:start w:val="1"/>
+      <w:numFmt w:val="lowerRoman"/>
+      <w:lvlText w:val="%9."/>
+      <w:lvlJc w:val="right"/>
+      <w:pPr>
+        <w:ind w:left="6480" w:hanging="360"/>
+      </w:pPr>
+      <w:rPr>
+        <w:u w:val="none"/>
+      </w:rPr>
+    </w:lvl>
+  </w:abstractNum>
+  <w:abstractNum w:abstractNumId="16">
     <w:lvl w:ilvl="0">
       <w:start w:val="1"/>
       <w:numFmt w:val="bullet"/>
@@ -6729,7 +9374,7 @@
       </w:rPr>
     </w:lvl>
   </w:abstractNum>
-  <w:abstractNum w:abstractNumId="15">
+  <w:abstractNum w:abstractNumId="17">
     <w:lvl w:ilvl="0">
       <w:start w:val="1"/>
       <w:numFmt w:val="decimal"/>
@@ -6883,6 +9528,12 @@
   </w:num>
   <w:num w:numId="15">
     <w:abstractNumId w:val="15"/>
+  </w:num>
+  <w:num w:numId="16">
+    <w:abstractNumId w:val="16"/>
+  </w:num>
+  <w:num w:numId="17">
+    <w:abstractNumId w:val="17"/>
   </w:num>
 </w:numbering>
 </file>

</xml_diff>